<commit_message>
- chapters 15 & 19 back from TE.
</commit_message>
<xml_diff>
--- a/manuscript/Chapter15/MVC2iA_CH_15.docx
+++ b/manuscript/Chapter15/MVC2iA_CH_15.docx
@@ -61,9 +61,14 @@
       <w:pPr>
         <w:pStyle w:val="Body1"/>
       </w:pPr>
+      <w:commentRangeStart w:id="4"/>
       <w:r>
         <w:t>This chapter covers</w:t>
       </w:r>
+      <w:commentRangeEnd w:id="4"/>
+      <w:r>
+        <w:commentReference w:id="4"/>
+      </w:r>
     </w:p>
     <w:p>
       <w:pPr>
@@ -72,7 +77,7 @@
       <w:r>
         <w:t>Implementing Data</w:t>
       </w:r>
-      <w:ins w:id="4" w:author="Jimmy Bogard" w:date="2010-03-21T21:31:00Z">
+      <w:ins w:id="5" w:author="Jimmy Bogard" w:date="2010-03-21T21:31:00Z">
         <w:r>
           <w:t xml:space="preserve"> </w:t>
         </w:r>
@@ -91,7 +96,7 @@
       <w:r>
         <w:rPr>
           <w:rStyle w:val="CodeinText"/>
-          <w:rPrChange w:id="5" w:author="Jimmy Bogard" w:date="2010-03-21T21:31:00Z">
+          <w:rPrChange w:id="6" w:author="Jimmy Bogard" w:date="2010-03-21T21:31:00Z">
             <w:rPr/>
           </w:rPrChange>
         </w:rPr>
@@ -109,7 +114,18 @@
         <w:t>ASP.</w:t>
       </w:r>
       <w:r>
-        <w:t>NET AJAX client-side validation</w:t>
+        <w:t xml:space="preserve">NET </w:t>
+      </w:r>
+      <w:commentRangeStart w:id="7"/>
+      <w:r>
+        <w:t xml:space="preserve">AJAX </w:t>
+      </w:r>
+      <w:commentRangeEnd w:id="7"/>
+      <w:r>
+        <w:commentReference w:id="7"/>
+      </w:r>
+      <w:r>
+        <w:t>client-side validation</w:t>
       </w:r>
     </w:p>
     <w:p>
@@ -119,74 +135,103 @@
       <w:r>
         <w:t xml:space="preserve">The ASP.NET MVC 1.0 release provided a lot of out-of-the-box functionality, but one common piece was missing: </w:t>
       </w:r>
-      <w:ins w:id="6" w:author="Jimmy Bogard" w:date="2010-03-21T21:27:00Z">
+      <w:ins w:id="8" w:author="Jimmy Bogard" w:date="2010-03-21T21:27:00Z">
         <w:r>
           <w:t xml:space="preserve">user input </w:t>
         </w:r>
       </w:ins>
-      <w:commentRangeStart w:id="7"/>
-      <w:commentRangeStart w:id="8"/>
+      <w:commentRangeStart w:id="9"/>
+      <w:commentRangeStart w:id="10"/>
       <w:r>
         <w:t>validation</w:t>
       </w:r>
-      <w:commentRangeEnd w:id="8"/>
-      <w:r>
-        <w:commentReference w:id="8"/>
+      <w:commentRangeEnd w:id="9"/>
+      <w:r>
+        <w:commentReference w:id="9"/>
       </w:r>
       <w:r>
         <w:t xml:space="preserve">.  </w:t>
       </w:r>
-      <w:commentRangeEnd w:id="7"/>
+      <w:commentRangeEnd w:id="10"/>
       <w:r>
         <w:rPr>
           <w:rStyle w:val="CommentReference"/>
           <w:vanish/>
         </w:rPr>
-        <w:commentReference w:id="7"/>
-      </w:r>
-      <w:r>
-        <w:t xml:space="preserve">Integrating validation frameworks with the 1.0 release was quite difficult, as the hooks to put in validation were not fully formed.  With ASP.NET MVC 2.0 comes full support for validation frameworks, as well as built-in support for </w:t>
-      </w:r>
-      <w:ins w:id="9" w:author="Jimmy Bogard" w:date="2010-03-21T21:27:00Z">
+        <w:commentReference w:id="10"/>
+      </w:r>
+      <w:r>
+        <w:t xml:space="preserve">Integrating validation frameworks with the 1.0 release was quite difficult, as the hooks to put in validation were not fully formed.  With ASP.NET MVC </w:t>
+      </w:r>
+      <w:commentRangeStart w:id="11"/>
+      <w:r>
+        <w:t>2</w:t>
+      </w:r>
+      <w:del w:id="12" w:author="JSkinner" w:date="2010-03-27T17:53:00Z">
+        <w:r>
+          <w:delText>.0</w:delText>
+        </w:r>
+      </w:del>
+      <w:commentRangeEnd w:id="11"/>
+      <w:r>
+        <w:commentReference w:id="11"/>
+      </w:r>
+      <w:r>
+        <w:t xml:space="preserve"> comes full support for validation frameworks, as well as built-in support for </w:t>
+      </w:r>
+      <w:ins w:id="13" w:author="Jimmy Bogard" w:date="2010-03-21T21:27:00Z">
         <w:r>
           <w:t xml:space="preserve">Microsoft's </w:t>
         </w:r>
       </w:ins>
-      <w:commentRangeStart w:id="10"/>
+      <w:commentRangeStart w:id="14"/>
       <w:r>
         <w:t>Data Annotations</w:t>
       </w:r>
-      <w:ins w:id="11" w:author="Jimmy Bogard" w:date="2010-03-21T21:27:00Z">
+      <w:ins w:id="15" w:author="Jimmy Bogard" w:date="2010-03-21T21:27:00Z">
         <w:r>
           <w:t xml:space="preserve"> </w:t>
         </w:r>
-        <w:commentRangeStart w:id="12"/>
+        <w:commentRangeStart w:id="16"/>
         <w:r>
           <w:t>library</w:t>
         </w:r>
       </w:ins>
-      <w:commentRangeEnd w:id="12"/>
-      <w:ins w:id="13" w:author="Jimmy Bogard" w:date="2010-03-21T21:28:00Z">
-        <w:r>
-          <w:commentReference w:id="12"/>
+      <w:commentRangeEnd w:id="16"/>
+      <w:ins w:id="17" w:author="Jimmy Bogard" w:date="2010-03-21T21:28:00Z">
+        <w:r>
+          <w:commentReference w:id="16"/>
         </w:r>
       </w:ins>
       <w:r>
         <w:t xml:space="preserve">.  </w:t>
       </w:r>
-      <w:commentRangeEnd w:id="10"/>
+      <w:commentRangeEnd w:id="14"/>
       <w:r>
         <w:rPr>
           <w:rStyle w:val="CommentReference"/>
           <w:vanish/>
         </w:rPr>
-        <w:commentReference w:id="10"/>
+        <w:commentReference w:id="14"/>
       </w:r>
       <w:r>
         <w:t>From the initial login screen in many web applications, some level of easy validation is needed for productive application development.  In this chapter, we will examine the built-in validators from the Data Annotations library.</w:t>
       </w:r>
       <w:r>
-        <w:t xml:space="preserve">  Next, we will look at extending the model metadata providers with richer, more conventional behavior.  Finally, we will look at enabling client-side validation support.</w:t>
+        <w:t xml:space="preserve">  Next, we will look at extending the model metadata providers with richer, more </w:t>
+      </w:r>
+      <w:del w:id="18" w:author="JSkinner" w:date="2010-03-22T19:34:00Z">
+        <w:r>
+          <w:delText xml:space="preserve">conventional </w:delText>
+        </w:r>
+      </w:del>
+      <w:ins w:id="19" w:author="JSkinner" w:date="2010-03-22T19:34:00Z">
+        <w:r>
+          <w:t xml:space="preserve">convention-driven </w:t>
+        </w:r>
+      </w:ins>
+      <w:r>
+        <w:t>behavior.  Finally, we will look at enabling client-side validation support.</w:t>
       </w:r>
     </w:p>
     <w:p>
@@ -196,7 +241,7 @@
       <w:r>
         <w:t>15.1 Validation with Data</w:t>
       </w:r>
-      <w:ins w:id="14" w:author="Jimmy Bogard" w:date="2010-03-21T21:50:00Z">
+      <w:ins w:id="20" w:author="Jimmy Bogard" w:date="2010-03-21T21:50:00Z">
         <w:r>
           <w:t xml:space="preserve"> </w:t>
         </w:r>
@@ -210,12 +255,35 @@
         <w:pStyle w:val="Body1"/>
       </w:pPr>
       <w:r>
-        <w:t xml:space="preserve">Data Annotations, introduced with the .NET 3.5 SP1 release, are a set of attributes and classes designed to allow for decorating common information about a class containing data.  </w:t>
-      </w:r>
-      <w:r>
-        <w:t>While not providing validation execution, the Data</w:t>
-      </w:r>
-      <w:ins w:id="15" w:author="Jimmy Bogard" w:date="2010-03-21T21:31:00Z">
+        <w:t xml:space="preserve">Data Annotations, introduced with the .NET 3.5 SP1 release, are a set of attributes and classes </w:t>
+      </w:r>
+      <w:commentRangeStart w:id="21"/>
+      <w:ins w:id="22" w:author="JSkinner" w:date="2010-03-22T19:35:00Z">
+        <w:r>
+          <w:t xml:space="preserve">that allow you to decorate your classes with metadata. </w:t>
+        </w:r>
+        <w:commentRangeEnd w:id="21"/>
+        <w:r>
+          <w:commentReference w:id="21"/>
+        </w:r>
+      </w:ins>
+      <w:del w:id="23" w:author="JSkinner" w:date="2010-03-22T19:35:00Z">
+        <w:r>
+          <w:delText xml:space="preserve">designed to allow for decorating common information about a class containing data.  </w:delText>
+        </w:r>
+      </w:del>
+      <w:commentRangeStart w:id="24"/>
+      <w:r>
+        <w:t>While not providing validation execution</w:t>
+      </w:r>
+      <w:commentRangeEnd w:id="24"/>
+      <w:r>
+        <w:commentReference w:id="24"/>
+      </w:r>
+      <w:r>
+        <w:t>, the Data</w:t>
+      </w:r>
+      <w:ins w:id="25" w:author="Jimmy Bogard" w:date="2010-03-21T21:31:00Z">
         <w:r>
           <w:t xml:space="preserve"> </w:t>
         </w:r>
@@ -227,37 +295,45 @@
         <w:t>System.ComponentModel.DataAnnotations</w:t>
       </w:r>
       <w:r>
-        <w:t xml:space="preserve"> assembly, instead rely on other libraries to inspect the annotation information.  Since a validation library for thick-client applications will have much different needs than one for an MVC application, this is not an oversight but rather an explicit design decision.</w:t>
+        <w:t xml:space="preserve"> assembly, instead rely on other libraries to inspect the annotation information.  Since a validation library for thick-client applications will have </w:t>
+      </w:r>
+      <w:del w:id="26" w:author="JSkinner" w:date="2010-03-22T19:36:00Z">
+        <w:r>
+          <w:delText xml:space="preserve">much </w:delText>
+        </w:r>
+      </w:del>
+      <w:ins w:id="27" w:author="JSkinner" w:date="2010-03-22T19:36:00Z">
+        <w:r>
+          <w:t xml:space="preserve">very </w:t>
+        </w:r>
+      </w:ins>
+      <w:r>
+        <w:t>different needs than one for an MVC application, this is not an oversight but rather an explicit design decision.</w:t>
       </w:r>
     </w:p>
     <w:p>
       <w:pPr>
         <w:pStyle w:val="Body"/>
         <w:rPr>
-          <w:ins w:id="16" w:author="Jimmy Bogard" w:date="2010-03-21T21:34:00Z"/>
-        </w:rPr>
-      </w:pPr>
-      <w:r>
+          <w:ins w:id="28" w:author="Jimmy Bogard" w:date="2010-03-21T21:34:00Z"/>
+        </w:rPr>
+      </w:pPr>
+      <w:r>
+        <w:lastRenderedPageBreak/>
         <w:t xml:space="preserve">The Data Annotation attributes control more than validation.  </w:t>
       </w:r>
-      <w:commentRangeStart w:id="17"/>
+      <w:commentRangeStart w:id="29"/>
       <w:r>
         <w:t>Some are used for the new templating features, as we saw in Chapter 3</w:t>
       </w:r>
-      <w:ins w:id="18" w:author="Jimmy Bogard" w:date="2010-03-21T21:32:00Z">
-        <w:r>
-          <w:t xml:space="preserve"> with </w:t>
-        </w:r>
-        <w:r>
-          <w:t>the</w:t>
-        </w:r>
-        <w:r>
-          <w:t xml:space="preserve"> </w:t>
+      <w:ins w:id="30" w:author="Jimmy Bogard" w:date="2010-03-21T21:32:00Z">
+        <w:r>
+          <w:t xml:space="preserve"> with the </w:t>
         </w:r>
         <w:r>
           <w:rPr>
             <w:rStyle w:val="CodeinText"/>
-            <w:rPrChange w:id="19" w:author="Jimmy Bogard" w:date="2010-03-21T21:32:00Z">
+            <w:rPrChange w:id="31" w:author="Jimmy Bogard" w:date="2010-03-21T21:32:00Z">
               <w:rPr/>
             </w:rPrChange>
           </w:rPr>
@@ -269,7 +345,7 @@
         <w:r>
           <w:rPr>
             <w:rStyle w:val="CodeinText"/>
-            <w:rPrChange w:id="20" w:author="Jimmy Bogard" w:date="2010-03-21T21:32:00Z">
+            <w:rPrChange w:id="32" w:author="Jimmy Bogard" w:date="2010-03-21T21:32:00Z">
               <w:rPr/>
             </w:rPrChange>
           </w:rPr>
@@ -278,30 +354,30 @@
         <w:r>
           <w:t xml:space="preserve"> </w:t>
         </w:r>
-        <w:commentRangeStart w:id="21"/>
+        <w:commentRangeStart w:id="33"/>
         <w:r>
           <w:t>attributes</w:t>
         </w:r>
-        <w:commentRangeEnd w:id="21"/>
-        <w:r>
-          <w:commentReference w:id="21"/>
+        <w:commentRangeEnd w:id="33"/>
+        <w:r>
+          <w:commentReference w:id="33"/>
         </w:r>
       </w:ins>
       <w:r>
         <w:t xml:space="preserve">.  </w:t>
       </w:r>
-      <w:commentRangeEnd w:id="17"/>
+      <w:commentRangeEnd w:id="29"/>
       <w:r>
         <w:rPr>
           <w:rStyle w:val="CommentReference"/>
           <w:vanish/>
         </w:rPr>
-        <w:commentReference w:id="17"/>
+        <w:commentReference w:id="29"/>
       </w:r>
       <w:r>
         <w:t xml:space="preserve">The attributes controlling specifically validation are listed in </w:t>
       </w:r>
-      <w:del w:id="22" w:author="Jimmy Bogard" w:date="2010-03-21T21:34:00Z">
+      <w:del w:id="34" w:author="Jimmy Bogard" w:date="2010-03-21T21:34:00Z">
         <w:r>
           <w:delText xml:space="preserve">the </w:delText>
         </w:r>
@@ -309,7 +385,7 @@
       <w:r>
         <w:t>table</w:t>
       </w:r>
-      <w:ins w:id="23" w:author="Jimmy Bogard" w:date="2010-03-21T21:34:00Z">
+      <w:ins w:id="35" w:author="Jimmy Bogard" w:date="2010-03-21T21:34:00Z">
         <w:r>
           <w:t xml:space="preserve"> 1.1</w:t>
         </w:r>
@@ -321,15 +397,14 @@
     <w:p>
       <w:pPr>
         <w:pStyle w:val="TableCaption"/>
-        <w:pPrChange w:id="24" w:author="Jimmy Bogard" w:date="2010-03-21T21:34:00Z">
+        <w:pPrChange w:id="36" w:author="Jimmy Bogard" w:date="2010-03-21T21:34:00Z">
           <w:pPr>
             <w:pStyle w:val="Body"/>
           </w:pPr>
         </w:pPrChange>
       </w:pPr>
-      <w:ins w:id="25" w:author="Jimmy Bogard" w:date="2010-03-21T21:34:00Z">
-        <w:r>
-          <w:lastRenderedPageBreak/>
+      <w:ins w:id="37" w:author="Jimmy Bogard" w:date="2010-03-21T21:34:00Z">
+        <w:r>
           <w:t>Table 1.1 The Data Annotations attributes used for validation</w:t>
         </w:r>
       </w:ins>
@@ -381,7 +456,7 @@
               <w:pStyle w:val="TableBody"/>
               <w:rPr>
                 <w:rStyle w:val="CodeinText"/>
-                <w:rPrChange w:id="26" w:author="Jimmy Bogard" w:date="2010-03-21T21:33:00Z">
+                <w:rPrChange w:id="38" w:author="Jimmy Bogard" w:date="2010-03-21T21:33:00Z">
                   <w:rPr/>
                 </w:rPrChange>
               </w:rPr>
@@ -389,8 +464,11 @@
             <w:r>
               <w:rPr>
                 <w:rStyle w:val="CodeinText"/>
-                <w:rPrChange w:id="27" w:author="Jimmy Bogard" w:date="2010-03-21T21:33:00Z">
-                  <w:rPr/>
+                <w:rPrChange w:id="39" w:author="Jimmy Bogard" w:date="2010-03-21T21:33:00Z">
+                  <w:rPr>
+                    <w:rFonts w:ascii="Verdana" w:hAnsi="Verdana"/>
+                    <w:bCs w:val="0"/>
+                  </w:rPr>
                 </w:rPrChange>
               </w:rPr>
               <w:t>RequiredAttribute</w:t>
@@ -418,7 +496,7 @@
               <w:pStyle w:val="TableBody"/>
               <w:rPr>
                 <w:rStyle w:val="CodeinText"/>
-                <w:rPrChange w:id="28" w:author="Jimmy Bogard" w:date="2010-03-21T21:33:00Z">
+                <w:rPrChange w:id="40" w:author="Jimmy Bogard" w:date="2010-03-21T21:33:00Z">
                   <w:rPr/>
                 </w:rPrChange>
               </w:rPr>
@@ -426,8 +504,11 @@
             <w:r>
               <w:rPr>
                 <w:rStyle w:val="CodeinText"/>
-                <w:rPrChange w:id="29" w:author="Jimmy Bogard" w:date="2010-03-21T21:33:00Z">
-                  <w:rPr/>
+                <w:rPrChange w:id="41" w:author="Jimmy Bogard" w:date="2010-03-21T21:33:00Z">
+                  <w:rPr>
+                    <w:rFonts w:ascii="Verdana" w:hAnsi="Verdana"/>
+                    <w:bCs w:val="0"/>
+                  </w:rPr>
                 </w:rPrChange>
               </w:rPr>
               <w:t>RangeAttribute</w:t>
@@ -461,7 +542,7 @@
               <w:pStyle w:val="TableBody"/>
               <w:rPr>
                 <w:rStyle w:val="CodeinText"/>
-                <w:rPrChange w:id="30" w:author="Jimmy Bogard" w:date="2010-03-21T21:33:00Z">
+                <w:rPrChange w:id="42" w:author="Jimmy Bogard" w:date="2010-03-21T21:33:00Z">
                   <w:rPr/>
                 </w:rPrChange>
               </w:rPr>
@@ -469,8 +550,11 @@
             <w:r>
               <w:rPr>
                 <w:rStyle w:val="CodeinText"/>
-                <w:rPrChange w:id="31" w:author="Jimmy Bogard" w:date="2010-03-21T21:33:00Z">
-                  <w:rPr/>
+                <w:rPrChange w:id="43" w:author="Jimmy Bogard" w:date="2010-03-21T21:33:00Z">
+                  <w:rPr>
+                    <w:rFonts w:ascii="Verdana" w:hAnsi="Verdana"/>
+                    <w:bCs w:val="0"/>
+                  </w:rPr>
                 </w:rPrChange>
               </w:rPr>
               <w:t>RegularExpressionAttribute</w:t>
@@ -498,27 +582,30 @@
               <w:pStyle w:val="TableBody"/>
               <w:rPr>
                 <w:rStyle w:val="CodeinText"/>
-                <w:rPrChange w:id="32" w:author="Jimmy Bogard" w:date="2010-03-21T21:33:00Z">
+                <w:rPrChange w:id="44" w:author="Jimmy Bogard" w:date="2010-03-21T21:33:00Z">
                   <w:rPr/>
                 </w:rPrChange>
               </w:rPr>
             </w:pPr>
-            <w:commentRangeStart w:id="33"/>
-            <w:commentRangeStart w:id="34"/>
+            <w:commentRangeStart w:id="45"/>
+            <w:commentRangeStart w:id="46"/>
             <w:r>
               <w:rPr>
                 <w:rStyle w:val="CodeinText"/>
-                <w:rPrChange w:id="35" w:author="Jimmy Bogard" w:date="2010-03-21T21:33:00Z">
-                  <w:rPr/>
+                <w:rPrChange w:id="47" w:author="Jimmy Bogard" w:date="2010-03-21T21:33:00Z">
+                  <w:rPr>
+                    <w:rFonts w:ascii="Verdana" w:hAnsi="Verdana"/>
+                    <w:bCs w:val="0"/>
+                  </w:rPr>
                 </w:rPrChange>
               </w:rPr>
               <w:t>StringLengthAttribute</w:t>
             </w:r>
-            <w:commentRangeEnd w:id="33"/>
+            <w:commentRangeEnd w:id="45"/>
             <w:r>
               <w:rPr>
                 <w:rStyle w:val="CodeinText"/>
-                <w:rPrChange w:id="36" w:author="Jimmy Bogard" w:date="2010-03-21T21:33:00Z">
+                <w:rPrChange w:id="48" w:author="Jimmy Bogard" w:date="2010-03-21T21:33:00Z">
                   <w:rPr>
                     <w:rStyle w:val="CommentReference"/>
                     <w:rFonts w:ascii="Verdana" w:hAnsi="Verdana"/>
@@ -527,15 +614,15 @@
                   </w:rPr>
                 </w:rPrChange>
               </w:rPr>
-              <w:commentReference w:id="33"/>
+              <w:commentReference w:id="45"/>
             </w:r>
-            <w:commentRangeEnd w:id="34"/>
+            <w:commentRangeEnd w:id="46"/>
             <w:r>
               <w:rPr>
                 <w:rFonts w:ascii="Verdana" w:hAnsi="Verdana"/>
                 <w:bCs w:val="0"/>
               </w:rPr>
-              <w:commentReference w:id="34"/>
+              <w:commentReference w:id="46"/>
             </w:r>
           </w:p>
         </w:tc>
@@ -556,22 +643,32 @@
         <w:pStyle w:val="Body"/>
       </w:pPr>
       <w:r>
-        <w:t>As part of ASP.NET MVC 2.0 are a set of backing validation classes to provide validation for the metadata indicated.  To demonstrate the validation attributes, let's first look at a screen that might need some validation.  In figure 15.1 below, we see an edit screen that includes a company name and email address.</w:t>
+        <w:t>As part of ASP.NET MVC 2</w:t>
+      </w:r>
+      <w:del w:id="49" w:author="JSkinner" w:date="2010-03-27T17:53:00Z">
+        <w:r>
+          <w:delText>.0</w:delText>
+        </w:r>
+      </w:del>
+      <w:r>
+        <w:t xml:space="preserve"> are a set of backing validation classes to provide validation for the metadata indicated.  To demonstrate the validation attributes, let's first look at a screen that might need some validation.  In figure 15.1 below, we see an edit screen that includes a company name and email address.</w:t>
       </w:r>
     </w:p>
     <w:p>
       <w:pPr>
         <w:pStyle w:val="Figure"/>
       </w:pPr>
-      <w:ins w:id="37" w:author="Jimmy Bogard" w:date="2010-03-21T21:42:00Z">
-        <w:r>
-          <w:commentReference w:id="38"/>
+      <w:ins w:id="50" w:author="Jimmy Bogard" w:date="2010-03-21T21:42:00Z">
+        <w:r>
+          <w:lastRenderedPageBreak/>
+          <w:commentReference w:id="51"/>
         </w:r>
       </w:ins>
-      <w:ins w:id="39" w:author="Jimmy Bogard" w:date="2010-03-21T21:43:00Z">
+      <w:ins w:id="52" w:author="Jimmy Bogard" w:date="2010-03-21T21:43:00Z">
         <w:r>
           <w:rPr>
             <w:noProof/>
+            <w:lang w:val="en-GB" w:eastAsia="en-GB"/>
           </w:rPr>
           <w:drawing>
             <wp:inline distT="0" distB="0" distL="0" distR="0">
@@ -608,16 +705,17 @@
           </w:drawing>
         </w:r>
       </w:ins>
-      <w:ins w:id="40" w:author="Jimmy Bogard" w:date="2010-03-21T21:41:00Z">
+      <w:ins w:id="53" w:author="Jimmy Bogard" w:date="2010-03-21T21:41:00Z">
         <w:r>
           <w:t xml:space="preserve"> </w:t>
         </w:r>
       </w:ins>
-      <w:commentRangeStart w:id="41"/>
-      <w:del w:id="42" w:author="Jimmy Bogard" w:date="2010-03-21T21:41:00Z">
+      <w:commentRangeStart w:id="54"/>
+      <w:del w:id="55" w:author="Jimmy Bogard" w:date="2010-03-21T21:41:00Z">
         <w:r>
           <w:rPr>
             <w:noProof/>
+            <w:lang w:val="en-GB" w:eastAsia="en-GB"/>
           </w:rPr>
           <w:drawing>
             <wp:inline distT="0" distB="0" distL="0" distR="0">
@@ -666,13 +764,13 @@
           </w:drawing>
         </w:r>
       </w:del>
-      <w:commentRangeEnd w:id="41"/>
+      <w:commentRangeEnd w:id="54"/>
       <w:r>
         <w:rPr>
           <w:rStyle w:val="CommentReference"/>
           <w:vanish/>
         </w:rPr>
-        <w:commentReference w:id="41"/>
+        <w:commentReference w:id="54"/>
       </w:r>
     </w:p>
     <w:p>
@@ -693,36 +791,36 @@
       <w:r>
         <w:t xml:space="preserve"> and email address is optional.  To indicate that the Company Name field is required, we use the </w:t>
       </w:r>
-      <w:commentRangeStart w:id="43"/>
-      <w:commentRangeStart w:id="44"/>
+      <w:commentRangeStart w:id="56"/>
+      <w:commentRangeStart w:id="57"/>
       <w:r>
         <w:rPr>
           <w:rStyle w:val="CodeinText"/>
-          <w:rPrChange w:id="45" w:author="Jimmy Bogard" w:date="2010-03-21T21:43:00Z">
+          <w:rPrChange w:id="58" w:author="Jimmy Bogard" w:date="2010-03-21T21:43:00Z">
             <w:rPr/>
           </w:rPrChange>
         </w:rPr>
         <w:t>RequiredAttribute</w:t>
       </w:r>
-      <w:commentRangeEnd w:id="43"/>
+      <w:commentRangeEnd w:id="56"/>
       <w:r>
         <w:rPr>
           <w:rStyle w:val="CodeinText"/>
-          <w:rPrChange w:id="46" w:author="Jimmy Bogard" w:date="2010-03-21T21:43:00Z">
+          <w:rPrChange w:id="59" w:author="Jimmy Bogard" w:date="2010-03-21T21:43:00Z">
             <w:rPr>
               <w:rStyle w:val="CommentReference"/>
               <w:vanish/>
             </w:rPr>
           </w:rPrChange>
         </w:rPr>
-        <w:commentReference w:id="43"/>
+        <w:commentReference w:id="56"/>
       </w:r>
       <w:r>
         <w:t xml:space="preserve"> </w:t>
       </w:r>
-      <w:commentRangeEnd w:id="44"/>
-      <w:r>
-        <w:commentReference w:id="44"/>
+      <w:commentRangeEnd w:id="57"/>
+      <w:r>
+        <w:commentReference w:id="57"/>
       </w:r>
       <w:r>
         <w:t>as shown in listing 15.1 below.</w:t>
@@ -733,6 +831,7 @@
         <w:pStyle w:val="CodeListingCaption"/>
       </w:pPr>
       <w:r>
+        <w:lastRenderedPageBreak/>
         <w:t>Listing 15.1 Decorating our model with data annotation attributes</w:t>
       </w:r>
     </w:p>
@@ -781,7 +880,6 @@
         <w:pStyle w:val="Code"/>
       </w:pPr>
       <w:r>
-        <w:lastRenderedPageBreak/>
         <w:t xml:space="preserve">    [DataType(DataType.EmailAddress)]</w:t>
       </w:r>
       <w:r>
@@ -814,7 +912,7 @@
       <w:r>
         <w:rPr>
           <w:rStyle w:val="CodeinText"/>
-          <w:rPrChange w:id="47" w:author="Jimmy Bogard" w:date="2010-03-21T21:43:00Z">
+          <w:rPrChange w:id="60" w:author="Jimmy Bogard" w:date="2010-03-21T21:43:00Z">
             <w:rPr/>
           </w:rPrChange>
         </w:rPr>
@@ -826,7 +924,7 @@
       <w:r>
         <w:rPr>
           <w:rStyle w:val="CodeinText"/>
-          <w:rPrChange w:id="48" w:author="Jimmy Bogard" w:date="2010-03-21T21:43:00Z">
+          <w:rPrChange w:id="61" w:author="Jimmy Bogard" w:date="2010-03-21T21:43:00Z">
             <w:rPr/>
           </w:rPrChange>
         </w:rPr>
@@ -838,7 +936,7 @@
       <w:r>
         <w:rPr>
           <w:rStyle w:val="CodeinText"/>
-          <w:rPrChange w:id="49" w:author="Jimmy Bogard" w:date="2010-03-21T21:43:00Z">
+          <w:rPrChange w:id="62" w:author="Jimmy Bogard" w:date="2010-03-21T21:43:00Z">
             <w:rPr/>
           </w:rPrChange>
         </w:rPr>
@@ -850,7 +948,7 @@
       <w:r>
         <w:rPr>
           <w:rStyle w:val="CodeinText"/>
-          <w:rPrChange w:id="50" w:author="Jimmy Bogard" w:date="2010-03-21T21:43:00Z">
+          <w:rPrChange w:id="63" w:author="Jimmy Bogard" w:date="2010-03-21T21:43:00Z">
             <w:rPr/>
           </w:rPrChange>
         </w:rPr>
@@ -918,12 +1016,12 @@
       <w:r>
         <w:t xml:space="preserve">The default editor model templates (1) include side-by-side input elements and validation messages.  For finer-grain control of output, we can use the </w:t>
       </w:r>
-      <w:commentRangeStart w:id="51"/>
-      <w:commentRangeStart w:id="52"/>
+      <w:commentRangeStart w:id="64"/>
+      <w:commentRangeStart w:id="65"/>
       <w:r>
         <w:rPr>
           <w:rStyle w:val="CodeinText"/>
-          <w:rPrChange w:id="53" w:author="Jimmy Bogard" w:date="2010-03-21T21:44:00Z">
+          <w:rPrChange w:id="66" w:author="Jimmy Bogard" w:date="2010-03-21T21:44:00Z">
             <w:rPr/>
           </w:rPrChange>
         </w:rPr>
@@ -932,17 +1030,17 @@
       <w:r>
         <w:t xml:space="preserve"> </w:t>
       </w:r>
-      <w:commentRangeEnd w:id="51"/>
+      <w:commentRangeEnd w:id="64"/>
       <w:r>
         <w:rPr>
           <w:rStyle w:val="CommentReference"/>
           <w:vanish/>
         </w:rPr>
-        <w:commentReference w:id="51"/>
-      </w:r>
-      <w:commentRangeEnd w:id="52"/>
-      <w:r>
-        <w:commentReference w:id="52"/>
+        <w:commentReference w:id="64"/>
+      </w:r>
+      <w:commentRangeEnd w:id="65"/>
+      <w:r>
+        <w:commentReference w:id="65"/>
       </w:r>
       <w:r>
         <w:t xml:space="preserve">extension methods for validation.  The </w:t>
@@ -950,7 +1048,7 @@
       <w:r>
         <w:rPr>
           <w:rStyle w:val="CodeinText"/>
-          <w:rPrChange w:id="54" w:author="Jimmy Bogard" w:date="2010-03-21T21:44:00Z">
+          <w:rPrChange w:id="67" w:author="Jimmy Bogard" w:date="2010-03-21T21:44:00Z">
             <w:rPr/>
           </w:rPrChange>
         </w:rPr>
@@ -962,7 +1060,7 @@
       <w:r>
         <w:rPr>
           <w:rStyle w:val="CodeinText"/>
-          <w:rPrChange w:id="55" w:author="Jimmy Bogard" w:date="2010-03-21T21:44:00Z">
+          <w:rPrChange w:id="68" w:author="Jimmy Bogard" w:date="2010-03-21T21:44:00Z">
             <w:rPr/>
           </w:rPrChange>
         </w:rPr>
@@ -974,7 +1072,7 @@
       <w:r>
         <w:rPr>
           <w:rStyle w:val="CodeinText"/>
-          <w:rPrChange w:id="56" w:author="Jimmy Bogard" w:date="2010-03-21T21:44:00Z">
+          <w:rPrChange w:id="69" w:author="Jimmy Bogard" w:date="2010-03-21T21:44:00Z">
             <w:rPr/>
           </w:rPrChange>
         </w:rPr>
@@ -1048,7 +1146,22 @@
         <w:pStyle w:val="Code"/>
       </w:pPr>
       <w:r>
-        <w:t xml:space="preserve">        return View("Success");</w:t>
+        <w:t xml:space="preserve">        return View("</w:t>
+      </w:r>
+      <w:commentRangeStart w:id="70"/>
+      <w:r>
+        <w:t>Success</w:t>
+      </w:r>
+      <w:commentRangeEnd w:id="70"/>
+      <w:r>
+        <w:rPr>
+          <w:rFonts w:ascii="Verdana" w:hAnsi="Verdana"/>
+          <w:snapToGrid/>
+        </w:rPr>
+        <w:commentReference w:id="70"/>
+      </w:r>
+      <w:r>
+        <w:t>");</w:t>
       </w:r>
       <w:r>
         <w:t xml:space="preserve">                                      #2</w:t>
@@ -1086,12 +1199,23 @@
         <w:pStyle w:val="Body"/>
       </w:pPr>
       <w:r>
-        <w:t xml:space="preserve">In our Edit POST action, we first check to see if there are any </w:t>
+        <w:t xml:space="preserve">In our Edit </w:t>
+      </w:r>
+      <w:commentRangeStart w:id="71"/>
+      <w:r>
+        <w:t xml:space="preserve">POST </w:t>
+      </w:r>
+      <w:commentRangeEnd w:id="71"/>
+      <w:r>
+        <w:commentReference w:id="71"/>
+      </w:r>
+      <w:r>
+        <w:t xml:space="preserve">action, we first check to see if there are any </w:t>
       </w:r>
       <w:r>
         <w:rPr>
           <w:rStyle w:val="CodeinText"/>
-          <w:rPrChange w:id="57" w:author="Jimmy Bogard" w:date="2010-03-21T21:44:00Z">
+          <w:rPrChange w:id="72" w:author="Jimmy Bogard" w:date="2010-03-21T21:44:00Z">
             <w:rPr/>
           </w:rPrChange>
         </w:rPr>
@@ -1103,7 +1227,7 @@
       <w:r>
         <w:rPr>
           <w:rStyle w:val="CodeinText"/>
-          <w:rPrChange w:id="58" w:author="Jimmy Bogard" w:date="2010-03-21T21:44:00Z">
+          <w:rPrChange w:id="73" w:author="Jimmy Bogard" w:date="2010-03-21T21:44:00Z">
             <w:rPr/>
           </w:rPrChange>
         </w:rPr>
@@ -1115,7 +1239,7 @@
       <w:r>
         <w:rPr>
           <w:rStyle w:val="CodeinText"/>
-          <w:rPrChange w:id="59" w:author="Jimmy Bogard" w:date="2010-03-21T21:44:00Z">
+          <w:rPrChange w:id="74" w:author="Jimmy Bogard" w:date="2010-03-21T21:44:00Z">
             <w:rPr/>
           </w:rPrChange>
         </w:rPr>
@@ -1125,7 +1249,11 @@
         <w:t xml:space="preserve"> property.</w:t>
       </w:r>
       <w:r>
-        <w:t xml:space="preserve">  If there are no errors, we show the Success view (2).  Otherwise, we display the original Edit view, now with validation errors inline (3).  To display our validation errors, we simply need to post our form without the company name filled out.  The resulting page is shown in figure 15.2 below.</w:t>
+        <w:t xml:space="preserve">  If there are no errors, we show the </w:t>
+      </w:r>
+      <w:r>
+        <w:lastRenderedPageBreak/>
+        <w:t>Success view (2).  Otherwise, we display the original Edit view, now with validation errors inline (3).  To display our validation errors, we simply need to post our form without the company name filled out.  The resulting page is shown in figure 15.2 below.</w:t>
       </w:r>
     </w:p>
     <w:p>
@@ -1135,8 +1263,8 @@
       <w:r>
         <w:rPr>
           <w:noProof/>
-        </w:rPr>
-        <w:lastRenderedPageBreak/>
+          <w:lang w:val="en-GB" w:eastAsia="en-GB"/>
+        </w:rPr>
         <w:drawing>
           <wp:inline distT="0" distB="0" distL="0" distR="0">
             <wp:extent cx="4800600" cy="3168315"/>
@@ -1202,7 +1330,7 @@
       <w:r>
         <w:rPr>
           <w:rStyle w:val="CodeinText"/>
-          <w:rPrChange w:id="60" w:author="Jimmy Bogard" w:date="2010-03-21T21:44:00Z">
+          <w:rPrChange w:id="75" w:author="Jimmy Bogard" w:date="2010-03-21T21:44:00Z">
             <w:rPr/>
           </w:rPrChange>
         </w:rPr>
@@ -1214,7 +1342,7 @@
       <w:r>
         <w:rPr>
           <w:rStyle w:val="CodeinText"/>
-          <w:rPrChange w:id="61" w:author="Jimmy Bogard" w:date="2010-03-21T21:44:00Z">
+          <w:rPrChange w:id="76" w:author="Jimmy Bogard" w:date="2010-03-21T21:44:00Z">
             <w:rPr/>
           </w:rPrChange>
         </w:rPr>
@@ -1223,245 +1351,413 @@
       <w:r>
         <w:t xml:space="preserve"> (part of the System.ComponentModel namespace).  Since it is a common occurrence to simply display the property name with spaces between words, we will examine extending the built-in </w:t>
       </w:r>
+      <w:del w:id="77" w:author="JSkinner" w:date="2010-03-27T17:40:00Z">
+        <w:r>
+          <w:rPr>
+            <w:rStyle w:val="CodeinText"/>
+            <w:rPrChange w:id="78" w:author="Jimmy Bogard" w:date="2010-03-21T21:44:00Z">
+              <w:rPr/>
+            </w:rPrChange>
+          </w:rPr>
+          <w:delText>ModelMetaDataProvider</w:delText>
+        </w:r>
+        <w:r>
+          <w:delText xml:space="preserve"> </w:delText>
+        </w:r>
+      </w:del>
+      <w:ins w:id="79" w:author="JSkinner" w:date="2010-03-27T17:40:00Z">
+        <w:r>
+          <w:rPr>
+            <w:rStyle w:val="CodeinText"/>
+            <w:rPrChange w:id="80" w:author="Jimmy Bogard" w:date="2010-03-21T21:44:00Z">
+              <w:rPr/>
+            </w:rPrChange>
+          </w:rPr>
+          <w:t>ModelMeta</w:t>
+        </w:r>
+        <w:r>
+          <w:rPr>
+            <w:rStyle w:val="CodeinText"/>
+          </w:rPr>
+          <w:t>d</w:t>
+        </w:r>
+        <w:r>
+          <w:rPr>
+            <w:rStyle w:val="CodeinText"/>
+            <w:rPrChange w:id="81" w:author="Jimmy Bogard" w:date="2010-03-21T21:44:00Z">
+              <w:rPr/>
+            </w:rPrChange>
+          </w:rPr>
+          <w:t>ataProvider</w:t>
+        </w:r>
+        <w:r>
+          <w:t xml:space="preserve"> </w:t>
+        </w:r>
+      </w:ins>
+      <w:r>
+        <w:t>class to autom</w:t>
+      </w:r>
+      <w:r>
+        <w:t>atically include spaces.</w:t>
+      </w:r>
+    </w:p>
+    <w:p>
+      <w:pPr>
+        <w:pStyle w:val="Head1"/>
+      </w:pPr>
+      <w:r>
+        <w:lastRenderedPageBreak/>
+        <w:t xml:space="preserve">15.2 Extending the </w:t>
+      </w:r>
+      <w:del w:id="82" w:author="JSkinner" w:date="2010-03-27T17:41:00Z">
+        <w:r>
+          <w:delText>ModelMetaDataProvider</w:delText>
+        </w:r>
+      </w:del>
+      <w:ins w:id="83" w:author="JSkinner" w:date="2010-03-27T17:41:00Z">
+        <w:r>
+          <w:t>ModelMetadataProvider</w:t>
+        </w:r>
+      </w:ins>
+    </w:p>
+    <w:p>
+      <w:pPr>
+        <w:pStyle w:val="Body1"/>
+      </w:pPr>
+      <w:r>
+        <w:t xml:space="preserve">As we saw in </w:t>
+      </w:r>
+      <w:commentRangeStart w:id="84"/>
+      <w:del w:id="85" w:author="Jimmy Bogard" w:date="2010-03-21T21:44:00Z">
+        <w:r>
+          <w:delText xml:space="preserve">Chapter 3 </w:delText>
+        </w:r>
+        <w:commentRangeStart w:id="86"/>
+        <w:r>
+          <w:delText xml:space="preserve">and </w:delText>
+        </w:r>
+      </w:del>
+      <w:r>
+        <w:t xml:space="preserve">the previous section, </w:t>
+      </w:r>
+      <w:commentRangeEnd w:id="86"/>
+      <w:r>
+        <w:rPr>
+          <w:rStyle w:val="CommentReference"/>
+          <w:vanish/>
+        </w:rPr>
+        <w:commentReference w:id="86"/>
+      </w:r>
+      <w:commentRangeEnd w:id="84"/>
+      <w:r>
+        <w:commentReference w:id="84"/>
+      </w:r>
+      <w:r>
+        <w:t>many new features in ASP.NET MVC 2</w:t>
+      </w:r>
+      <w:del w:id="87" w:author="JSkinner" w:date="2010-03-27T17:53:00Z">
+        <w:r>
+          <w:delText>.0</w:delText>
+        </w:r>
+      </w:del>
+      <w:r>
+        <w:t xml:space="preserve"> use model metadata.  Templates use model metadata to display input elements and display text, and the validation providers use model metadata to execute validation.  The model metadata is populated from an implementation of a </w:t>
+      </w:r>
       <w:r>
         <w:rPr>
           <w:rStyle w:val="CodeinText"/>
-          <w:rPrChange w:id="62" w:author="Jimmy Bogard" w:date="2010-03-21T21:44:00Z">
+          <w:rPrChange w:id="88" w:author="Jimmy Bogard" w:date="2010-03-21T21:44:00Z">
             <w:rPr/>
           </w:rPrChange>
         </w:rPr>
-        <w:t>ModelMetaDataProvider</w:t>
-      </w:r>
-      <w:r>
-        <w:t xml:space="preserve"> class to autom</w:t>
-      </w:r>
-      <w:r>
-        <w:t>atically include spaces.</w:t>
-      </w:r>
-    </w:p>
-    <w:p>
-      <w:pPr>
-        <w:pStyle w:val="Head1"/>
-      </w:pPr>
-      <w:r>
-        <w:t>15.2 Extending the ModelMetaDataProvider</w:t>
-      </w:r>
-    </w:p>
-    <w:p>
-      <w:pPr>
-        <w:pStyle w:val="Body1"/>
-      </w:pPr>
-      <w:r>
-        <w:t xml:space="preserve">As we saw in </w:t>
-      </w:r>
-      <w:commentRangeStart w:id="63"/>
-      <w:del w:id="64" w:author="Jimmy Bogard" w:date="2010-03-21T21:44:00Z">
-        <w:r>
-          <w:delText xml:space="preserve">Chapter 3 </w:delText>
-        </w:r>
-        <w:commentRangeStart w:id="65"/>
-        <w:r>
-          <w:delText xml:space="preserve">and </w:delText>
-        </w:r>
-      </w:del>
-      <w:r>
-        <w:t xml:space="preserve">the previous section, </w:t>
-      </w:r>
-      <w:commentRangeEnd w:id="65"/>
+        <w:t>ModelMetadataProvider</w:t>
+      </w:r>
+      <w:r>
+        <w:t xml:space="preserve"> class, which by default is the </w:t>
+      </w:r>
+      <w:r>
+        <w:rPr>
+          <w:rStyle w:val="CodeinText"/>
+          <w:rPrChange w:id="89" w:author="Jimmy Bogard" w:date="2010-03-21T21:44:00Z">
+            <w:rPr/>
+          </w:rPrChange>
+        </w:rPr>
+        <w:t>DataAnnotationsModelMetadataProvider</w:t>
+      </w:r>
+      <w:r>
+        <w:t xml:space="preserve"> class.</w:t>
+      </w:r>
+    </w:p>
+    <w:p>
+      <w:pPr>
+        <w:pStyle w:val="Body"/>
+      </w:pPr>
+      <w:r>
+        <w:t xml:space="preserve">If we want our model metadata to be populated from sources other than Data Annotations, we would need to create a </w:t>
+      </w:r>
+      <w:r>
+        <w:rPr>
+          <w:rStyle w:val="CodeinText"/>
+          <w:rPrChange w:id="90" w:author="Jimmy Bogard" w:date="2010-03-21T21:44:00Z">
+            <w:rPr/>
+          </w:rPrChange>
+        </w:rPr>
+        <w:t>ModelMetadataProvider</w:t>
+      </w:r>
+      <w:r>
+        <w:t xml:space="preserve"> implementation, shown in listing 15.4 below.</w:t>
+      </w:r>
+    </w:p>
+    <w:p>
+      <w:pPr>
+        <w:pStyle w:val="CodeListingCaption"/>
+      </w:pPr>
+      <w:r>
+        <w:t>Listing 15.4 The abstract ModelMetadataProvider class</w:t>
+      </w:r>
+    </w:p>
+    <w:p>
+      <w:pPr>
+        <w:pStyle w:val="Code"/>
+      </w:pPr>
+      <w:commentRangeStart w:id="91"/>
+      <w:r>
+        <w:t>public abstract class ModelMetadataProvider {</w:t>
+      </w:r>
+    </w:p>
+    <w:p>
+      <w:pPr>
+        <w:pStyle w:val="Code"/>
+      </w:pPr>
+      <w:r>
+        <w:t xml:space="preserve">    public abstract IEnumerable&lt;ModelMetadata&gt; </w:t>
+      </w:r>
+      <w:ins w:id="92" w:author="JSkinner" w:date="2010-03-27T17:42:00Z">
+        <w:r>
+          <w:t xml:space="preserve">                    |#1</w:t>
+        </w:r>
+      </w:ins>
+    </w:p>
+    <w:p>
+      <w:pPr>
+        <w:pStyle w:val="Code"/>
+        <w:rPr>
+          <w:ins w:id="93" w:author="JSkinner" w:date="2010-03-27T17:42:00Z"/>
+        </w:rPr>
+      </w:pPr>
+      <w:r>
+        <w:t xml:space="preserve">        GetMetadataForProperties(object container, </w:t>
+      </w:r>
+      <w:ins w:id="94" w:author="JSkinner" w:date="2010-03-27T17:42:00Z">
+        <w:r>
+          <w:t xml:space="preserve">     </w:t>
+        </w:r>
+      </w:ins>
+      <w:ins w:id="95" w:author="JSkinner" w:date="2010-03-27T17:43:00Z">
+        <w:r>
+          <w:t xml:space="preserve">           </w:t>
+        </w:r>
+      </w:ins>
+      <w:ins w:id="96" w:author="JSkinner" w:date="2010-03-27T17:42:00Z">
+        <w:r>
+          <w:t>|#1</w:t>
+        </w:r>
+      </w:ins>
+    </w:p>
+    <w:p>
+      <w:pPr>
+        <w:pStyle w:val="Code"/>
+      </w:pPr>
+      <w:ins w:id="97" w:author="JSkinner" w:date="2010-03-27T17:42:00Z">
+        <w:r>
+          <w:t xml:space="preserve">                    </w:t>
+        </w:r>
+      </w:ins>
+      <w:r>
+        <w:t>Type containerType);</w:t>
+      </w:r>
+      <w:ins w:id="98" w:author="Jimmy Bogard" w:date="2010-03-21T21:48:00Z">
+        <w:r>
+          <w:t xml:space="preserve"> </w:t>
+        </w:r>
+      </w:ins>
+      <w:ins w:id="99" w:author="JSkinner" w:date="2010-03-27T17:42:00Z">
+        <w:r>
+          <w:t xml:space="preserve">                         </w:t>
+        </w:r>
+      </w:ins>
+      <w:ins w:id="100" w:author="Jimmy Bogard" w:date="2010-03-21T21:48:00Z">
+        <w:r>
+          <w:t xml:space="preserve"> </w:t>
+        </w:r>
+      </w:ins>
+      <w:ins w:id="101" w:author="JSkinner" w:date="2010-03-27T17:42:00Z">
+        <w:r>
+          <w:t>|</w:t>
+        </w:r>
+      </w:ins>
+      <w:ins w:id="102" w:author="Jimmy Bogard" w:date="2010-03-21T21:48:00Z">
+        <w:r>
+          <w:t>#1</w:t>
+        </w:r>
+      </w:ins>
+    </w:p>
+    <w:p>
+      <w:pPr>
+        <w:pStyle w:val="Code"/>
+      </w:pPr>
+    </w:p>
+    <w:p>
+      <w:pPr>
+        <w:pStyle w:val="Code"/>
+      </w:pPr>
+      <w:r>
+        <w:t xml:space="preserve">    public abstract ModelMetadata </w:t>
+      </w:r>
+      <w:ins w:id="103" w:author="JSkinner" w:date="2010-03-27T17:42:00Z">
+        <w:r>
+          <w:t xml:space="preserve">                                 |#2</w:t>
+        </w:r>
+      </w:ins>
+    </w:p>
+    <w:p>
+      <w:pPr>
+        <w:pStyle w:val="Code"/>
+        <w:rPr>
+          <w:ins w:id="104" w:author="JSkinner" w:date="2010-03-27T17:42:00Z"/>
+        </w:rPr>
+      </w:pPr>
+      <w:r>
+        <w:t xml:space="preserve">        GetMetadataForProperty(Func&lt;object&gt; modelAccessor, </w:t>
+      </w:r>
+      <w:ins w:id="105" w:author="JSkinner" w:date="2010-03-27T17:42:00Z">
+        <w:r>
+          <w:t xml:space="preserve">        |#2</w:t>
+        </w:r>
+      </w:ins>
+    </w:p>
+    <w:p>
+      <w:pPr>
+        <w:pStyle w:val="Code"/>
+      </w:pPr>
+      <w:ins w:id="106" w:author="JSkinner" w:date="2010-03-27T17:42:00Z">
+        <w:r>
+          <w:t xml:space="preserve">           </w:t>
+        </w:r>
+      </w:ins>
+      <w:r>
+        <w:t>Type containerType, string propertyName);</w:t>
+      </w:r>
+      <w:ins w:id="107" w:author="JSkinner" w:date="2010-03-27T17:42:00Z">
+        <w:r>
+          <w:t xml:space="preserve">               |</w:t>
+        </w:r>
+      </w:ins>
+      <w:ins w:id="108" w:author="Jimmy Bogard" w:date="2010-03-21T21:48:00Z">
+        <w:del w:id="109" w:author="JSkinner" w:date="2010-03-27T17:42:00Z">
+          <w:r>
+            <w:delText xml:space="preserve">                                     </w:delText>
+          </w:r>
+        </w:del>
+        <w:r>
+          <w:t>#2</w:t>
+        </w:r>
+      </w:ins>
+    </w:p>
+    <w:p>
+      <w:pPr>
+        <w:pStyle w:val="Code"/>
+      </w:pPr>
+    </w:p>
+    <w:p>
+      <w:pPr>
+        <w:pStyle w:val="Code"/>
+      </w:pPr>
+      <w:r>
+        <w:t xml:space="preserve">    public abstract ModelMetadata </w:t>
+      </w:r>
+      <w:ins w:id="110" w:author="JSkinner" w:date="2010-03-27T17:43:00Z">
+        <w:r>
+          <w:t xml:space="preserve">                                 |#3</w:t>
+        </w:r>
+      </w:ins>
+    </w:p>
+    <w:p>
+      <w:pPr>
+        <w:pStyle w:val="Code"/>
+        <w:rPr>
+          <w:ins w:id="111" w:author="JSkinner" w:date="2010-03-27T17:43:00Z"/>
+        </w:rPr>
+      </w:pPr>
+      <w:r>
+        <w:t xml:space="preserve">        GetMetadataForType(Func&lt;object&gt; modelAccessor, </w:t>
+      </w:r>
+      <w:ins w:id="112" w:author="JSkinner" w:date="2010-03-27T17:43:00Z">
+        <w:r>
+          <w:t xml:space="preserve">            |#3</w:t>
+        </w:r>
+      </w:ins>
+    </w:p>
+    <w:p>
+      <w:pPr>
+        <w:pStyle w:val="Code"/>
+      </w:pPr>
+      <w:ins w:id="113" w:author="JSkinner" w:date="2010-03-27T17:43:00Z">
+        <w:r>
+          <w:t xml:space="preserve">            </w:t>
+        </w:r>
+      </w:ins>
+      <w:r>
+        <w:t>Type modelType);</w:t>
+      </w:r>
+      <w:ins w:id="114" w:author="Jimmy Bogard" w:date="2010-03-21T21:48:00Z">
+        <w:r>
+          <w:t xml:space="preserve">  </w:t>
+        </w:r>
+      </w:ins>
+      <w:ins w:id="115" w:author="JSkinner" w:date="2010-03-27T17:43:00Z">
+        <w:r>
+          <w:t xml:space="preserve">                                     |</w:t>
+        </w:r>
+      </w:ins>
+      <w:ins w:id="116" w:author="Jimmy Bogard" w:date="2010-03-21T21:48:00Z">
+        <w:r>
+          <w:t>#3</w:t>
+        </w:r>
+      </w:ins>
+    </w:p>
+    <w:p>
+      <w:pPr>
+        <w:pStyle w:val="Code"/>
+      </w:pPr>
+      <w:r>
+        <w:t>}</w:t>
+      </w:r>
+    </w:p>
+    <w:commentRangeEnd w:id="91"/>
+    <w:p>
+      <w:pPr>
+        <w:pStyle w:val="Body"/>
+        <w:rPr>
+          <w:ins w:id="117" w:author="Jimmy Bogard" w:date="2010-03-21T21:45:00Z"/>
+        </w:rPr>
+      </w:pPr>
       <w:r>
         <w:rPr>
           <w:rStyle w:val="CommentReference"/>
           <w:vanish/>
         </w:rPr>
-        <w:commentReference w:id="65"/>
-      </w:r>
-      <w:commentRangeEnd w:id="63"/>
-      <w:r>
-        <w:commentReference w:id="63"/>
-      </w:r>
-      <w:r>
-        <w:t xml:space="preserve">many new features in ASP.NET MVC 2.0 use model metadata.  Templates use model metadata to display input elements and display text, and the validation providers use model metadata to execute validation.  The model metadata is </w:t>
-      </w:r>
-      <w:r>
-        <w:lastRenderedPageBreak/>
-        <w:t xml:space="preserve">populated from an implementation of a </w:t>
-      </w:r>
-      <w:r>
-        <w:rPr>
-          <w:rStyle w:val="CodeinText"/>
-          <w:rPrChange w:id="66" w:author="Jimmy Bogard" w:date="2010-03-21T21:44:00Z">
-            <w:rPr/>
-          </w:rPrChange>
-        </w:rPr>
-        <w:t>ModelMetadata</w:t>
-      </w:r>
-      <w:r>
-        <w:rPr>
-          <w:rStyle w:val="CodeinText"/>
-          <w:rPrChange w:id="67" w:author="Jimmy Bogard" w:date="2010-03-21T21:44:00Z">
-            <w:rPr/>
-          </w:rPrChange>
-        </w:rPr>
-        <w:t>Provider</w:t>
-      </w:r>
-      <w:r>
-        <w:t xml:space="preserve"> class, which by default is the </w:t>
-      </w:r>
-      <w:r>
-        <w:rPr>
-          <w:rStyle w:val="CodeinText"/>
-          <w:rPrChange w:id="68" w:author="Jimmy Bogard" w:date="2010-03-21T21:44:00Z">
-            <w:rPr/>
-          </w:rPrChange>
-        </w:rPr>
-        <w:t>DataAnnotationsModelMetadataProvider</w:t>
-      </w:r>
-      <w:r>
-        <w:t xml:space="preserve"> class.</w:t>
-      </w:r>
-    </w:p>
-    <w:p>
-      <w:pPr>
-        <w:pStyle w:val="Body"/>
-      </w:pPr>
-      <w:r>
-        <w:t xml:space="preserve">If we want our model metadata to be populated from sources other than Data Annotations, we would need to create a </w:t>
-      </w:r>
-      <w:r>
-        <w:rPr>
-          <w:rStyle w:val="CodeinText"/>
-          <w:rPrChange w:id="69" w:author="Jimmy Bogard" w:date="2010-03-21T21:44:00Z">
-            <w:rPr/>
-          </w:rPrChange>
-        </w:rPr>
-        <w:t>ModelMetadataProvider</w:t>
-      </w:r>
-      <w:r>
-        <w:t xml:space="preserve"> implementation, shown in listing 15.4 below.</w:t>
-      </w:r>
-    </w:p>
-    <w:p>
-      <w:pPr>
-        <w:pStyle w:val="CodeListingCaption"/>
-      </w:pPr>
-      <w:r>
-        <w:t>Listing 15.4 The abstract ModelMetadataProvider class</w:t>
-      </w:r>
-    </w:p>
-    <w:p>
-      <w:pPr>
-        <w:pStyle w:val="Code"/>
-      </w:pPr>
-      <w:commentRangeStart w:id="70"/>
-      <w:r>
-        <w:t>public abstract class ModelMetadataProvider {</w:t>
-      </w:r>
-    </w:p>
-    <w:p>
-      <w:pPr>
-        <w:pStyle w:val="Code"/>
-      </w:pPr>
-      <w:r>
-        <w:t xml:space="preserve">    public abstract IEnumerable&lt;ModelMetadata&gt; </w:t>
-      </w:r>
-    </w:p>
-    <w:p>
-      <w:pPr>
-        <w:pStyle w:val="Code"/>
-      </w:pPr>
-      <w:r>
-        <w:t xml:space="preserve">        GetMetadataForProperties(object container, Type containerType);</w:t>
-      </w:r>
-      <w:ins w:id="71" w:author="Jimmy Bogard" w:date="2010-03-21T21:48:00Z">
-        <w:r>
-          <w:t xml:space="preserve">  #1</w:t>
-        </w:r>
-      </w:ins>
-    </w:p>
-    <w:p>
-      <w:pPr>
-        <w:pStyle w:val="Code"/>
-      </w:pPr>
-    </w:p>
-    <w:p>
-      <w:pPr>
-        <w:pStyle w:val="Code"/>
-      </w:pPr>
-      <w:r>
-        <w:t xml:space="preserve">    public abstract ModelMetadata </w:t>
-      </w:r>
-    </w:p>
-    <w:p>
-      <w:pPr>
-        <w:pStyle w:val="Code"/>
-      </w:pPr>
-      <w:r>
-        <w:t xml:space="preserve">        GetMetadataForProperty(Func&lt;object&gt; modelAccessor, Type containerType, string propertyName);</w:t>
-      </w:r>
-      <w:ins w:id="72" w:author="Jimmy Bogard" w:date="2010-03-21T21:48:00Z">
-        <w:r>
-          <w:t xml:space="preserve">                                     #2</w:t>
-        </w:r>
-      </w:ins>
-    </w:p>
-    <w:p>
-      <w:pPr>
-        <w:pStyle w:val="Code"/>
-      </w:pPr>
-    </w:p>
-    <w:p>
-      <w:pPr>
-        <w:pStyle w:val="Code"/>
-      </w:pPr>
-      <w:r>
-        <w:t xml:space="preserve">    public abstract ModelMetadata </w:t>
-      </w:r>
-    </w:p>
-    <w:p>
-      <w:pPr>
-        <w:pStyle w:val="Code"/>
-      </w:pPr>
-      <w:r>
-        <w:t xml:space="preserve">        GetMetadataForType(Func&lt;object&gt; modelAccessor, Type modelType);</w:t>
-      </w:r>
-      <w:ins w:id="73" w:author="Jimmy Bogard" w:date="2010-03-21T21:48:00Z">
-        <w:r>
-          <w:t xml:space="preserve">  #3</w:t>
-        </w:r>
-      </w:ins>
-    </w:p>
-    <w:p>
-      <w:pPr>
-        <w:pStyle w:val="Code"/>
-      </w:pPr>
-      <w:r>
-        <w:t>}</w:t>
-      </w:r>
-    </w:p>
-    <w:commentRangeEnd w:id="70"/>
-    <w:p>
-      <w:pPr>
-        <w:pStyle w:val="Body"/>
-        <w:rPr>
-          <w:ins w:id="74" w:author="Jimmy Bogard" w:date="2010-03-21T21:45:00Z"/>
-        </w:rPr>
-      </w:pPr>
-      <w:r>
-        <w:rPr>
-          <w:rStyle w:val="CommentReference"/>
-          <w:vanish/>
-        </w:rPr>
-        <w:commentReference w:id="70"/>
-      </w:r>
-      <w:commentRangeStart w:id="75"/>
-      <w:ins w:id="76" w:author="Jimmy Bogard" w:date="2010-03-21T21:45:00Z">
+        <w:commentReference w:id="91"/>
+      </w:r>
+      <w:commentRangeStart w:id="118"/>
+      <w:ins w:id="119" w:author="Jimmy Bogard" w:date="2010-03-21T21:45:00Z">
         <w:r>
           <w:t xml:space="preserve">The </w:t>
         </w:r>
         <w:r>
           <w:rPr>
             <w:rStyle w:val="CodeinText"/>
-            <w:rPrChange w:id="77" w:author="Jimmy Bogard" w:date="2010-03-21T21:47:00Z">
+            <w:rPrChange w:id="120" w:author="Jimmy Bogard" w:date="2010-03-21T21:47:00Z">
               <w:rPr/>
             </w:rPrChange>
           </w:rPr>
@@ -1471,14 +1767,14 @@
           <w:t xml:space="preserve"> class</w:t>
         </w:r>
       </w:ins>
-      <w:ins w:id="78" w:author="Jimmy Bogard" w:date="2010-03-21T21:46:00Z">
+      <w:ins w:id="121" w:author="Jimmy Bogard" w:date="2010-03-21T21:46:00Z">
         <w:r>
           <w:t xml:space="preserve"> includes methods to get </w:t>
         </w:r>
         <w:r>
           <w:rPr>
             <w:rStyle w:val="CodeinText"/>
-            <w:rPrChange w:id="79" w:author="Jimmy Bogard" w:date="2010-03-21T21:47:00Z">
+            <w:rPrChange w:id="122" w:author="Jimmy Bogard" w:date="2010-03-21T21:47:00Z">
               <w:rPr/>
             </w:rPrChange>
           </w:rPr>
@@ -1490,50 +1786,59 @@
         <w:r>
           <w:rPr>
             <w:rStyle w:val="CodeinText"/>
-            <w:rPrChange w:id="80" w:author="Jimmy Bogard" w:date="2010-03-21T21:47:00Z">
+            <w:rPrChange w:id="123" w:author="Jimmy Bogard" w:date="2010-03-21T21:47:00Z">
               <w:rPr/>
             </w:rPrChange>
           </w:rPr>
           <w:t>ModelMetadata</w:t>
         </w:r>
         <w:r>
-          <w:t xml:space="preserve"> </w:t>
-        </w:r>
-        <w:r>
-          <w:t>for a</w:t>
-        </w:r>
-        <w:r>
-          <w:t xml:space="preserve"> </w:t>
+          <w:t xml:space="preserve"> for a </w:t>
         </w:r>
       </w:ins>
-      <w:ins w:id="81" w:author="Jimmy Bogard" w:date="2010-03-21T21:47:00Z">
+      <w:ins w:id="124" w:author="Jimmy Bogard" w:date="2010-03-21T21:47:00Z">
         <w:r>
           <w:t xml:space="preserve">specific property (2), and </w:t>
         </w:r>
         <w:r>
           <w:rPr>
             <w:rStyle w:val="CodeinText"/>
-            <w:rPrChange w:id="82" w:author="Jimmy Bogard" w:date="2010-03-21T21:47:00Z">
+            <w:rPrChange w:id="125" w:author="Jimmy Bogard" w:date="2010-03-21T21:47:00Z">
               <w:rPr/>
             </w:rPrChange>
           </w:rPr>
           <w:t>ModelMetadata</w:t>
         </w:r>
         <w:r>
-          <w:t xml:space="preserve"> for the specified model accessor and type (3).  </w:t>
-        </w:r>
-        <w:commentRangeEnd w:id="75"/>
-        <w:r>
-          <w:commentReference w:id="75"/>
+          <w:t xml:space="preserve"> for </w:t>
         </w:r>
       </w:ins>
+      <w:ins w:id="126" w:author="JSkinner" w:date="2010-03-27T17:46:00Z">
+        <w:r>
+          <w:t xml:space="preserve">a particular type </w:t>
+        </w:r>
+      </w:ins>
+      <w:ins w:id="127" w:author="Jimmy Bogard" w:date="2010-03-21T21:47:00Z">
+        <w:del w:id="128" w:author="JSkinner" w:date="2010-03-27T17:46:00Z">
+          <w:r>
+            <w:delText xml:space="preserve">the specified model accessor and type </w:delText>
+          </w:r>
+        </w:del>
+        <w:r>
+          <w:t xml:space="preserve">(3).  </w:t>
+        </w:r>
+        <w:commentRangeEnd w:id="118"/>
+        <w:r>
+          <w:commentReference w:id="118"/>
+        </w:r>
+      </w:ins>
       <w:r>
         <w:t xml:space="preserve">However, we only need to override specific behavior of the existing </w:t>
       </w:r>
       <w:r>
         <w:rPr>
           <w:rStyle w:val="CodeinText"/>
-          <w:rPrChange w:id="83" w:author="Jimmy Bogard" w:date="2010-03-21T21:47:00Z">
+          <w:rPrChange w:id="129" w:author="Jimmy Bogard" w:date="2010-03-21T21:47:00Z">
             <w:rPr/>
           </w:rPrChange>
         </w:rPr>
@@ -1548,7 +1853,7 @@
       <w:r>
         <w:rPr>
           <w:rStyle w:val="CodeinText"/>
-          <w:rPrChange w:id="84" w:author="Jimmy Bogard" w:date="2010-03-21T21:47:00Z">
+          <w:rPrChange w:id="130" w:author="Jimmy Bogard" w:date="2010-03-21T21:47:00Z">
             <w:rPr/>
           </w:rPrChange>
         </w:rPr>
@@ -1560,7 +1865,7 @@
       <w:r>
         <w:rPr>
           <w:rStyle w:val="CodeinText"/>
-          <w:rPrChange w:id="85" w:author="Jimmy Bogard" w:date="2010-03-21T21:47:00Z">
+          <w:rPrChange w:id="131" w:author="Jimmy Bogard" w:date="2010-03-21T21:47:00Z">
             <w:rPr/>
           </w:rPrChange>
         </w:rPr>
@@ -1572,7 +1877,7 @@
       <w:r>
         <w:rPr>
           <w:rStyle w:val="CodeinText"/>
-          <w:rPrChange w:id="86" w:author="Jimmy Bogard" w:date="2010-03-21T21:47:00Z">
+          <w:rPrChange w:id="132" w:author="Jimmy Bogard" w:date="2010-03-21T21:47:00Z">
             <w:rPr/>
           </w:rPrChange>
         </w:rPr>
@@ -1584,7 +1889,7 @@
       <w:r>
         <w:rPr>
           <w:rStyle w:val="CodeinText"/>
-          <w:rPrChange w:id="87" w:author="Jimmy Bogard" w:date="2010-03-21T21:47:00Z">
+          <w:rPrChange w:id="133" w:author="Jimmy Bogard" w:date="2010-03-21T21:47:00Z">
             <w:rPr/>
           </w:rPrChange>
         </w:rPr>
@@ -1596,7 +1901,7 @@
       <w:r>
         <w:rPr>
           <w:rStyle w:val="CodeinText"/>
-          <w:rPrChange w:id="88" w:author="Jimmy Bogard" w:date="2010-03-21T21:47:00Z">
+          <w:rPrChange w:id="134" w:author="Jimmy Bogard" w:date="2010-03-21T21:47:00Z">
             <w:rPr/>
           </w:rPrChange>
         </w:rPr>
@@ -1608,7 +1913,7 @@
       <w:r>
         <w:rPr>
           <w:rStyle w:val="CodeinText"/>
-          <w:rPrChange w:id="89" w:author="Jimmy Bogard" w:date="2010-03-21T21:47:00Z">
+          <w:rPrChange w:id="135" w:author="Jimmy Bogard" w:date="2010-03-21T21:47:00Z">
             <w:rPr/>
           </w:rPrChange>
         </w:rPr>
@@ -1620,7 +1925,7 @@
       <w:r>
         <w:rPr>
           <w:rStyle w:val="CodeinText"/>
-          <w:rPrChange w:id="90" w:author="Jimmy Bogard" w:date="2010-03-21T21:47:00Z">
+          <w:rPrChange w:id="136" w:author="Jimmy Bogard" w:date="2010-03-21T21:47:00Z">
             <w:rPr/>
           </w:rPrChange>
         </w:rPr>
@@ -1638,7 +1943,7 @@
       <w:r>
         <w:rPr>
           <w:rStyle w:val="CodeinText"/>
-          <w:rPrChange w:id="91" w:author="Jimmy Bogard" w:date="2010-03-21T21:47:00Z">
+          <w:rPrChange w:id="137" w:author="Jimmy Bogard" w:date="2010-03-21T21:47:00Z">
             <w:rPr/>
           </w:rPrChange>
         </w:rPr>
@@ -1652,27 +1957,27 @@
       <w:pPr>
         <w:pStyle w:val="Body"/>
       </w:pPr>
-      <w:commentRangeStart w:id="92"/>
-      <w:del w:id="93" w:author="Jimmy Bogard" w:date="2010-03-21T21:45:00Z">
+      <w:commentRangeStart w:id="138"/>
+      <w:del w:id="139" w:author="Jimmy Bogard" w:date="2010-03-21T21:45:00Z">
         <w:r>
           <w:delText xml:space="preserve">  </w:delText>
         </w:r>
       </w:del>
-      <w:commentRangeStart w:id="94"/>
+      <w:commentRangeStart w:id="140"/>
       <w:r>
         <w:t>In</w:t>
       </w:r>
-      <w:commentRangeEnd w:id="92"/>
-      <w:commentRangeEnd w:id="94"/>
-      <w:r>
-        <w:commentReference w:id="92"/>
+      <w:commentRangeEnd w:id="138"/>
+      <w:commentRangeEnd w:id="140"/>
+      <w:r>
+        <w:commentReference w:id="138"/>
       </w:r>
       <w:r>
         <w:rPr>
           <w:rStyle w:val="CommentReference"/>
           <w:vanish/>
         </w:rPr>
-        <w:commentReference w:id="94"/>
+        <w:commentReference w:id="140"/>
       </w:r>
       <w:r>
         <w:t xml:space="preserve"> listing 15.5 below, we extend the built-in </w:t>
@@ -1680,14 +1985,27 @@
       <w:r>
         <w:rPr>
           <w:rStyle w:val="CodeinText"/>
-          <w:rPrChange w:id="95" w:author="Jimmy Bogard" w:date="2010-03-21T21:48:00Z">
+          <w:rPrChange w:id="141" w:author="Jimmy Bogard" w:date="2010-03-21T21:48:00Z">
             <w:rPr/>
           </w:rPrChange>
         </w:rPr>
         <w:t>DataAnnotationsModelMetadataProvider</w:t>
       </w:r>
       <w:r>
-        <w:t xml:space="preserve"> for this more useful display name behavior.</w:t>
+        <w:t xml:space="preserve"> </w:t>
+      </w:r>
+      <w:del w:id="142" w:author="JSkinner" w:date="2010-03-27T17:47:00Z">
+        <w:r>
+          <w:delText xml:space="preserve">for </w:delText>
+        </w:r>
+      </w:del>
+      <w:ins w:id="143" w:author="JSkinner" w:date="2010-03-27T17:47:00Z">
+        <w:r>
+          <w:t xml:space="preserve">with </w:t>
+        </w:r>
+      </w:ins>
+      <w:r>
+        <w:t>this more useful display name behavior.</w:t>
       </w:r>
     </w:p>
     <w:p>
@@ -1711,6 +2029,7 @@
         <w:pStyle w:val="Code"/>
       </w:pPr>
       <w:r>
+        <w:lastRenderedPageBreak/>
         <w:t xml:space="preserve">    DataAnnotationsModelMetadataProvider</w:t>
       </w:r>
       <w:r>
@@ -1836,7 +2155,6 @@
         <w:pStyle w:val="Code"/>
       </w:pPr>
       <w:r>
-        <w:lastRenderedPageBreak/>
         <w:t xml:space="preserve">    }</w:t>
       </w:r>
     </w:p>
@@ -1852,7 +2170,7 @@
       <w:pPr>
         <w:pStyle w:val="Body"/>
         <w:rPr>
-          <w:ins w:id="96" w:author="Jimmy Bogard" w:date="2010-03-21T21:48:00Z"/>
+          <w:ins w:id="144" w:author="Jimmy Bogard" w:date="2010-03-21T21:48:00Z"/>
         </w:rPr>
       </w:pPr>
       <w:r>
@@ -1861,19 +2179,27 @@
       <w:r>
         <w:rPr>
           <w:rStyle w:val="CodeinText"/>
-          <w:rPrChange w:id="97" w:author="Jimmy Bogard" w:date="2010-03-21T21:48:00Z">
+          <w:rPrChange w:id="145" w:author="Jimmy Bogard" w:date="2010-03-21T21:48:00Z">
             <w:rPr/>
           </w:rPrChange>
         </w:rPr>
         <w:t>DataAnnotationsModelMetadataProvider</w:t>
       </w:r>
       <w:r>
-        <w:t xml:space="preserve"> class.  This class provides quite a lot of functionality out of the box, but we only need to override the </w:t>
+        <w:t xml:space="preserve"> class</w:t>
+      </w:r>
+      <w:ins w:id="146" w:author="JSkinner" w:date="2010-03-27T17:49:00Z">
+        <w:r>
+          <w:t xml:space="preserve"> (1)</w:t>
+        </w:r>
+      </w:ins>
+      <w:r>
+        <w:t xml:space="preserve">.  This class provides quite a lot of functionality out of the box, but we only need to override the </w:t>
       </w:r>
       <w:r>
         <w:rPr>
           <w:rStyle w:val="CodeinText"/>
-          <w:rPrChange w:id="98" w:author="Jimmy Bogard" w:date="2010-03-21T21:48:00Z">
+          <w:rPrChange w:id="147" w:author="Jimmy Bogard" w:date="2010-03-21T21:48:00Z">
             <w:rPr/>
           </w:rPrChange>
         </w:rPr>
@@ -1891,7 +2217,7 @@
       <w:r>
         <w:rPr>
           <w:rStyle w:val="CodeinText"/>
-          <w:rPrChange w:id="99" w:author="Jimmy Bogard" w:date="2010-03-21T21:48:00Z">
+          <w:rPrChange w:id="148" w:author="Jimmy Bogard" w:date="2010-03-21T21:48:00Z">
             <w:rPr/>
           </w:rPrChange>
         </w:rPr>
@@ -1903,7 +2229,7 @@
       <w:r>
         <w:rPr>
           <w:rStyle w:val="CodeinText"/>
-          <w:rPrChange w:id="100" w:author="Jimmy Bogard" w:date="2010-03-21T21:48:00Z">
+          <w:rPrChange w:id="149" w:author="Jimmy Bogard" w:date="2010-03-21T21:48:00Z">
             <w:rPr/>
           </w:rPrChange>
         </w:rPr>
@@ -1917,30 +2243,30 @@
       <w:pPr>
         <w:pStyle w:val="Body"/>
       </w:pPr>
-      <w:commentRangeStart w:id="101"/>
-      <w:commentRangeStart w:id="102"/>
+      <w:commentRangeStart w:id="150"/>
+      <w:commentRangeStart w:id="151"/>
       <w:r>
         <w:t>The</w:t>
       </w:r>
-      <w:commentRangeEnd w:id="101"/>
+      <w:commentRangeEnd w:id="150"/>
       <w:r>
         <w:rPr>
           <w:rStyle w:val="CommentReference"/>
           <w:vanish/>
         </w:rPr>
-        <w:commentReference w:id="101"/>
+        <w:commentReference w:id="150"/>
       </w:r>
       <w:r>
         <w:t xml:space="preserve"> </w:t>
       </w:r>
-      <w:commentRangeEnd w:id="102"/>
-      <w:r>
-        <w:commentReference w:id="102"/>
+      <w:commentRangeEnd w:id="151"/>
+      <w:r>
+        <w:commentReference w:id="151"/>
       </w:r>
       <w:r>
         <w:rPr>
           <w:rStyle w:val="CodeinText"/>
-          <w:rPrChange w:id="103" w:author="Jimmy Bogard" w:date="2010-03-21T21:48:00Z">
+          <w:rPrChange w:id="152" w:author="Jimmy Bogard" w:date="2010-03-21T21:48:00Z">
             <w:rPr/>
           </w:rPrChange>
         </w:rPr>
@@ -2040,7 +2366,7 @@
       <w:r>
         <w:rPr>
           <w:rStyle w:val="CodeinText"/>
-          <w:rPrChange w:id="104" w:author="Jimmy Bogard" w:date="2010-03-21T21:48:00Z">
+          <w:rPrChange w:id="153" w:author="Jimmy Bogard" w:date="2010-03-21T21:48:00Z">
             <w:rPr/>
           </w:rPrChange>
         </w:rPr>
@@ -2111,12 +2437,13 @@
         <w:pStyle w:val="Body"/>
       </w:pPr>
       <w:r>
+        <w:lastRenderedPageBreak/>
         <w:t xml:space="preserve">To override the model metadata provider used, we set the </w:t>
       </w:r>
       <w:r>
         <w:rPr>
           <w:rStyle w:val="CodeinText"/>
-          <w:rPrChange w:id="105" w:author="Jimmy Bogard" w:date="2010-03-21T21:48:00Z">
+          <w:rPrChange w:id="154" w:author="Jimmy Bogard" w:date="2010-03-21T21:48:00Z">
             <w:rPr/>
           </w:rPrChange>
         </w:rPr>
@@ -2130,13 +2457,13 @@
       <w:pPr>
         <w:pStyle w:val="Figure"/>
       </w:pPr>
-      <w:commentRangeStart w:id="106"/>
-      <w:ins w:id="107" w:author="Jimmy Bogard" w:date="2010-03-21T21:49:00Z">
+      <w:commentRangeStart w:id="155"/>
+      <w:ins w:id="156" w:author="Jimmy Bogard" w:date="2010-03-21T21:49:00Z">
         <w:r>
           <w:rPr>
             <w:noProof/>
+            <w:lang w:val="en-GB" w:eastAsia="en-GB"/>
           </w:rPr>
-          <w:lastRenderedPageBreak/>
           <w:drawing>
             <wp:inline distT="0" distB="0" distL="0" distR="0">
               <wp:extent cx="4371429" cy="1771429"/>
@@ -2171,16 +2498,17 @@
             </wp:inline>
           </w:drawing>
         </w:r>
-        <w:commentRangeEnd w:id="106"/>
-        <w:r>
-          <w:commentReference w:id="106"/>
+        <w:commentRangeEnd w:id="155"/>
+        <w:r>
+          <w:commentReference w:id="155"/>
         </w:r>
       </w:ins>
-      <w:commentRangeStart w:id="108"/>
-      <w:del w:id="109" w:author="Jimmy Bogard" w:date="2010-03-21T21:49:00Z">
+      <w:commentRangeStart w:id="157"/>
+      <w:del w:id="158" w:author="Jimmy Bogard" w:date="2010-03-21T21:49:00Z">
         <w:r>
           <w:rPr>
             <w:noProof/>
+            <w:lang w:val="en-GB" w:eastAsia="en-GB"/>
           </w:rPr>
           <w:drawing>
             <wp:inline distT="0" distB="0" distL="0" distR="0">
@@ -2229,13 +2557,13 @@
           </w:drawing>
         </w:r>
       </w:del>
-      <w:commentRangeEnd w:id="108"/>
+      <w:commentRangeEnd w:id="157"/>
       <w:r>
         <w:rPr>
           <w:rStyle w:val="CommentReference"/>
           <w:vanish/>
         </w:rPr>
-        <w:commentReference w:id="108"/>
+        <w:commentReference w:id="157"/>
       </w:r>
     </w:p>
     <w:p>
@@ -2256,14 +2584,26 @@
       <w:r>
         <w:rPr>
           <w:rStyle w:val="CodeinText"/>
-          <w:rPrChange w:id="110" w:author="Jimmy Bogard" w:date="2010-03-21T21:49:00Z">
+          <w:rPrChange w:id="159" w:author="Jimmy Bogard" w:date="2010-03-21T21:49:00Z">
             <w:rPr/>
           </w:rPrChange>
         </w:rPr>
         <w:t>DataAnnotationsModelMetadataProvider</w:t>
       </w:r>
       <w:r>
-        <w:t>, we can rely on our property names more for displaying labels and error messages.  Otherwise, we would either need to avoid using the editor and display templates, or supply the display name in attribute form in many, many more places.  In the examples so far, we have used strictly server side validation.  However, ASP.NET MVC 2.0 includes support for dual client and server side validation also, as we will see in the next section.</w:t>
+        <w:t xml:space="preserve">, we can rely on our property names more </w:t>
+      </w:r>
+      <w:r>
+        <w:lastRenderedPageBreak/>
+        <w:t>for displaying labels and error messages.  Otherwise, we would either need to avoid using the editor and display templates, or supply the display name in attribute form in many, many more places.  In the examples so far, we have used strictly server side validation.  However, ASP.NET MVC 2</w:t>
+      </w:r>
+      <w:del w:id="160" w:author="JSkinner" w:date="2010-03-27T17:53:00Z">
+        <w:r>
+          <w:delText>.0</w:delText>
+        </w:r>
+      </w:del>
+      <w:r>
+        <w:t xml:space="preserve"> includes support for dual client and server side validation also, as we will see in the next section.</w:t>
       </w:r>
     </w:p>
     <w:p>
@@ -2271,8 +2611,18 @@
         <w:pStyle w:val="Head1"/>
       </w:pPr>
       <w:r>
-        <w:t>15.3 Client-side validation with ASP.NET AJAX</w:t>
-      </w:r>
+        <w:t xml:space="preserve">15.3 Client-side validation with ASP.NET </w:t>
+      </w:r>
+      <w:del w:id="161" w:author="JSkinner" w:date="2010-03-27T17:56:00Z">
+        <w:r>
+          <w:delText>AJAX</w:delText>
+        </w:r>
+      </w:del>
+      <w:ins w:id="162" w:author="JSkinner" w:date="2010-03-27T17:56:00Z">
+        <w:r>
+          <w:t>Ajax</w:t>
+        </w:r>
+      </w:ins>
     </w:p>
     <w:p>
       <w:pPr>
@@ -2290,16 +2640,94 @@
         <w:pStyle w:val="Body"/>
       </w:pPr>
       <w:r>
-        <w:t xml:space="preserve">Building this behavior from scratch is most often cost-prohibitive and wasteful, as many client validation frameworks have been under development and in production for years.  However, the real trick with integrating client-side validation has been linking client and server-side validation, without repeating a lot of code.  With ASP.NET MVC 2.0, the potential duplication is greatly reduced.  Included with the ASP.NET MVC 2.0 release is support for both the ASP.NET AJAX validators as well as jQuery </w:t>
-      </w:r>
-      <w:r>
-        <w:t>V</w:t>
-      </w:r>
-      <w:r>
-        <w:t>alidation</w:t>
-      </w:r>
-      <w:r>
-        <w:t>.  In our example, we will enable support with ASP.NET AJAX validators, although enabling support for jQuery is the same number of steps.</w:t>
+        <w:t>Building this behavior from scratch is most often cost-prohibitive and wasteful, as many client validation frameworks have been under development and in production for years.  However, the real trick with integrating client-side validation has been linking client and server-side validation, without repeating a lot of code.  With ASP.NET MVC 2</w:t>
+      </w:r>
+      <w:del w:id="163" w:author="JSkinner" w:date="2010-03-27T17:53:00Z">
+        <w:r>
+          <w:delText>.0</w:delText>
+        </w:r>
+      </w:del>
+      <w:r>
+        <w:t xml:space="preserve">, the potential duplication is greatly reduced.  </w:t>
+      </w:r>
+      <w:commentRangeStart w:id="164"/>
+      <w:ins w:id="165" w:author="JSkinner" w:date="2010-03-27T17:54:00Z">
+        <w:r>
+          <w:t xml:space="preserve">ASP.NET MVC 2 ships with support for using </w:t>
+        </w:r>
+      </w:ins>
+      <w:ins w:id="166" w:author="JSkinner" w:date="2010-03-27T17:56:00Z">
+        <w:r>
+          <w:t xml:space="preserve">the </w:t>
+        </w:r>
+      </w:ins>
+      <w:ins w:id="167" w:author="JSkinner" w:date="2010-03-27T17:54:00Z">
+        <w:r>
+          <w:t xml:space="preserve">Microsoft </w:t>
+        </w:r>
+      </w:ins>
+      <w:ins w:id="168" w:author="JSkinner" w:date="2010-03-27T17:56:00Z">
+        <w:r>
+          <w:t xml:space="preserve">ASP.NET </w:t>
+        </w:r>
+      </w:ins>
+      <w:ins w:id="169" w:author="JSkinner" w:date="2010-03-27T17:54:00Z">
+        <w:r>
+          <w:t xml:space="preserve">Ajax </w:t>
+        </w:r>
+      </w:ins>
+      <w:ins w:id="170" w:author="JSkinner" w:date="2010-03-27T17:56:00Z">
+        <w:r>
+          <w:t xml:space="preserve">library </w:t>
+        </w:r>
+      </w:ins>
+      <w:ins w:id="171" w:author="JSkinner" w:date="2010-03-27T17:54:00Z">
+        <w:r>
+          <w:t>for performing client-side validation. There is also integration with jQuery ava</w:t>
+        </w:r>
+      </w:ins>
+      <w:ins w:id="172" w:author="JSkinner" w:date="2010-03-27T17:55:00Z">
+        <w:r>
+          <w:t xml:space="preserve">ilable as part of the MvcFutures </w:t>
+        </w:r>
+      </w:ins>
+      <w:ins w:id="173" w:author="JSkinner" w:date="2010-03-27T17:56:00Z">
+        <w:r>
+          <w:t xml:space="preserve">project </w:t>
+        </w:r>
+      </w:ins>
+      <w:ins w:id="174" w:author="JSkinner" w:date="2010-03-27T17:55:00Z">
+        <w:r>
+          <w:t xml:space="preserve">which can be found at http://aspnet.codeplex.com. </w:t>
+        </w:r>
+      </w:ins>
+      <w:del w:id="175" w:author="JSkinner" w:date="2010-03-27T17:55:00Z">
+        <w:r>
+          <w:delText>Included with the ASP.NET MVC 2</w:delText>
+        </w:r>
+      </w:del>
+      <w:del w:id="176" w:author="JSkinner" w:date="2010-03-27T17:53:00Z">
+        <w:r>
+          <w:delText>.0</w:delText>
+        </w:r>
+      </w:del>
+      <w:del w:id="177" w:author="JSkinner" w:date="2010-03-27T17:55:00Z">
+        <w:r>
+          <w:delText xml:space="preserve"> release is support for both the ASP.NET AJAX validators as well as jQuery </w:delText>
+        </w:r>
+        <w:r>
+          <w:delText>V</w:delText>
+        </w:r>
+        <w:r>
+          <w:delText>alidation</w:delText>
+        </w:r>
+        <w:r>
+          <w:delText>.  In our example, we will enable support with ASP.NET AJAX validators, although enabling support for jQuery is the same number of steps.</w:delText>
+        </w:r>
+      </w:del>
+      <w:commentRangeEnd w:id="164"/>
+      <w:r>
+        <w:commentReference w:id="164"/>
       </w:r>
     </w:p>
     <w:p>
@@ -2307,7 +2735,20 @@
         <w:pStyle w:val="Body"/>
       </w:pPr>
       <w:r>
-        <w:t xml:space="preserve">First, we need to make sure that our application includes both the ASP.NET AJAX script library as well as the MVC </w:t>
+        <w:t xml:space="preserve">First, we need to make sure that our application includes both the ASP.NET </w:t>
+      </w:r>
+      <w:del w:id="178" w:author="JSkinner" w:date="2010-03-27T17:56:00Z">
+        <w:r>
+          <w:delText xml:space="preserve">AJAX </w:delText>
+        </w:r>
+      </w:del>
+      <w:ins w:id="179" w:author="JSkinner" w:date="2010-03-27T17:56:00Z">
+        <w:r>
+          <w:t xml:space="preserve">Ajax </w:t>
+        </w:r>
+      </w:ins>
+      <w:r>
+        <w:t xml:space="preserve">script library as well as the MVC </w:t>
       </w:r>
       <w:r>
         <w:tab/>
@@ -2321,6 +2762,7 @@
       <w:r>
         <w:rPr>
           <w:noProof/>
+          <w:lang w:val="en-GB" w:eastAsia="en-GB"/>
         </w:rPr>
         <w:lastRenderedPageBreak/>
         <w:drawing>
@@ -2467,18 +2909,39 @@
         <w:pStyle w:val="Body"/>
       </w:pPr>
       <w:r>
-        <w:t xml:space="preserve">Since each JavaScript library build off others, it is important that the above files are included in the correct order.  We first register the ASP.NET AJAX library (1) and later register the MVC validation support library (2).  If we are using jQuery as our validation framework, we will include the </w:t>
+        <w:t xml:space="preserve">Since each JavaScript library build off others, it is important that the above files are included in the correct order.  We first register the ASP.NET </w:t>
+      </w:r>
+      <w:del w:id="180" w:author="JSkinner" w:date="2010-03-27T17:57:00Z">
+        <w:r>
+          <w:delText xml:space="preserve">AJAX </w:delText>
+        </w:r>
+      </w:del>
+      <w:ins w:id="181" w:author="JSkinner" w:date="2010-03-27T17:57:00Z">
+        <w:r>
+          <w:t xml:space="preserve">Ajax </w:t>
+        </w:r>
+      </w:ins>
+      <w:r>
+        <w:t xml:space="preserve">library (1) and later register the MVC validation support library (2).  If we are using jQuery as our validation framework, we will include the </w:t>
       </w:r>
       <w:r>
         <w:t>MicrosoftMvcJQueryValidation</w:t>
       </w:r>
       <w:r>
-        <w:t xml:space="preserve"> file instead.  With our client libraries included in the master page, we can selectively opt-in to validation on individual pages.  This is as simple as the </w:t>
+        <w:t xml:space="preserve"> file instead</w:t>
+      </w:r>
+      <w:ins w:id="182" w:author="JSkinner" w:date="2010-03-27T17:57:00Z">
+        <w:r>
+          <w:t xml:space="preserve"> (included with MvcFutures)</w:t>
+        </w:r>
+      </w:ins>
+      <w:r>
+        <w:t xml:space="preserve">.  With our client libraries included in the master page, we can selectively opt-in to validation on individual pages.  This is as simple as the </w:t>
       </w:r>
       <w:r>
         <w:rPr>
           <w:rStyle w:val="CodeinText"/>
-          <w:rPrChange w:id="111" w:author="Jimmy Bogard" w:date="2010-03-21T21:50:00Z">
+          <w:rPrChange w:id="183" w:author="Jimmy Bogard" w:date="2010-03-21T21:50:00Z">
             <w:rPr/>
           </w:rPrChange>
         </w:rPr>
@@ -2490,7 +2953,7 @@
       <w:r>
         <w:rPr>
           <w:rStyle w:val="CodeinText"/>
-          <w:rPrChange w:id="112" w:author="Jimmy Bogard" w:date="2010-03-21T21:50:00Z">
+          <w:rPrChange w:id="184" w:author="Jimmy Bogard" w:date="2010-03-21T21:50:00Z">
             <w:rPr/>
           </w:rPrChange>
         </w:rPr>
@@ -2572,7 +3035,7 @@
       <w:r>
         <w:rPr>
           <w:rStyle w:val="CodeinText"/>
-          <w:rPrChange w:id="113" w:author="Jimmy Bogard" w:date="2010-03-21T21:50:00Z">
+          <w:rPrChange w:id="185" w:author="Jimmy Bogard" w:date="2010-03-21T21:50:00Z">
             <w:rPr/>
           </w:rPrChange>
         </w:rPr>
@@ -2584,7 +3047,7 @@
       <w:r>
         <w:rPr>
           <w:rStyle w:val="CodeinText"/>
-          <w:rPrChange w:id="114" w:author="Jimmy Bogard" w:date="2010-03-21T21:50:00Z">
+          <w:rPrChange w:id="186" w:author="Jimmy Bogard" w:date="2010-03-21T21:50:00Z">
             <w:rPr/>
           </w:rPrChange>
         </w:rPr>
@@ -2596,7 +3059,7 @@
       <w:r>
         <w:rPr>
           <w:rStyle w:val="CodeinText"/>
-          <w:rPrChange w:id="115" w:author="Jimmy Bogard" w:date="2010-03-21T21:50:00Z">
+          <w:rPrChange w:id="187" w:author="Jimmy Bogard" w:date="2010-03-21T21:50:00Z">
             <w:rPr/>
           </w:rPrChange>
         </w:rPr>
@@ -2608,7 +3071,7 @@
       <w:r>
         <w:rPr>
           <w:rStyle w:val="CodeinText"/>
-          <w:rPrChange w:id="116" w:author="Jimmy Bogard" w:date="2010-03-21T21:50:00Z">
+          <w:rPrChange w:id="188" w:author="Jimmy Bogard" w:date="2010-03-21T21:50:00Z">
             <w:rPr/>
           </w:rPrChange>
         </w:rPr>
@@ -2620,7 +3083,7 @@
       <w:r>
         <w:rPr>
           <w:rStyle w:val="CodeinText"/>
-          <w:rPrChange w:id="117" w:author="Jimmy Bogard" w:date="2010-03-21T21:50:00Z">
+          <w:rPrChange w:id="189" w:author="Jimmy Bogard" w:date="2010-03-21T21:50:00Z">
             <w:rPr/>
           </w:rPrChange>
         </w:rPr>
@@ -2637,6 +3100,7 @@
       <w:r>
         <w:rPr>
           <w:noProof/>
+          <w:lang w:val="en-GB" w:eastAsia="en-GB"/>
         </w:rPr>
         <w:lastRenderedPageBreak/>
         <w:drawing>
@@ -2693,17 +3157,17 @@
       <w:r>
         <w:t xml:space="preserve">Figure 15.4 The </w:t>
       </w:r>
-      <w:commentRangeStart w:id="118"/>
+      <w:commentRangeStart w:id="190"/>
       <w:r>
         <w:t>generated</w:t>
       </w:r>
-      <w:commentRangeStart w:id="119"/>
-      <w:del w:id="120" w:author="Jimmy Bogard" w:date="2010-03-21T21:26:00Z">
+      <w:commentRangeStart w:id="191"/>
+      <w:del w:id="192" w:author="Jimmy Bogard" w:date="2010-03-21T21:26:00Z">
         <w:r>
           <w:delText>emitted</w:delText>
         </w:r>
       </w:del>
-      <w:commentRangeEnd w:id="119"/>
+      <w:commentRangeEnd w:id="191"/>
       <w:r>
         <w:rPr>
           <w:rStyle w:val="CommentReference"/>
@@ -2711,18 +3175,18 @@
           <w:vanish/>
           <w:color w:val="000000"/>
         </w:rPr>
-        <w:commentReference w:id="119"/>
+        <w:commentReference w:id="191"/>
       </w:r>
       <w:r>
         <w:t xml:space="preserve"> </w:t>
       </w:r>
-      <w:commentRangeEnd w:id="118"/>
+      <w:commentRangeEnd w:id="190"/>
       <w:r>
         <w:rPr>
           <w:rFonts w:ascii="Verdana" w:hAnsi="Verdana"/>
           <w:color w:val="000000"/>
         </w:rPr>
-        <w:commentReference w:id="118"/>
+        <w:commentReference w:id="190"/>
       </w:r>
       <w:r>
         <w:t>metadata and validation information.</w:t>
@@ -2735,33 +3199,42 @@
       <w:r>
         <w:t xml:space="preserve">The </w:t>
       </w:r>
-      <w:commentRangeStart w:id="121"/>
-      <w:del w:id="122" w:author="Jimmy Bogard" w:date="2010-03-21T21:26:00Z">
+      <w:commentRangeStart w:id="193"/>
+      <w:del w:id="194" w:author="Jimmy Bogard" w:date="2010-03-21T21:26:00Z">
         <w:r>
           <w:delText>emitted</w:delText>
         </w:r>
-        <w:commentRangeEnd w:id="121"/>
+        <w:commentRangeEnd w:id="193"/>
         <w:r>
           <w:rPr>
             <w:rStyle w:val="CommentReference"/>
             <w:vanish/>
           </w:rPr>
-          <w:commentReference w:id="121"/>
+          <w:commentReference w:id="193"/>
         </w:r>
         <w:r>
           <w:delText xml:space="preserve"> </w:delText>
         </w:r>
       </w:del>
-      <w:ins w:id="123" w:author="Jimmy Bogard" w:date="2010-03-21T21:26:00Z">
-        <w:r>
-          <w:t>generated</w:t>
-        </w:r>
-        <w:r>
-          <w:t xml:space="preserve"> </w:t>
+      <w:ins w:id="195" w:author="Jimmy Bogard" w:date="2010-03-21T21:26:00Z">
+        <w:r>
+          <w:t xml:space="preserve">generated </w:t>
         </w:r>
       </w:ins>
       <w:r>
-        <w:t xml:space="preserve">validation information combines with the MVC validation library to act as a bridge between the client-side validation framework and the server-side model metadata emitted as JSON.  For example, we can see above that there seems to be some information about the CompanyName field, as well as a validation message for the required field validation.  With our custom validators in place, </w:t>
+        <w:t xml:space="preserve">validation information combines with the MVC validation library to act as a bridge between the client-side validation framework and the server-side model metadata emitted as JSON.  For example, we can see above that there seems to be some information about the </w:t>
+      </w:r>
+      <w:r>
+        <w:rPr>
+          <w:rStyle w:val="CodeinText"/>
+          <w:rPrChange w:id="196" w:author="JSkinner" w:date="2010-03-27T17:59:00Z">
+            <w:rPr/>
+          </w:rPrChange>
+        </w:rPr>
+        <w:t>CompanyName</w:t>
+      </w:r>
+      <w:r>
+        <w:t xml:space="preserve"> field, as well as a validation message for the required field validation.  With our custom validators in place, </w:t>
       </w:r>
       <w:r>
         <w:t>we can now exercise client-side validation by submitting our form with missing company name information.  The result does not post back, as shown in figure 15.5.</w:t>
@@ -2774,6 +3247,7 @@
       <w:r>
         <w:rPr>
           <w:noProof/>
+          <w:lang w:val="en-GB" w:eastAsia="en-GB"/>
         </w:rPr>
         <w:lastRenderedPageBreak/>
         <w:drawing>
@@ -2839,7 +3313,15 @@
         <w:t xml:space="preserve">Because our server-side validation is still in place, </w:t>
       </w:r>
       <w:r>
-        <w:t>we can be confident that even browsers without JavaScript available or enabled will still have validation executed.  ASP.NET MVC 2.0 also supports custom validators, with plugins for both server and client-side behavior.  It is just up to the developers to decide how much richness is needed in the client-side behavior.</w:t>
+        <w:t>we can be confident that even browsers without JavaScript available or enabled will still have validation executed.  ASP.NET MVC 2</w:t>
+      </w:r>
+      <w:del w:id="197" w:author="JSkinner" w:date="2010-03-27T17:59:00Z">
+        <w:r>
+          <w:delText>.0</w:delText>
+        </w:r>
+      </w:del>
+      <w:r>
+        <w:t xml:space="preserve"> also supports custom validators, with plugins for both server and client-side behavior.  It is just up to the developers to decide how much richness is needed in the client-side behavior.</w:t>
       </w:r>
     </w:p>
     <w:p>
@@ -2855,9 +3337,17 @@
         <w:pStyle w:val="Body1"/>
       </w:pPr>
       <w:r>
-        <w:t>With the release of ASP.NET MVC 2.0, a large gap was closed in much needed functionality for validation.  Rich, extensible server-side validation in the form of Data</w:t>
-      </w:r>
-      <w:ins w:id="124" w:author="Jimmy Bogard" w:date="2010-03-21T21:50:00Z">
+        <w:t>With the release of ASP.NET MVC 2</w:t>
+      </w:r>
+      <w:del w:id="198" w:author="JSkinner" w:date="2010-03-27T17:59:00Z">
+        <w:r>
+          <w:delText>.0</w:delText>
+        </w:r>
+      </w:del>
+      <w:r>
+        <w:t>, a large gap was closed in much needed functionality for validation.  Rich, extensible server-side validation in the form of Data</w:t>
+      </w:r>
+      <w:ins w:id="199" w:author="Jimmy Bogard" w:date="2010-03-21T21:50:00Z">
         <w:r>
           <w:t xml:space="preserve"> </w:t>
         </w:r>
@@ -2866,19 +3356,51 @@
         <w:t>Annotations and support for popular client-side validation helps remove much of the custom-built validation solutions prevalent in MVC 1.0 applications.  The integration of a metadata model allowed validation and HTML generation tools to share metadata information for displaying labels, generating input elements, and executing and displaying validation errors.</w:t>
       </w:r>
       <w:r>
-        <w:t xml:space="preserve">  Since many applications demand a rich client-side experience, MVC 2.0 also includes support for two popular client-side validation libraries, jQuery and ASP.NET AJAX.  Validation is now as simple as decorating our models with </w:t>
-      </w:r>
-      <w:commentRangeStart w:id="125"/>
+        <w:t xml:space="preserve">  Since many applications demand a rich client-side experience, MVC 2</w:t>
+      </w:r>
+      <w:del w:id="200" w:author="JSkinner" w:date="2010-03-27T18:00:00Z">
+        <w:r>
+          <w:delText>.0</w:delText>
+        </w:r>
+      </w:del>
+      <w:r>
+        <w:t xml:space="preserve"> also </w:t>
+      </w:r>
+      <w:commentRangeStart w:id="201"/>
+      <w:r>
+        <w:t xml:space="preserve">includes support for two popular client-side validation libraries, jQuery </w:t>
+      </w:r>
+      <w:commentRangeEnd w:id="201"/>
+      <w:r>
+        <w:commentReference w:id="201"/>
+      </w:r>
+      <w:r>
+        <w:t xml:space="preserve">and ASP.NET </w:t>
+      </w:r>
+      <w:del w:id="202" w:author="JSkinner" w:date="2010-03-27T17:59:00Z">
+        <w:r>
+          <w:delText>AJAX</w:delText>
+        </w:r>
+      </w:del>
+      <w:ins w:id="203" w:author="JSkinner" w:date="2010-03-27T17:59:00Z">
+        <w:r>
+          <w:t>Ajax</w:t>
+        </w:r>
+      </w:ins>
+      <w:r>
+        <w:t xml:space="preserve">.  Validation is now as simple as decorating our models with </w:t>
+      </w:r>
+      <w:commentRangeStart w:id="204"/>
       <w:r>
         <w:t>attributes</w:t>
       </w:r>
-      <w:commentRangeEnd w:id="125"/>
+      <w:commentRangeEnd w:id="204"/>
       <w:r>
         <w:rPr>
           <w:rStyle w:val="CommentReference"/>
           <w:vanish/>
         </w:rPr>
-        <w:commentReference w:id="125"/>
+        <w:commentReference w:id="204"/>
       </w:r>
       <w:r>
         <w:t>.</w:t>
@@ -2886,13 +3408,13 @@
       <w:r>
         <w:t xml:space="preserve">  </w:t>
       </w:r>
-      <w:commentRangeStart w:id="126"/>
+      <w:commentRangeStart w:id="205"/>
       <w:r>
         <w:t>In the next chapter, we move into the advanced ASP.NET MVC topics, starting with routing.</w:t>
       </w:r>
-      <w:commentRangeEnd w:id="126"/>
-      <w:r>
-        <w:commentReference w:id="126"/>
+      <w:commentRangeEnd w:id="205"/>
+      <w:r>
+        <w:commentReference w:id="205"/>
       </w:r>
     </w:p>
     <w:sectPr>
@@ -2916,7 +3438,7 @@
 
 <file path=word/comments.xml><?xml version="1.0" encoding="utf-8"?>
 <w:comments xmlns:ve="http://schemas.openxmlformats.org/markup-compatibility/2006" xmlns:o="urn:schemas-microsoft-com:office:office" xmlns:r="http://schemas.openxmlformats.org/officeDocument/2006/relationships" xmlns:m="http://schemas.openxmlformats.org/officeDocument/2006/math" xmlns:v="urn:schemas-microsoft-com:vml" xmlns:wp="http://schemas.openxmlformats.org/drawingml/2006/wordprocessingDrawing" xmlns:w10="urn:schemas-microsoft-com:office:word" xmlns:w="http://schemas.openxmlformats.org/wordprocessingml/2006/main" xmlns:wne="http://schemas.microsoft.com/office/word/2006/wordml">
-  <w:comment w:id="0" w:author="Katharine Osborne" w:date="2010-03-21T21:49:00Z" w:initials="KO">
+  <w:comment w:id="0" w:author="Katharine Osborne" w:date="2010-03-22T19:36:00Z" w:initials="KO">
     <w:p>
       <w:pPr>
         <w:pStyle w:val="CommentText"/>
@@ -2932,7 +3454,7 @@
       </w:r>
     </w:p>
   </w:comment>
-  <w:comment w:id="2" w:author="Jimmy Bogard" w:date="2010-03-21T21:49:00Z" w:initials="JB">
+  <w:comment w:id="2" w:author="Jimmy Bogard" w:date="2010-03-22T19:36:00Z" w:initials="JB">
     <w:p>
       <w:r>
         <w:annotationRef/>
@@ -2942,17 +3464,37 @@
       </w:r>
     </w:p>
   </w:comment>
-  <w:comment w:id="8" w:author="Jimmy Bogard" w:date="2010-03-21T21:49:00Z" w:initials="JB">
+  <w:comment w:id="4" w:author="JSkinner" w:date="2010-03-27T18:01:00Z" w:initials="JS">
     <w:p>
       <w:r>
         <w:annotationRef/>
       </w:r>
       <w:r>
+        <w:t>This chapter shows how to write a custom MetadataProvider, but it does not show how you could plug in your own validation framework - I think this might be useful, even if it was only a brief mention.</w:t>
+      </w:r>
+    </w:p>
+  </w:comment>
+  <w:comment w:id="7" w:author="JSkinner" w:date="2010-03-22T19:36:00Z" w:initials="JS">
+    <w:p>
+      <w:r>
+        <w:annotationRef/>
+      </w:r>
+      <w:r>
+        <w:t>Should this be "Ajax" to be consistent with other chapters?</w:t>
+      </w:r>
+    </w:p>
+  </w:comment>
+  <w:comment w:id="9" w:author="Jimmy Bogard" w:date="2010-03-22T19:36:00Z" w:initials="JB">
+    <w:p>
+      <w:r>
+        <w:annotationRef/>
+      </w:r>
+      <w:r>
         <w:t>Clarified</w:t>
       </w:r>
     </w:p>
   </w:comment>
-  <w:comment w:id="7" w:author="Katharine Osborne" w:date="2010-03-21T21:49:00Z" w:initials="KO">
+  <w:comment w:id="10" w:author="Katharine Osborne" w:date="2010-03-22T19:36:00Z" w:initials="KO">
     <w:p>
       <w:pPr>
         <w:pStyle w:val="CommentText"/>
@@ -2968,17 +3510,27 @@
       </w:r>
     </w:p>
   </w:comment>
-  <w:comment w:id="12" w:author="Jimmy Bogard" w:date="2010-03-21T21:49:00Z" w:initials="JB">
+  <w:comment w:id="11" w:author="JSkinner" w:date="2010-03-27T17:53:00Z" w:initials="JS">
     <w:p>
       <w:r>
         <w:annotationRef/>
       </w:r>
       <w:r>
+        <w:t>The official name is "ASP.NET MVC 2" not "ASP.NET MVC 2.0"</w:t>
+      </w:r>
+    </w:p>
+  </w:comment>
+  <w:comment w:id="16" w:author="Jimmy Bogard" w:date="2010-03-22T19:36:00Z" w:initials="JB">
+    <w:p>
+      <w:r>
+        <w:annotationRef/>
+      </w:r>
+      <w:r>
         <w:t>Clarified</w:t>
       </w:r>
     </w:p>
   </w:comment>
-  <w:comment w:id="10" w:author="Katharine Osborne" w:date="2010-03-21T21:49:00Z" w:initials="KO">
+  <w:comment w:id="14" w:author="Katharine Osborne" w:date="2010-03-22T19:36:00Z" w:initials="KO">
     <w:p>
       <w:pPr>
         <w:pStyle w:val="CommentText"/>
@@ -2994,17 +3546,43 @@
       </w:r>
     </w:p>
   </w:comment>
-  <w:comment w:id="21" w:author="Jimmy Bogard" w:date="2010-03-21T21:49:00Z" w:initials="JB">
+  <w:comment w:id="21" w:author="JSkinner" w:date="2010-03-22T19:36:00Z" w:initials="JS">
     <w:p>
       <w:r>
         <w:annotationRef/>
       </w:r>
       <w:r>
+        <w:t>This sentence didn't read very well. Is this change OK?</w:t>
+      </w:r>
+    </w:p>
+  </w:comment>
+  <w:comment w:id="24" w:author="JSkinner" w:date="2010-03-27T17:27:00Z" w:initials="JS">
+    <w:p>
+      <w:r>
+        <w:annotationRef/>
+      </w:r>
+      <w:r>
+        <w:t xml:space="preserve">Not true as of .NET 4. </w:t>
+      </w:r>
+    </w:p>
+    <w:p/>
+    <w:p>
+      <w:r>
+        <w:t>The 4.0 version of System.ComponentModel.DataAnnotations contain the appropriate classes to actually execute validation too.</w:t>
+      </w:r>
+    </w:p>
+  </w:comment>
+  <w:comment w:id="33" w:author="Jimmy Bogard" w:date="2010-03-22T19:36:00Z" w:initials="JB">
+    <w:p>
+      <w:r>
+        <w:annotationRef/>
+      </w:r>
+      <w:r>
         <w:t>Added a couple samples, the full list is in ch 3</w:t>
       </w:r>
     </w:p>
   </w:comment>
-  <w:comment w:id="17" w:author="Katharine Osborne" w:date="2010-03-21T21:49:00Z" w:initials="KO">
+  <w:comment w:id="29" w:author="Katharine Osborne" w:date="2010-03-22T19:36:00Z" w:initials="KO">
     <w:p>
       <w:pPr>
         <w:pStyle w:val="CommentText"/>
@@ -3020,7 +3598,7 @@
       </w:r>
     </w:p>
   </w:comment>
-  <w:comment w:id="33" w:author="Katharine Osborne" w:date="2010-03-21T21:49:00Z" w:initials="KO">
+  <w:comment w:id="45" w:author="Katharine Osborne" w:date="2010-03-22T19:36:00Z" w:initials="KO">
     <w:p>
       <w:pPr>
         <w:pStyle w:val="CommentText"/>
@@ -3036,7 +3614,7 @@
       </w:r>
     </w:p>
   </w:comment>
-  <w:comment w:id="34" w:author="Jimmy Bogard" w:date="2010-03-21T21:49:00Z" w:initials="JB">
+  <w:comment w:id="46" w:author="Jimmy Bogard" w:date="2010-03-22T19:36:00Z" w:initials="JB">
     <w:p>
       <w:r>
         <w:annotationRef/>
@@ -3046,7 +3624,7 @@
       </w:r>
     </w:p>
   </w:comment>
-  <w:comment w:id="38" w:author="Jimmy Bogard" w:date="2010-03-21T21:49:00Z" w:initials="JB">
+  <w:comment w:id="51" w:author="Jimmy Bogard" w:date="2010-03-22T19:36:00Z" w:initials="JB">
     <w:p>
       <w:r>
         <w:annotationRef/>
@@ -3056,7 +3634,7 @@
       </w:r>
     </w:p>
   </w:comment>
-  <w:comment w:id="41" w:author="Katharine Osborne" w:date="2010-03-21T21:49:00Z" w:initials="KO">
+  <w:comment w:id="54" w:author="Katharine Osborne" w:date="2010-03-22T19:36:00Z" w:initials="KO">
     <w:p>
       <w:pPr>
         <w:pStyle w:val="CommentText"/>
@@ -3072,7 +3650,7 @@
       </w:r>
     </w:p>
   </w:comment>
-  <w:comment w:id="43" w:author="Katharine Osborne" w:date="2010-03-21T21:49:00Z" w:initials="KO">
+  <w:comment w:id="56" w:author="Katharine Osborne" w:date="2010-03-22T19:36:00Z" w:initials="KO">
     <w:p>
       <w:pPr>
         <w:pStyle w:val="CommentText"/>
@@ -3088,7 +3666,7 @@
       </w:r>
     </w:p>
   </w:comment>
-  <w:comment w:id="44" w:author="Jimmy Bogard" w:date="2010-03-21T21:51:00Z" w:initials="JB">
+  <w:comment w:id="57" w:author="Jimmy Bogard" w:date="2010-03-22T19:36:00Z" w:initials="JB">
     <w:p>
       <w:r>
         <w:annotationRef/>
@@ -3098,7 +3676,7 @@
       </w:r>
     </w:p>
   </w:comment>
-  <w:comment w:id="51" w:author="Katharine Osborne" w:date="2010-03-21T21:49:00Z" w:initials="KO">
+  <w:comment w:id="64" w:author="Katharine Osborne" w:date="2010-03-22T19:36:00Z" w:initials="KO">
     <w:p>
       <w:pPr>
         <w:pStyle w:val="CommentText"/>
@@ -3114,7 +3692,7 @@
       </w:r>
     </w:p>
   </w:comment>
-  <w:comment w:id="52" w:author="Jimmy Bogard" w:date="2010-03-21T21:49:00Z" w:initials="JB">
+  <w:comment w:id="65" w:author="Jimmy Bogard" w:date="2010-03-22T19:36:00Z" w:initials="JB">
     <w:p>
       <w:r>
         <w:annotationRef/>
@@ -3124,7 +3702,27 @@
       </w:r>
     </w:p>
   </w:comment>
-  <w:comment w:id="65" w:author="Katharine Osborne" w:date="2010-03-21T21:49:00Z" w:initials="KO">
+  <w:comment w:id="70" w:author="JSkinner" w:date="2010-03-27T17:39:00Z" w:initials="JS">
+    <w:p>
+      <w:r>
+        <w:annotationRef/>
+      </w:r>
+      <w:r>
+        <w:t xml:space="preserve">The success view does not exist in the sample code. </w:t>
+      </w:r>
+    </w:p>
+  </w:comment>
+  <w:comment w:id="71" w:author="JSkinner" w:date="2010-03-27T17:40:00Z" w:initials="JS">
+    <w:p>
+      <w:r>
+        <w:annotationRef/>
+      </w:r>
+      <w:r>
+        <w:t xml:space="preserve">Should this be in all caps? It was lowercase in other chapters. </w:t>
+      </w:r>
+    </w:p>
+  </w:comment>
+  <w:comment w:id="86" w:author="Katharine Osborne" w:date="2010-03-22T19:36:00Z" w:initials="KO">
     <w:p>
       <w:pPr>
         <w:pStyle w:val="CommentText"/>
@@ -3153,7 +3751,7 @@
       </w:r>
     </w:p>
   </w:comment>
-  <w:comment w:id="63" w:author="Jimmy Bogard" w:date="2010-03-21T21:49:00Z" w:initials="JB">
+  <w:comment w:id="84" w:author="Jimmy Bogard" w:date="2010-03-22T19:36:00Z" w:initials="JB">
     <w:p>
       <w:r>
         <w:annotationRef/>
@@ -3163,7 +3761,7 @@
       </w:r>
     </w:p>
   </w:comment>
-  <w:comment w:id="70" w:author="Katharine Osborne" w:date="2010-03-21T21:49:00Z" w:initials="KO">
+  <w:comment w:id="91" w:author="Katharine Osborne" w:date="2010-03-22T19:36:00Z" w:initials="KO">
     <w:p>
       <w:pPr>
         <w:pStyle w:val="CommentText"/>
@@ -3179,7 +3777,7 @@
       </w:r>
     </w:p>
   </w:comment>
-  <w:comment w:id="75" w:author="Jimmy Bogard" w:date="2010-03-21T21:49:00Z" w:initials="JB">
+  <w:comment w:id="118" w:author="Jimmy Bogard" w:date="2010-03-22T19:36:00Z" w:initials="JB">
     <w:p>
       <w:r>
         <w:annotationRef/>
@@ -3189,7 +3787,7 @@
       </w:r>
     </w:p>
   </w:comment>
-  <w:comment w:id="92" w:author="Jimmy Bogard" w:date="2010-03-21T21:49:00Z" w:initials="JB">
+  <w:comment w:id="138" w:author="Jimmy Bogard" w:date="2010-03-22T19:36:00Z" w:initials="JB">
     <w:p>
       <w:r>
         <w:annotationRef/>
@@ -3199,7 +3797,7 @@
       </w:r>
     </w:p>
   </w:comment>
-  <w:comment w:id="94" w:author="Katharine Osborne" w:date="2010-03-21T21:49:00Z" w:initials="KO">
+  <w:comment w:id="140" w:author="Katharine Osborne" w:date="2010-03-22T19:36:00Z" w:initials="KO">
     <w:p>
       <w:pPr>
         <w:pStyle w:val="CommentText"/>
@@ -3215,7 +3813,7 @@
       </w:r>
     </w:p>
   </w:comment>
-  <w:comment w:id="101" w:author="Katharine Osborne" w:date="2010-03-21T21:49:00Z" w:initials="KO">
+  <w:comment w:id="150" w:author="Katharine Osborne" w:date="2010-03-22T19:36:00Z" w:initials="KO">
     <w:p>
       <w:pPr>
         <w:pStyle w:val="CommentText"/>
@@ -3231,7 +3829,7 @@
       </w:r>
     </w:p>
   </w:comment>
-  <w:comment w:id="102" w:author="Jimmy Bogard" w:date="2010-03-21T21:49:00Z" w:initials="JB">
+  <w:comment w:id="151" w:author="Jimmy Bogard" w:date="2010-03-22T19:36:00Z" w:initials="JB">
     <w:p>
       <w:r>
         <w:annotationRef/>
@@ -3241,7 +3839,7 @@
       </w:r>
     </w:p>
   </w:comment>
-  <w:comment w:id="106" w:author="Jimmy Bogard" w:date="2010-03-21T21:49:00Z" w:initials="JB">
+  <w:comment w:id="155" w:author="Jimmy Bogard" w:date="2010-03-22T19:36:00Z" w:initials="JB">
     <w:p>
       <w:r>
         <w:annotationRef/>
@@ -3251,7 +3849,7 @@
       </w:r>
     </w:p>
   </w:comment>
-  <w:comment w:id="108" w:author="Katharine Osborne" w:date="2010-03-21T21:49:00Z" w:initials="KO">
+  <w:comment w:id="157" w:author="Katharine Osborne" w:date="2010-03-22T19:36:00Z" w:initials="KO">
     <w:p>
       <w:pPr>
         <w:pStyle w:val="CommentText"/>
@@ -3267,7 +3865,17 @@
       </w:r>
     </w:p>
   </w:comment>
-  <w:comment w:id="119" w:author="Katharine Osborne" w:date="2010-03-21T21:49:00Z" w:initials="KO">
+  <w:comment w:id="164" w:author="JSkinner" w:date="2010-03-27T17:55:00Z" w:initials="JS">
+    <w:p>
+      <w:r>
+        <w:annotationRef/>
+      </w:r>
+      <w:r>
+        <w:t xml:space="preserve">Integration with jQuery is not available out of the box - this is only included as part of MvcFutures. </w:t>
+      </w:r>
+    </w:p>
+  </w:comment>
+  <w:comment w:id="191" w:author="Katharine Osborne" w:date="2010-03-22T19:36:00Z" w:initials="KO">
     <w:p>
       <w:pPr>
         <w:pStyle w:val="CommentText"/>
@@ -3283,7 +3891,7 @@
       </w:r>
     </w:p>
   </w:comment>
-  <w:comment w:id="118" w:author="Jimmy Bogard" w:date="2010-03-21T21:49:00Z" w:initials="JB">
+  <w:comment w:id="190" w:author="Jimmy Bogard" w:date="2010-03-22T19:36:00Z" w:initials="JB">
     <w:p>
       <w:r>
         <w:annotationRef/>
@@ -3293,7 +3901,7 @@
       </w:r>
     </w:p>
   </w:comment>
-  <w:comment w:id="121" w:author="Katharine Osborne" w:date="2010-03-21T21:49:00Z" w:initials="KO">
+  <w:comment w:id="193" w:author="Katharine Osborne" w:date="2010-03-22T19:36:00Z" w:initials="KO">
     <w:p>
       <w:pPr>
         <w:pStyle w:val="CommentText"/>
@@ -3309,7 +3917,17 @@
       </w:r>
     </w:p>
   </w:comment>
-  <w:comment w:id="125" w:author="Katharine Osborne" w:date="2010-03-21T21:49:00Z" w:initials="KO">
+  <w:comment w:id="201" w:author="JSkinner" w:date="2010-03-27T18:00:00Z" w:initials="JS">
+    <w:p>
+      <w:r>
+        <w:annotationRef/>
+      </w:r>
+      <w:r>
+        <w:t>Again, jQuery integration is not provided out of the box. This is in MvcFutures.</w:t>
+      </w:r>
+    </w:p>
+  </w:comment>
+  <w:comment w:id="204" w:author="Katharine Osborne" w:date="2010-03-22T19:36:00Z" w:initials="KO">
     <w:p>
       <w:pPr>
         <w:pStyle w:val="CommentText"/>
@@ -3325,7 +3943,7 @@
       </w:r>
     </w:p>
   </w:comment>
-  <w:comment w:id="126" w:author="Jimmy Bogard" w:date="2010-03-21T21:49:00Z" w:initials="JB">
+  <w:comment w:id="205" w:author="Jimmy Bogard" w:date="2010-03-22T19:36:00Z" w:initials="JB">
     <w:p>
       <w:r>
         <w:annotationRef/>
@@ -3562,7 +4180,7 @@
         <w:rPr>
           <w:noProof/>
         </w:rPr>
-        <w:t>2</w:t>
+        <w:t>6</w:t>
       </w:r>
     </w:fldSimple>
     <w:r>
@@ -3591,12 +4209,22 @@
       <w:t xml:space="preserve">Last saved: </w:t>
     </w:r>
     <w:fldSimple w:instr=" SAVEDATE  \@ &quot;M/d/yyyy&quot;  \* MERGEFORMAT ">
-      <w:r>
-        <w:rPr>
-          <w:noProof/>
-        </w:rPr>
-        <w:t>3/18/2010</w:t>
-      </w:r>
+      <w:ins w:id="206" w:author="JSkinner" w:date="2010-03-27T17:26:00Z">
+        <w:r>
+          <w:rPr>
+            <w:noProof/>
+          </w:rPr>
+          <w:t>3/22/2010</w:t>
+        </w:r>
+      </w:ins>
+      <w:del w:id="207" w:author="JSkinner" w:date="2010-03-22T19:32:00Z">
+        <w:r>
+          <w:rPr>
+            <w:noProof/>
+          </w:rPr>
+          <w:delText>3/18/2010</w:delText>
+        </w:r>
+      </w:del>
     </w:fldSimple>
   </w:p>
 </w:hdr>
@@ -3617,12 +4245,22 @@
       <w:t xml:space="preserve">Last saved: </w:t>
     </w:r>
     <w:fldSimple w:instr=" SAVEDATE  \@ &quot;M/d/yyyy&quot;  \* MERGEFORMAT ">
-      <w:r>
-        <w:rPr>
-          <w:noProof/>
-        </w:rPr>
-        <w:t>3/18/2010</w:t>
-      </w:r>
+      <w:ins w:id="208" w:author="JSkinner" w:date="2010-03-27T17:26:00Z">
+        <w:r>
+          <w:rPr>
+            <w:noProof/>
+          </w:rPr>
+          <w:t>3/22/2010</w:t>
+        </w:r>
+      </w:ins>
+      <w:del w:id="209" w:author="JSkinner" w:date="2010-03-22T19:32:00Z">
+        <w:r>
+          <w:rPr>
+            <w:noProof/>
+          </w:rPr>
+          <w:delText>3/18/2010</w:delText>
+        </w:r>
+      </w:del>
     </w:fldSimple>
     <w:r>
       <w:tab/>
@@ -3650,7 +4288,7 @@
         <w:rPr>
           <w:noProof/>
         </w:rPr>
-        <w:t>11</w:t>
+        <w:t>7</w:t>
       </w:r>
     </w:fldSimple>
   </w:p>
@@ -7387,6 +8025,16 @@
       <w:rFonts w:ascii="Times New Roman" w:hAnsi="Times New Roman"/>
       <w:sz w:val="24"/>
       <w:szCs w:val="24"/>
+    </w:rPr>
+  </w:style>
+  <w:style w:type="paragraph" w:styleId="Revision">
+    <w:name w:val="Revision"/>
+    <w:hidden/>
+    <w:uiPriority w:val="99"/>
+    <w:semiHidden/>
+    <w:rsid w:val="005E1FA3"/>
+    <w:rPr>
+      <w:color w:val="000000"/>
     </w:rPr>
   </w:style>
 </w:styles>

</xml_diff>

<commit_message>
responded to TE comments
</commit_message>
<xml_diff>
--- a/manuscript/Chapter15/MVC2iA_CH_15.docx
+++ b/manuscript/Chapter15/MVC2iA_CH_15.docx
@@ -15,38 +15,14 @@
         <w:pStyle w:val="COChapterTitle"/>
       </w:pPr>
       <w:commentRangeStart w:id="0"/>
-      <w:del w:id="1" w:author="Jimmy Bogard" w:date="2010-03-21T21:31:00Z">
-        <w:r>
-          <w:delText>ModelState</w:delText>
-        </w:r>
-        <w:commentRangeEnd w:id="0"/>
-        <w:r>
-          <w:rPr>
-            <w:rStyle w:val="CommentReference"/>
-            <w:rFonts w:ascii="Verdana" w:hAnsi="Verdana"/>
-            <w:i w:val="0"/>
-            <w:vanish/>
-            <w:color w:val="000000"/>
-          </w:rPr>
-          <w:commentReference w:id="0"/>
-        </w:r>
-        <w:r>
-          <w:delText xml:space="preserve"> </w:delText>
-        </w:r>
-        <w:commentRangeStart w:id="2"/>
-        <w:r>
-          <w:delText>v</w:delText>
-        </w:r>
-      </w:del>
-      <w:ins w:id="3" w:author="Jimmy Bogard" w:date="2010-03-21T21:31:00Z">
-        <w:r>
-          <w:t>V</w:t>
-        </w:r>
-      </w:ins>
+      <w:commentRangeStart w:id="1"/>
+      <w:r>
+        <w:t>V</w:t>
+      </w:r>
       <w:r>
         <w:t>alidation</w:t>
       </w:r>
-      <w:commentRangeEnd w:id="2"/>
+      <w:commentRangeEnd w:id="0"/>
       <w:r>
         <w:rPr>
           <w:rFonts w:ascii="Verdana" w:hAnsi="Verdana"/>
@@ -54,21 +30,26 @@
           <w:color w:val="000000"/>
           <w:sz w:val="16"/>
         </w:rPr>
-        <w:commentReference w:id="2"/>
+        <w:commentReference w:id="0"/>
+      </w:r>
+      <w:commentRangeEnd w:id="1"/>
+      <w:r>
+        <w:rPr>
+          <w:rFonts w:ascii="Verdana" w:hAnsi="Verdana"/>
+          <w:i w:val="0"/>
+          <w:color w:val="000000"/>
+          <w:sz w:val="16"/>
+        </w:rPr>
+        <w:commentReference w:id="1"/>
       </w:r>
     </w:p>
     <w:p>
       <w:pPr>
         <w:pStyle w:val="Body1"/>
       </w:pPr>
-      <w:commentRangeStart w:id="4"/>
       <w:r>
         <w:t>This chapter covers</w:t>
       </w:r>
-      <w:commentRangeEnd w:id="4"/>
-      <w:r>
-        <w:commentReference w:id="4"/>
-      </w:r>
     </w:p>
     <w:p>
       <w:pPr>
@@ -77,337 +58,340 @@
       <w:r>
         <w:t>Implementing Data</w:t>
       </w:r>
-      <w:ins w:id="5" w:author="Jimmy Bogard" w:date="2010-03-21T21:31:00Z">
+      <w:r>
+        <w:t xml:space="preserve"> </w:t>
+      </w:r>
+      <w:r>
+        <w:t>Annotations</w:t>
+      </w:r>
+    </w:p>
+    <w:p>
+      <w:pPr>
+        <w:pStyle w:val="ListBullet"/>
+      </w:pPr>
+      <w:r>
+        <w:t xml:space="preserve">Extending the </w:t>
+      </w:r>
+      <w:r>
+        <w:rPr>
+          <w:rStyle w:val="CodeinText"/>
+        </w:rPr>
+        <w:t>ModelMetaDataProvider</w:t>
+      </w:r>
+    </w:p>
+    <w:p>
+      <w:pPr>
+        <w:pStyle w:val="ListBullet"/>
+      </w:pPr>
+      <w:r>
+        <w:t xml:space="preserve">Enabling </w:t>
+      </w:r>
+      <w:r>
+        <w:t>ASP.</w:t>
+      </w:r>
+      <w:r>
+        <w:t xml:space="preserve">NET </w:t>
+      </w:r>
+      <w:commentRangeStart w:id="2"/>
+      <w:commentRangeStart w:id="3"/>
+      <w:del w:id="4" w:author="Jeffrey" w:date="2010-04-02T09:45:00Z">
+        <w:r>
+          <w:delText xml:space="preserve">AJAX </w:delText>
+        </w:r>
+      </w:del>
+      <w:commentRangeEnd w:id="2"/>
+      <w:ins w:id="5" w:author="Jeffrey" w:date="2010-04-02T09:45:00Z">
+        <w:r>
+          <w:t>Ajax</w:t>
+        </w:r>
         <w:r>
           <w:t xml:space="preserve"> </w:t>
         </w:r>
       </w:ins>
       <w:r>
+        <w:commentReference w:id="2"/>
+      </w:r>
+      <w:commentRangeEnd w:id="3"/>
+      <w:r>
+        <w:commentReference w:id="3"/>
+      </w:r>
+      <w:r>
+        <w:t>client-side validation</w:t>
+      </w:r>
+    </w:p>
+    <w:p>
+      <w:pPr>
+        <w:pStyle w:val="Body"/>
+      </w:pPr>
+      <w:r>
+        <w:t xml:space="preserve">The ASP.NET MVC 1.0 release provided a lot of out-of-the-box functionality, but one common piece was missing: </w:t>
+      </w:r>
+      <w:r>
+        <w:t xml:space="preserve">user input </w:t>
+      </w:r>
+      <w:commentRangeStart w:id="6"/>
+      <w:commentRangeStart w:id="7"/>
+      <w:r>
+        <w:t>validation</w:t>
+      </w:r>
+      <w:commentRangeEnd w:id="6"/>
+      <w:r>
+        <w:commentReference w:id="6"/>
+      </w:r>
+      <w:r>
+        <w:t xml:space="preserve">.  </w:t>
+      </w:r>
+      <w:commentRangeEnd w:id="7"/>
+      <w:r>
+        <w:rPr>
+          <w:rStyle w:val="CommentReference"/>
+          <w:vanish/>
+        </w:rPr>
+        <w:commentReference w:id="7"/>
+      </w:r>
+      <w:r>
+        <w:t xml:space="preserve">Integrating validation frameworks with the 1.0 release was quite difficult, as the hooks to put in validation were not fully formed.  With ASP.NET MVC </w:t>
+      </w:r>
+      <w:commentRangeStart w:id="8"/>
+      <w:commentRangeStart w:id="9"/>
+      <w:r>
+        <w:t>2</w:t>
+      </w:r>
+      <w:commentRangeEnd w:id="8"/>
+      <w:r>
+        <w:commentReference w:id="8"/>
+      </w:r>
+      <w:commentRangeEnd w:id="9"/>
+      <w:r>
+        <w:commentReference w:id="9"/>
+      </w:r>
+      <w:r>
+        <w:t xml:space="preserve"> comes full support for validation frameworks, as well as built-in support for </w:t>
+      </w:r>
+      <w:r>
+        <w:t xml:space="preserve">Microsoft's </w:t>
+      </w:r>
+      <w:commentRangeStart w:id="10"/>
+      <w:r>
+        <w:t>Data Annotations</w:t>
+      </w:r>
+      <w:r>
+        <w:t xml:space="preserve"> </w:t>
+      </w:r>
+      <w:commentRangeStart w:id="11"/>
+      <w:r>
+        <w:t>library</w:t>
+      </w:r>
+      <w:commentRangeEnd w:id="11"/>
+      <w:r>
+        <w:commentReference w:id="11"/>
+      </w:r>
+      <w:r>
+        <w:t xml:space="preserve">.  </w:t>
+      </w:r>
+      <w:commentRangeEnd w:id="10"/>
+      <w:r>
+        <w:rPr>
+          <w:rStyle w:val="CommentReference"/>
+          <w:vanish/>
+        </w:rPr>
+        <w:commentReference w:id="10"/>
+      </w:r>
+      <w:r>
+        <w:t>From the initial login screen in many web applications, some level of easy validation is needed for productive application development.  In this chapter, we will examine the built-in validators from the Data Annotations library.</w:t>
+      </w:r>
+      <w:r>
+        <w:t xml:space="preserve">  Next, we will look at extending the model metadata providers with richer, more </w:t>
+      </w:r>
+      <w:r>
+        <w:t xml:space="preserve">convention-driven </w:t>
+      </w:r>
+      <w:r>
+        <w:t>behavior.  Finally, we will look at enabling client-side validation support.</w:t>
+      </w:r>
+    </w:p>
+    <w:p>
+      <w:pPr>
+        <w:pStyle w:val="Head1"/>
+      </w:pPr>
+      <w:r>
+        <w:t>15.1 Validation with Data</w:t>
+      </w:r>
+      <w:r>
+        <w:t xml:space="preserve"> </w:t>
+      </w:r>
+      <w:r>
         <w:t>Annotations</w:t>
       </w:r>
     </w:p>
     <w:p>
       <w:pPr>
-        <w:pStyle w:val="ListBullet"/>
-      </w:pPr>
-      <w:r>
-        <w:t xml:space="preserve">Extending the </w:t>
-      </w:r>
-      <w:r>
-        <w:rPr>
-          <w:rStyle w:val="CodeinText"/>
-          <w:rPrChange w:id="6" w:author="Jimmy Bogard" w:date="2010-03-21T21:31:00Z">
-            <w:rPr/>
-          </w:rPrChange>
-        </w:rPr>
-        <w:t>ModelMetaDataProvider</w:t>
-      </w:r>
-    </w:p>
-    <w:p>
-      <w:pPr>
-        <w:pStyle w:val="ListBullet"/>
-      </w:pPr>
-      <w:r>
-        <w:t xml:space="preserve">Enabling </w:t>
-      </w:r>
-      <w:r>
-        <w:t>ASP.</w:t>
-      </w:r>
-      <w:r>
-        <w:t xml:space="preserve">NET </w:t>
-      </w:r>
-      <w:commentRangeStart w:id="7"/>
-      <w:r>
-        <w:t xml:space="preserve">AJAX </w:t>
-      </w:r>
-      <w:commentRangeEnd w:id="7"/>
-      <w:r>
-        <w:commentReference w:id="7"/>
-      </w:r>
-      <w:r>
-        <w:t>client-side validation</w:t>
-      </w:r>
-    </w:p>
-    <w:p>
-      <w:pPr>
-        <w:pStyle w:val="Body"/>
-      </w:pPr>
-      <w:r>
-        <w:t xml:space="preserve">The ASP.NET MVC 1.0 release provided a lot of out-of-the-box functionality, but one common piece was missing: </w:t>
-      </w:r>
-      <w:ins w:id="8" w:author="Jimmy Bogard" w:date="2010-03-21T21:27:00Z">
+        <w:pStyle w:val="Body1"/>
+      </w:pPr>
+      <w:r>
+        <w:t xml:space="preserve">Data Annotations, introduced with the .NET 3.5 SP1 release, are a set of attributes and classes </w:t>
+      </w:r>
+      <w:commentRangeStart w:id="12"/>
+      <w:commentRangeStart w:id="13"/>
+      <w:r>
+        <w:t xml:space="preserve">that allow you to decorate your classes with metadata. </w:t>
+      </w:r>
+      <w:commentRangeEnd w:id="12"/>
+      <w:r>
+        <w:commentReference w:id="12"/>
+      </w:r>
+      <w:commentRangeEnd w:id="13"/>
+      <w:r>
+        <w:commentReference w:id="13"/>
+      </w:r>
+      <w:commentRangeStart w:id="14"/>
+      <w:commentRangeStart w:id="15"/>
+      <w:r>
+        <w:t>While</w:t>
+      </w:r>
+      <w:ins w:id="16" w:author="Jeffrey" w:date="2010-04-02T09:46:00Z">
         <w:r>
-          <w:t xml:space="preserve">user input </w:t>
+          <w:t xml:space="preserve"> .Net 3.5 SP1 does</w:t>
         </w:r>
       </w:ins>
-      <w:commentRangeStart w:id="9"/>
-      <w:commentRangeStart w:id="10"/>
-      <w:r>
-        <w:t>validation</w:t>
-      </w:r>
-      <w:commentRangeEnd w:id="9"/>
-      <w:r>
-        <w:commentReference w:id="9"/>
+      <w:r>
+        <w:t xml:space="preserve"> not provid</w:t>
+      </w:r>
+      <w:ins w:id="17" w:author="Jeffrey" w:date="2010-04-02T09:46:00Z">
+        <w:r>
+          <w:t>e</w:t>
+        </w:r>
+      </w:ins>
+      <w:del w:id="18" w:author="Jeffrey" w:date="2010-04-02T09:46:00Z">
+        <w:r>
+          <w:delText>ing</w:delText>
+        </w:r>
+      </w:del>
+      <w:r>
+        <w:t xml:space="preserve"> validation execution</w:t>
+      </w:r>
+      <w:commentRangeEnd w:id="14"/>
+      <w:r>
+        <w:commentReference w:id="14"/>
+      </w:r>
+      <w:commentRangeEnd w:id="15"/>
+      <w:r>
+        <w:commentReference w:id="15"/>
+      </w:r>
+      <w:ins w:id="19" w:author="Jeffrey" w:date="2010-04-02T09:46:00Z">
+        <w:r>
+          <w:t>, this support has been added in .Net 4.</w:t>
+        </w:r>
+      </w:ins>
+      <w:del w:id="20" w:author="Jeffrey" w:date="2010-04-02T09:47:00Z">
+        <w:r>
+          <w:delText xml:space="preserve">, the </w:delText>
+        </w:r>
+      </w:del>
+      <w:ins w:id="21" w:author="Jeffrey" w:date="2010-04-02T09:47:00Z">
+        <w:r>
+          <w:t xml:space="preserve">  The </w:t>
+        </w:r>
+      </w:ins>
+      <w:r>
+        <w:t>Data</w:t>
+      </w:r>
+      <w:r>
+        <w:t xml:space="preserve"> </w:t>
+      </w:r>
+      <w:r>
+        <w:t xml:space="preserve">Annotations attributes, part of the </w:t>
+      </w:r>
+      <w:r>
+        <w:t>System.ComponentModel.DataAnnotations</w:t>
+      </w:r>
+      <w:r>
+        <w:t xml:space="preserve"> assembly, </w:t>
+      </w:r>
+      <w:del w:id="22" w:author="Jeffrey" w:date="2010-04-02T09:47:00Z">
+        <w:r>
+          <w:delText xml:space="preserve">instead </w:delText>
+        </w:r>
+      </w:del>
+      <w:r>
+        <w:t xml:space="preserve">rely on other libraries to inspect the annotation information.  Since a validation library for thick-client applications will have </w:t>
+      </w:r>
+      <w:r>
+        <w:t xml:space="preserve">very </w:t>
+      </w:r>
+      <w:r>
+        <w:t>different needs than one for an MVC application, this is not an oversight but rather an explicit design decision.</w:t>
+      </w:r>
+    </w:p>
+    <w:p>
+      <w:pPr>
+        <w:pStyle w:val="Body"/>
+      </w:pPr>
+      <w:r>
+        <w:t xml:space="preserve">The Data Annotation attributes control more than validation.  </w:t>
+      </w:r>
+      <w:commentRangeStart w:id="23"/>
+      <w:r>
+        <w:t>Some are used for the new templating features, as we saw in Chapter 3</w:t>
+      </w:r>
+      <w:r>
+        <w:t xml:space="preserve"> with the </w:t>
+      </w:r>
+      <w:r>
+        <w:rPr>
+          <w:rStyle w:val="CodeinText"/>
+        </w:rPr>
+        <w:t>DisplayName</w:t>
+      </w:r>
+      <w:r>
+        <w:t xml:space="preserve"> and </w:t>
+      </w:r>
+      <w:r>
+        <w:rPr>
+          <w:rStyle w:val="CodeinText"/>
+        </w:rPr>
+        <w:t>DataType</w:t>
+      </w:r>
+      <w:r>
+        <w:t xml:space="preserve"> </w:t>
+      </w:r>
+      <w:commentRangeStart w:id="24"/>
+      <w:r>
+        <w:t>attributes</w:t>
+      </w:r>
+      <w:commentRangeEnd w:id="24"/>
+      <w:r>
+        <w:commentReference w:id="24"/>
       </w:r>
       <w:r>
         <w:t xml:space="preserve">.  </w:t>
       </w:r>
-      <w:commentRangeEnd w:id="10"/>
+      <w:commentRangeEnd w:id="23"/>
       <w:r>
         <w:rPr>
           <w:rStyle w:val="CommentReference"/>
           <w:vanish/>
         </w:rPr>
-        <w:commentReference w:id="10"/>
-      </w:r>
-      <w:r>
-        <w:t xml:space="preserve">Integrating validation frameworks with the 1.0 release was quite difficult, as the hooks to put in validation were not fully formed.  With ASP.NET MVC </w:t>
-      </w:r>
-      <w:commentRangeStart w:id="11"/>
-      <w:r>
-        <w:t>2</w:t>
-      </w:r>
-      <w:del w:id="12" w:author="JSkinner" w:date="2010-03-27T17:53:00Z">
-        <w:r>
-          <w:delText>.0</w:delText>
-        </w:r>
-      </w:del>
-      <w:commentRangeEnd w:id="11"/>
-      <w:r>
-        <w:commentReference w:id="11"/>
-      </w:r>
-      <w:r>
-        <w:t xml:space="preserve"> comes full support for validation frameworks, as well as built-in support for </w:t>
-      </w:r>
-      <w:ins w:id="13" w:author="Jimmy Bogard" w:date="2010-03-21T21:27:00Z">
-        <w:r>
-          <w:t xml:space="preserve">Microsoft's </w:t>
-        </w:r>
-      </w:ins>
-      <w:commentRangeStart w:id="14"/>
-      <w:r>
-        <w:t>Data Annotations</w:t>
-      </w:r>
-      <w:ins w:id="15" w:author="Jimmy Bogard" w:date="2010-03-21T21:27:00Z">
-        <w:r>
-          <w:t xml:space="preserve"> </w:t>
-        </w:r>
-        <w:commentRangeStart w:id="16"/>
-        <w:r>
-          <w:t>library</w:t>
-        </w:r>
-      </w:ins>
-      <w:commentRangeEnd w:id="16"/>
-      <w:ins w:id="17" w:author="Jimmy Bogard" w:date="2010-03-21T21:28:00Z">
-        <w:r>
-          <w:commentReference w:id="16"/>
-        </w:r>
-      </w:ins>
-      <w:r>
-        <w:t xml:space="preserve">.  </w:t>
-      </w:r>
-      <w:commentRangeEnd w:id="14"/>
-      <w:r>
-        <w:rPr>
-          <w:rStyle w:val="CommentReference"/>
-          <w:vanish/>
-        </w:rPr>
-        <w:commentReference w:id="14"/>
-      </w:r>
-      <w:r>
-        <w:t>From the initial login screen in many web applications, some level of easy validation is needed for productive application development.  In this chapter, we will examine the built-in validators from the Data Annotations library.</w:t>
-      </w:r>
-      <w:r>
-        <w:t xml:space="preserve">  Next, we will look at extending the model metadata providers with richer, more </w:t>
-      </w:r>
-      <w:del w:id="18" w:author="JSkinner" w:date="2010-03-22T19:34:00Z">
-        <w:r>
-          <w:delText xml:space="preserve">conventional </w:delText>
-        </w:r>
-      </w:del>
-      <w:ins w:id="19" w:author="JSkinner" w:date="2010-03-22T19:34:00Z">
-        <w:r>
-          <w:t xml:space="preserve">convention-driven </w:t>
-        </w:r>
-      </w:ins>
-      <w:r>
-        <w:t>behavior.  Finally, we will look at enabling client-side validation support.</w:t>
-      </w:r>
-    </w:p>
-    <w:p>
-      <w:pPr>
-        <w:pStyle w:val="Head1"/>
-      </w:pPr>
-      <w:r>
-        <w:t>15.1 Validation with Data</w:t>
-      </w:r>
-      <w:ins w:id="20" w:author="Jimmy Bogard" w:date="2010-03-21T21:50:00Z">
-        <w:r>
-          <w:t xml:space="preserve"> </w:t>
-        </w:r>
-      </w:ins>
-      <w:r>
-        <w:t>Annotations</w:t>
-      </w:r>
-    </w:p>
-    <w:p>
-      <w:pPr>
-        <w:pStyle w:val="Body1"/>
-      </w:pPr>
-      <w:r>
-        <w:t xml:space="preserve">Data Annotations, introduced with the .NET 3.5 SP1 release, are a set of attributes and classes </w:t>
-      </w:r>
-      <w:commentRangeStart w:id="21"/>
-      <w:ins w:id="22" w:author="JSkinner" w:date="2010-03-22T19:35:00Z">
-        <w:r>
-          <w:t xml:space="preserve">that allow you to decorate your classes with metadata. </w:t>
-        </w:r>
-        <w:commentRangeEnd w:id="21"/>
-        <w:r>
-          <w:commentReference w:id="21"/>
-        </w:r>
-      </w:ins>
-      <w:del w:id="23" w:author="JSkinner" w:date="2010-03-22T19:35:00Z">
-        <w:r>
-          <w:delText xml:space="preserve">designed to allow for decorating common information about a class containing data.  </w:delText>
-        </w:r>
-      </w:del>
-      <w:commentRangeStart w:id="24"/>
-      <w:r>
-        <w:t>While not providing validation execution</w:t>
-      </w:r>
-      <w:commentRangeEnd w:id="24"/>
-      <w:r>
-        <w:commentReference w:id="24"/>
-      </w:r>
-      <w:r>
-        <w:t>, the Data</w:t>
-      </w:r>
-      <w:ins w:id="25" w:author="Jimmy Bogard" w:date="2010-03-21T21:31:00Z">
-        <w:r>
-          <w:t xml:space="preserve"> </w:t>
-        </w:r>
-      </w:ins>
-      <w:r>
-        <w:t xml:space="preserve">Annotations attributes, part of the </w:t>
-      </w:r>
-      <w:r>
-        <w:t>System.ComponentModel.DataAnnotations</w:t>
-      </w:r>
-      <w:r>
-        <w:t xml:space="preserve"> assembly, instead rely on other libraries to inspect the annotation information.  Since a validation library for thick-client applications will have </w:t>
-      </w:r>
-      <w:del w:id="26" w:author="JSkinner" w:date="2010-03-22T19:36:00Z">
-        <w:r>
-          <w:delText xml:space="preserve">much </w:delText>
-        </w:r>
-      </w:del>
-      <w:ins w:id="27" w:author="JSkinner" w:date="2010-03-22T19:36:00Z">
-        <w:r>
-          <w:t xml:space="preserve">very </w:t>
-        </w:r>
-      </w:ins>
-      <w:r>
-        <w:t>different needs than one for an MVC application, this is not an oversight but rather an explicit design decision.</w:t>
-      </w:r>
-    </w:p>
-    <w:p>
-      <w:pPr>
-        <w:pStyle w:val="Body"/>
-        <w:rPr>
-          <w:ins w:id="28" w:author="Jimmy Bogard" w:date="2010-03-21T21:34:00Z"/>
-        </w:rPr>
+        <w:commentReference w:id="23"/>
+      </w:r>
+      <w:r>
+        <w:t>The attributes controlling specifically validation are listed in table</w:t>
+      </w:r>
+      <w:r>
+        <w:t xml:space="preserve"> 1.1</w:t>
+      </w:r>
+      <w:r>
+        <w:t xml:space="preserve"> below.</w:t>
+      </w:r>
+    </w:p>
+    <w:p>
+      <w:pPr>
+        <w:pStyle w:val="TableCaption"/>
       </w:pPr>
       <w:r>
         <w:lastRenderedPageBreak/>
-        <w:t xml:space="preserve">The Data Annotation attributes control more than validation.  </w:t>
-      </w:r>
-      <w:commentRangeStart w:id="29"/>
-      <w:r>
-        <w:t>Some are used for the new templating features, as we saw in Chapter 3</w:t>
-      </w:r>
-      <w:ins w:id="30" w:author="Jimmy Bogard" w:date="2010-03-21T21:32:00Z">
-        <w:r>
-          <w:t xml:space="preserve"> with the </w:t>
-        </w:r>
-        <w:r>
-          <w:rPr>
-            <w:rStyle w:val="CodeinText"/>
-            <w:rPrChange w:id="31" w:author="Jimmy Bogard" w:date="2010-03-21T21:32:00Z">
-              <w:rPr/>
-            </w:rPrChange>
-          </w:rPr>
-          <w:t>DisplayName</w:t>
-        </w:r>
-        <w:r>
-          <w:t xml:space="preserve"> and </w:t>
-        </w:r>
-        <w:r>
-          <w:rPr>
-            <w:rStyle w:val="CodeinText"/>
-            <w:rPrChange w:id="32" w:author="Jimmy Bogard" w:date="2010-03-21T21:32:00Z">
-              <w:rPr/>
-            </w:rPrChange>
-          </w:rPr>
-          <w:t>DataType</w:t>
-        </w:r>
-        <w:r>
-          <w:t xml:space="preserve"> </w:t>
-        </w:r>
-        <w:commentRangeStart w:id="33"/>
-        <w:r>
-          <w:t>attributes</w:t>
-        </w:r>
-        <w:commentRangeEnd w:id="33"/>
-        <w:r>
-          <w:commentReference w:id="33"/>
-        </w:r>
-      </w:ins>
-      <w:r>
-        <w:t xml:space="preserve">.  </w:t>
-      </w:r>
-      <w:commentRangeEnd w:id="29"/>
-      <w:r>
-        <w:rPr>
-          <w:rStyle w:val="CommentReference"/>
-          <w:vanish/>
-        </w:rPr>
-        <w:commentReference w:id="29"/>
-      </w:r>
-      <w:r>
-        <w:t xml:space="preserve">The attributes controlling specifically validation are listed in </w:t>
-      </w:r>
-      <w:del w:id="34" w:author="Jimmy Bogard" w:date="2010-03-21T21:34:00Z">
-        <w:r>
-          <w:delText xml:space="preserve">the </w:delText>
-        </w:r>
-      </w:del>
-      <w:r>
-        <w:t>table</w:t>
-      </w:r>
-      <w:ins w:id="35" w:author="Jimmy Bogard" w:date="2010-03-21T21:34:00Z">
-        <w:r>
-          <w:t xml:space="preserve"> 1.1</w:t>
-        </w:r>
-      </w:ins>
-      <w:r>
-        <w:t xml:space="preserve"> below.</w:t>
-      </w:r>
-    </w:p>
-    <w:p>
-      <w:pPr>
-        <w:pStyle w:val="TableCaption"/>
-        <w:pPrChange w:id="36" w:author="Jimmy Bogard" w:date="2010-03-21T21:34:00Z">
-          <w:pPr>
-            <w:pStyle w:val="Body"/>
-          </w:pPr>
-        </w:pPrChange>
-      </w:pPr>
-      <w:ins w:id="37" w:author="Jimmy Bogard" w:date="2010-03-21T21:34:00Z">
-        <w:r>
-          <w:t>Table 1.1 The Data Annotations attributes used for validation</w:t>
-        </w:r>
-      </w:ins>
+        <w:t>Table 1.1 The Data Annotations attributes used for validation</w:t>
+      </w:r>
     </w:p>
     <w:tbl>
       <w:tblPr>
@@ -456,20 +440,11 @@
               <w:pStyle w:val="TableBody"/>
               <w:rPr>
                 <w:rStyle w:val="CodeinText"/>
-                <w:rPrChange w:id="38" w:author="Jimmy Bogard" w:date="2010-03-21T21:33:00Z">
-                  <w:rPr/>
-                </w:rPrChange>
               </w:rPr>
             </w:pPr>
             <w:r>
               <w:rPr>
                 <w:rStyle w:val="CodeinText"/>
-                <w:rPrChange w:id="39" w:author="Jimmy Bogard" w:date="2010-03-21T21:33:00Z">
-                  <w:rPr>
-                    <w:rFonts w:ascii="Verdana" w:hAnsi="Verdana"/>
-                    <w:bCs w:val="0"/>
-                  </w:rPr>
-                </w:rPrChange>
               </w:rPr>
               <w:t>RequiredAttribute</w:t>
             </w:r>
@@ -496,20 +471,11 @@
               <w:pStyle w:val="TableBody"/>
               <w:rPr>
                 <w:rStyle w:val="CodeinText"/>
-                <w:rPrChange w:id="40" w:author="Jimmy Bogard" w:date="2010-03-21T21:33:00Z">
-                  <w:rPr/>
-                </w:rPrChange>
               </w:rPr>
             </w:pPr>
             <w:r>
               <w:rPr>
                 <w:rStyle w:val="CodeinText"/>
-                <w:rPrChange w:id="41" w:author="Jimmy Bogard" w:date="2010-03-21T21:33:00Z">
-                  <w:rPr>
-                    <w:rFonts w:ascii="Verdana" w:hAnsi="Verdana"/>
-                    <w:bCs w:val="0"/>
-                  </w:rPr>
-                </w:rPrChange>
               </w:rPr>
               <w:t>RangeAttribute</w:t>
             </w:r>
@@ -542,20 +508,11 @@
               <w:pStyle w:val="TableBody"/>
               <w:rPr>
                 <w:rStyle w:val="CodeinText"/>
-                <w:rPrChange w:id="42" w:author="Jimmy Bogard" w:date="2010-03-21T21:33:00Z">
-                  <w:rPr/>
-                </w:rPrChange>
               </w:rPr>
             </w:pPr>
             <w:r>
               <w:rPr>
                 <w:rStyle w:val="CodeinText"/>
-                <w:rPrChange w:id="43" w:author="Jimmy Bogard" w:date="2010-03-21T21:33:00Z">
-                  <w:rPr>
-                    <w:rFonts w:ascii="Verdana" w:hAnsi="Verdana"/>
-                    <w:bCs w:val="0"/>
-                  </w:rPr>
-                </w:rPrChange>
               </w:rPr>
               <w:t>RegularExpressionAttribute</w:t>
             </w:r>
@@ -582,47 +539,30 @@
               <w:pStyle w:val="TableBody"/>
               <w:rPr>
                 <w:rStyle w:val="CodeinText"/>
-                <w:rPrChange w:id="44" w:author="Jimmy Bogard" w:date="2010-03-21T21:33:00Z">
-                  <w:rPr/>
-                </w:rPrChange>
               </w:rPr>
             </w:pPr>
-            <w:commentRangeStart w:id="45"/>
-            <w:commentRangeStart w:id="46"/>
+            <w:commentRangeStart w:id="25"/>
+            <w:commentRangeStart w:id="26"/>
             <w:r>
               <w:rPr>
                 <w:rStyle w:val="CodeinText"/>
-                <w:rPrChange w:id="47" w:author="Jimmy Bogard" w:date="2010-03-21T21:33:00Z">
-                  <w:rPr>
-                    <w:rFonts w:ascii="Verdana" w:hAnsi="Verdana"/>
-                    <w:bCs w:val="0"/>
-                  </w:rPr>
-                </w:rPrChange>
               </w:rPr>
               <w:t>StringLengthAttribute</w:t>
             </w:r>
-            <w:commentRangeEnd w:id="45"/>
+            <w:commentRangeEnd w:id="25"/>
             <w:r>
               <w:rPr>
                 <w:rStyle w:val="CodeinText"/>
-                <w:rPrChange w:id="48" w:author="Jimmy Bogard" w:date="2010-03-21T21:33:00Z">
-                  <w:rPr>
-                    <w:rStyle w:val="CommentReference"/>
-                    <w:rFonts w:ascii="Verdana" w:hAnsi="Verdana"/>
-                    <w:bCs w:val="0"/>
-                    <w:vanish/>
-                  </w:rPr>
-                </w:rPrChange>
               </w:rPr>
-              <w:commentReference w:id="45"/>
+              <w:commentReference w:id="25"/>
             </w:r>
-            <w:commentRangeEnd w:id="46"/>
+            <w:commentRangeEnd w:id="26"/>
             <w:r>
               <w:rPr>
                 <w:rFonts w:ascii="Verdana" w:hAnsi="Verdana"/>
                 <w:bCs w:val="0"/>
               </w:rPr>
-              <w:commentReference w:id="46"/>
+              <w:commentReference w:id="26"/>
             </w:r>
           </w:p>
         </w:tc>
@@ -643,134 +583,63 @@
         <w:pStyle w:val="Body"/>
       </w:pPr>
       <w:r>
-        <w:t>As part of ASP.NET MVC 2</w:t>
-      </w:r>
-      <w:del w:id="49" w:author="JSkinner" w:date="2010-03-27T17:53:00Z">
-        <w:r>
-          <w:delText>.0</w:delText>
-        </w:r>
-      </w:del>
-      <w:r>
-        <w:t xml:space="preserve"> are a set of backing validation classes to provide validation for the metadata indicated.  To demonstrate the validation attributes, let's first look at a screen that might need some validation.  In figure 15.1 below, we see an edit screen that includes a company name and email address.</w:t>
+        <w:t>As part of ASP.NET MVC 2 are a set of backing validation classes to provide validation for the metadata indicated.  To demonstrate the validation attributes, let's first look at a screen that might need some validation.  In figure 15.1 below, we see an edit screen that includes a company name and email address.</w:t>
       </w:r>
     </w:p>
     <w:p>
       <w:pPr>
         <w:pStyle w:val="Figure"/>
       </w:pPr>
-      <w:ins w:id="50" w:author="Jimmy Bogard" w:date="2010-03-21T21:42:00Z">
-        <w:r>
-          <w:lastRenderedPageBreak/>
-          <w:commentReference w:id="51"/>
-        </w:r>
-      </w:ins>
-      <w:ins w:id="52" w:author="Jimmy Bogard" w:date="2010-03-21T21:43:00Z">
-        <w:r>
-          <w:rPr>
-            <w:noProof/>
-            <w:lang w:val="en-GB" w:eastAsia="en-GB"/>
-          </w:rPr>
-          <w:drawing>
-            <wp:inline distT="0" distB="0" distL="0" distR="0">
-              <wp:extent cx="4800600" cy="2324100"/>
-              <wp:effectExtent l="19050" t="0" r="0" b="0"/>
-              <wp:docPr id="3" name="Picture 3"/>
-              <wp:cNvGraphicFramePr/>
-              <a:graphic xmlns:a="http://schemas.openxmlformats.org/drawingml/2006/main">
-                <a:graphicData uri="http://schemas.openxmlformats.org/drawingml/2006/picture">
-                  <pic:pic xmlns:pic="http://schemas.openxmlformats.org/drawingml/2006/picture">
-                    <pic:nvPicPr>
-                      <pic:cNvPr id="0" name=""/>
-                      <pic:cNvPicPr/>
-                    </pic:nvPicPr>
-                    <pic:blipFill>
-                      <a:blip r:embed="rId9" cstate="print"/>
-                      <a:stretch>
-                        <a:fillRect/>
-                      </a:stretch>
-                    </pic:blipFill>
-                    <pic:spPr>
-                      <a:xfrm>
-                        <a:off x="0" y="0"/>
-                        <a:ext cx="4800600" cy="2324100"/>
-                      </a:xfrm>
-                      <a:prstGeom prst="rect">
-                        <a:avLst/>
-                      </a:prstGeom>
-                    </pic:spPr>
-                  </pic:pic>
-                </a:graphicData>
-              </a:graphic>
-            </wp:inline>
-          </w:drawing>
-        </w:r>
-      </w:ins>
-      <w:ins w:id="53" w:author="Jimmy Bogard" w:date="2010-03-21T21:41:00Z">
-        <w:r>
-          <w:t xml:space="preserve"> </w:t>
-        </w:r>
-      </w:ins>
-      <w:commentRangeStart w:id="54"/>
-      <w:del w:id="55" w:author="Jimmy Bogard" w:date="2010-03-21T21:41:00Z">
-        <w:r>
-          <w:rPr>
-            <w:noProof/>
-            <w:lang w:val="en-GB" w:eastAsia="en-GB"/>
-          </w:rPr>
-          <w:drawing>
-            <wp:inline distT="0" distB="0" distL="0" distR="0">
-              <wp:extent cx="4800600" cy="3168315"/>
-              <wp:effectExtent l="19050" t="0" r="0" b="0"/>
-              <wp:docPr id="13" name="Picture 13"/>
-              <wp:cNvGraphicFramePr>
-                <a:graphicFrameLocks xmlns:a="http://schemas.openxmlformats.org/drawingml/2006/main" noChangeAspect="1"/>
-              </wp:cNvGraphicFramePr>
-              <a:graphic xmlns:a="http://schemas.openxmlformats.org/drawingml/2006/main">
-                <a:graphicData uri="http://schemas.openxmlformats.org/drawingml/2006/picture">
-                  <pic:pic xmlns:pic="http://schemas.openxmlformats.org/drawingml/2006/picture">
-                    <pic:nvPicPr>
-                      <pic:cNvPr id="0" name="Picture 13"/>
-                      <pic:cNvPicPr>
-                        <a:picLocks noChangeAspect="1" noChangeArrowheads="1"/>
-                      </pic:cNvPicPr>
-                    </pic:nvPicPr>
-                    <pic:blipFill>
-                      <a:blip r:embed="rId10" cstate="print"/>
-                      <a:srcRect/>
-                      <a:stretch>
-                        <a:fillRect/>
-                      </a:stretch>
-                    </pic:blipFill>
-                    <pic:spPr bwMode="auto">
-                      <a:xfrm>
-                        <a:off x="0" y="0"/>
-                        <a:ext cx="4800600" cy="3168315"/>
-                      </a:xfrm>
-                      <a:prstGeom prst="rect">
-                        <a:avLst/>
-                      </a:prstGeom>
-                      <a:noFill/>
-                      <a:ln w="9525">
-                        <a:noFill/>
-                        <a:miter lim="800000"/>
-                        <a:headEnd/>
-                        <a:tailEnd/>
-                      </a:ln>
-                    </pic:spPr>
-                  </pic:pic>
-                </a:graphicData>
-              </a:graphic>
-            </wp:inline>
-          </w:drawing>
-        </w:r>
-      </w:del>
-      <w:commentRangeEnd w:id="54"/>
+      <w:r>
+        <w:commentReference w:id="27"/>
+      </w:r>
+      <w:r>
+        <w:rPr>
+          <w:noProof/>
+        </w:rPr>
+        <w:drawing>
+          <wp:inline distT="0" distB="0" distL="0" distR="0">
+            <wp:extent cx="4800600" cy="2324100"/>
+            <wp:effectExtent l="19050" t="0" r="0" b="0"/>
+            <wp:docPr id="3" name="Picture 3"/>
+            <wp:cNvGraphicFramePr/>
+            <a:graphic xmlns:a="http://schemas.openxmlformats.org/drawingml/2006/main">
+              <a:graphicData uri="http://schemas.openxmlformats.org/drawingml/2006/picture">
+                <pic:pic xmlns:pic="http://schemas.openxmlformats.org/drawingml/2006/picture">
+                  <pic:nvPicPr>
+                    <pic:cNvPr id="0" name=""/>
+                    <pic:cNvPicPr/>
+                  </pic:nvPicPr>
+                  <pic:blipFill>
+                    <a:blip r:embed="rId9" cstate="print"/>
+                    <a:stretch>
+                      <a:fillRect/>
+                    </a:stretch>
+                  </pic:blipFill>
+                  <pic:spPr>
+                    <a:xfrm>
+                      <a:off x="0" y="0"/>
+                      <a:ext cx="4800600" cy="2324100"/>
+                    </a:xfrm>
+                    <a:prstGeom prst="rect">
+                      <a:avLst/>
+                    </a:prstGeom>
+                  </pic:spPr>
+                </pic:pic>
+              </a:graphicData>
+            </a:graphic>
+          </wp:inline>
+        </w:drawing>
+      </w:r>
+      <w:r>
+        <w:t xml:space="preserve"> </w:t>
+      </w:r>
       <w:r>
         <w:rPr>
           <w:rStyle w:val="CommentReference"/>
           <w:vanish/>
         </w:rPr>
-        <w:commentReference w:id="54"/>
+        <w:commentReference w:id="28"/>
       </w:r>
     </w:p>
     <w:p>
@@ -791,36 +660,27 @@
       <w:r>
         <w:t xml:space="preserve"> and email address is optional.  To indicate that the Company Name field is required, we use the </w:t>
       </w:r>
-      <w:commentRangeStart w:id="56"/>
-      <w:commentRangeStart w:id="57"/>
+      <w:commentRangeStart w:id="29"/>
+      <w:commentRangeStart w:id="30"/>
       <w:r>
         <w:rPr>
           <w:rStyle w:val="CodeinText"/>
-          <w:rPrChange w:id="58" w:author="Jimmy Bogard" w:date="2010-03-21T21:43:00Z">
-            <w:rPr/>
-          </w:rPrChange>
         </w:rPr>
         <w:t>RequiredAttribute</w:t>
       </w:r>
-      <w:commentRangeEnd w:id="56"/>
+      <w:commentRangeEnd w:id="29"/>
       <w:r>
         <w:rPr>
           <w:rStyle w:val="CodeinText"/>
-          <w:rPrChange w:id="59" w:author="Jimmy Bogard" w:date="2010-03-21T21:43:00Z">
-            <w:rPr>
-              <w:rStyle w:val="CommentReference"/>
-              <w:vanish/>
-            </w:rPr>
-          </w:rPrChange>
-        </w:rPr>
-        <w:commentReference w:id="56"/>
+        </w:rPr>
+        <w:commentReference w:id="29"/>
       </w:r>
       <w:r>
         <w:t xml:space="preserve"> </w:t>
       </w:r>
-      <w:commentRangeEnd w:id="57"/>
-      <w:r>
-        <w:commentReference w:id="57"/>
+      <w:commentRangeEnd w:id="30"/>
+      <w:r>
+        <w:commentReference w:id="30"/>
       </w:r>
       <w:r>
         <w:t>as shown in listing 15.1 below.</w:t>
@@ -831,55 +691,55 @@
         <w:pStyle w:val="CodeListingCaption"/>
       </w:pPr>
       <w:r>
+        <w:t>Listing 15.1 Decorating our model with data annotation attributes</w:t>
+      </w:r>
+    </w:p>
+    <w:p>
+      <w:pPr>
+        <w:pStyle w:val="Code"/>
+      </w:pPr>
+      <w:r>
+        <w:t>public class CompanyInput</w:t>
+      </w:r>
+    </w:p>
+    <w:p>
+      <w:pPr>
+        <w:pStyle w:val="Code"/>
+      </w:pPr>
+      <w:r>
+        <w:t>{</w:t>
+      </w:r>
+    </w:p>
+    <w:p>
+      <w:pPr>
+        <w:pStyle w:val="Code"/>
+      </w:pPr>
+      <w:r>
+        <w:t xml:space="preserve">    [Required]</w:t>
+      </w:r>
+      <w:r>
+        <w:t xml:space="preserve">                                                       #1</w:t>
+      </w:r>
+    </w:p>
+    <w:p>
+      <w:pPr>
+        <w:pStyle w:val="Code"/>
+      </w:pPr>
+      <w:r>
+        <w:t xml:space="preserve">    public string CompanyName { get; set; }</w:t>
+      </w:r>
+    </w:p>
+    <w:p>
+      <w:pPr>
+        <w:pStyle w:val="Code"/>
+      </w:pPr>
+    </w:p>
+    <w:p>
+      <w:pPr>
+        <w:pStyle w:val="Code"/>
+      </w:pPr>
+      <w:r>
         <w:lastRenderedPageBreak/>
-        <w:t>Listing 15.1 Decorating our model with data annotation attributes</w:t>
-      </w:r>
-    </w:p>
-    <w:p>
-      <w:pPr>
-        <w:pStyle w:val="Code"/>
-      </w:pPr>
-      <w:r>
-        <w:t>public class CompanyInput</w:t>
-      </w:r>
-    </w:p>
-    <w:p>
-      <w:pPr>
-        <w:pStyle w:val="Code"/>
-      </w:pPr>
-      <w:r>
-        <w:t>{</w:t>
-      </w:r>
-    </w:p>
-    <w:p>
-      <w:pPr>
-        <w:pStyle w:val="Code"/>
-      </w:pPr>
-      <w:r>
-        <w:t xml:space="preserve">    [Required]</w:t>
-      </w:r>
-      <w:r>
-        <w:t xml:space="preserve">                                                       #1</w:t>
-      </w:r>
-    </w:p>
-    <w:p>
-      <w:pPr>
-        <w:pStyle w:val="Code"/>
-      </w:pPr>
-      <w:r>
-        <w:t xml:space="preserve">    public string CompanyName { get; set; }</w:t>
-      </w:r>
-    </w:p>
-    <w:p>
-      <w:pPr>
-        <w:pStyle w:val="Code"/>
-      </w:pPr>
-    </w:p>
-    <w:p>
-      <w:pPr>
-        <w:pStyle w:val="Code"/>
-      </w:pPr>
-      <w:r>
         <w:t xml:space="preserve">    [DataType(DataType.EmailAddress)]</w:t>
       </w:r>
       <w:r>
@@ -912,9 +772,6 @@
       <w:r>
         <w:rPr>
           <w:rStyle w:val="CodeinText"/>
-          <w:rPrChange w:id="60" w:author="Jimmy Bogard" w:date="2010-03-21T21:43:00Z">
-            <w:rPr/>
-          </w:rPrChange>
         </w:rPr>
         <w:t>CompanyName</w:t>
       </w:r>
@@ -924,9 +781,6 @@
       <w:r>
         <w:rPr>
           <w:rStyle w:val="CodeinText"/>
-          <w:rPrChange w:id="61" w:author="Jimmy Bogard" w:date="2010-03-21T21:43:00Z">
-            <w:rPr/>
-          </w:rPrChange>
         </w:rPr>
         <w:t>RequiredAttribute</w:t>
       </w:r>
@@ -936,9 +790,6 @@
       <w:r>
         <w:rPr>
           <w:rStyle w:val="CodeinText"/>
-          <w:rPrChange w:id="62" w:author="Jimmy Bogard" w:date="2010-03-21T21:43:00Z">
-            <w:rPr/>
-          </w:rPrChange>
         </w:rPr>
         <w:t>EmailAddress</w:t>
       </w:r>
@@ -948,9 +799,6 @@
       <w:r>
         <w:rPr>
           <w:rStyle w:val="CodeinText"/>
-          <w:rPrChange w:id="63" w:author="Jimmy Bogard" w:date="2010-03-21T21:43:00Z">
-            <w:rPr/>
-          </w:rPrChange>
         </w:rPr>
         <w:t>DataTypeAttribute</w:t>
       </w:r>
@@ -1016,31 +864,28 @@
       <w:r>
         <w:t xml:space="preserve">The default editor model templates (1) include side-by-side input elements and validation messages.  For finer-grain control of output, we can use the </w:t>
       </w:r>
-      <w:commentRangeStart w:id="64"/>
-      <w:commentRangeStart w:id="65"/>
+      <w:commentRangeStart w:id="31"/>
+      <w:commentRangeStart w:id="32"/>
       <w:r>
         <w:rPr>
           <w:rStyle w:val="CodeinText"/>
-          <w:rPrChange w:id="66" w:author="Jimmy Bogard" w:date="2010-03-21T21:44:00Z">
-            <w:rPr/>
-          </w:rPrChange>
         </w:rPr>
         <w:t>HtmlHelper</w:t>
       </w:r>
       <w:r>
         <w:t xml:space="preserve"> </w:t>
       </w:r>
-      <w:commentRangeEnd w:id="64"/>
+      <w:commentRangeEnd w:id="31"/>
       <w:r>
         <w:rPr>
           <w:rStyle w:val="CommentReference"/>
           <w:vanish/>
         </w:rPr>
-        <w:commentReference w:id="64"/>
-      </w:r>
-      <w:commentRangeEnd w:id="65"/>
-      <w:r>
-        <w:commentReference w:id="65"/>
+        <w:commentReference w:id="31"/>
+      </w:r>
+      <w:commentRangeEnd w:id="32"/>
+      <w:r>
+        <w:commentReference w:id="32"/>
       </w:r>
       <w:r>
         <w:t xml:space="preserve">extension methods for validation.  The </w:t>
@@ -1048,9 +893,6 @@
       <w:r>
         <w:rPr>
           <w:rStyle w:val="CodeinText"/>
-          <w:rPrChange w:id="67" w:author="Jimmy Bogard" w:date="2010-03-21T21:44:00Z">
-            <w:rPr/>
-          </w:rPrChange>
         </w:rPr>
         <w:t>ValidationSummary</w:t>
       </w:r>
@@ -1060,9 +902,6 @@
       <w:r>
         <w:rPr>
           <w:rStyle w:val="CodeinText"/>
-          <w:rPrChange w:id="68" w:author="Jimmy Bogard" w:date="2010-03-21T21:44:00Z">
-            <w:rPr/>
-          </w:rPrChange>
         </w:rPr>
         <w:t>ValidationMessage</w:t>
       </w:r>
@@ -1072,9 +911,6 @@
       <w:r>
         <w:rPr>
           <w:rStyle w:val="CodeinText"/>
-          <w:rPrChange w:id="69" w:author="Jimmy Bogard" w:date="2010-03-21T21:44:00Z">
-            <w:rPr/>
-          </w:rPrChange>
         </w:rPr>
         <w:t>ValidationMessageFor</w:t>
       </w:r>
@@ -1146,22 +982,7 @@
         <w:pStyle w:val="Code"/>
       </w:pPr>
       <w:r>
-        <w:t xml:space="preserve">        return View("</w:t>
-      </w:r>
-      <w:commentRangeStart w:id="70"/>
-      <w:r>
-        <w:t>Success</w:t>
-      </w:r>
-      <w:commentRangeEnd w:id="70"/>
-      <w:r>
-        <w:rPr>
-          <w:rFonts w:ascii="Verdana" w:hAnsi="Verdana"/>
-          <w:snapToGrid/>
-        </w:rPr>
-        <w:commentReference w:id="70"/>
-      </w:r>
-      <w:r>
-        <w:t>");</w:t>
+        <w:t xml:space="preserve">        return View("Success");</w:t>
       </w:r>
       <w:r>
         <w:t xml:space="preserve">                                      #2</w:t>
@@ -1201,13 +1022,18 @@
       <w:r>
         <w:t xml:space="preserve">In our Edit </w:t>
       </w:r>
-      <w:commentRangeStart w:id="71"/>
+      <w:commentRangeStart w:id="33"/>
+      <w:commentRangeStart w:id="34"/>
       <w:r>
         <w:t xml:space="preserve">POST </w:t>
       </w:r>
-      <w:commentRangeEnd w:id="71"/>
-      <w:r>
-        <w:commentReference w:id="71"/>
+      <w:commentRangeEnd w:id="33"/>
+      <w:r>
+        <w:commentReference w:id="33"/>
+      </w:r>
+      <w:commentRangeEnd w:id="34"/>
+      <w:r>
+        <w:commentReference w:id="34"/>
       </w:r>
       <w:r>
         <w:t xml:space="preserve">action, we first check to see if there are any </w:t>
@@ -1215,9 +1041,6 @@
       <w:r>
         <w:rPr>
           <w:rStyle w:val="CodeinText"/>
-          <w:rPrChange w:id="72" w:author="Jimmy Bogard" w:date="2010-03-21T21:44:00Z">
-            <w:rPr/>
-          </w:rPrChange>
         </w:rPr>
         <w:t>ModelState</w:t>
       </w:r>
@@ -1227,9 +1050,6 @@
       <w:r>
         <w:rPr>
           <w:rStyle w:val="CodeinText"/>
-          <w:rPrChange w:id="73" w:author="Jimmy Bogard" w:date="2010-03-21T21:44:00Z">
-            <w:rPr/>
-          </w:rPrChange>
         </w:rPr>
         <w:t>ModelState</w:t>
       </w:r>
@@ -1239,9 +1059,6 @@
       <w:r>
         <w:rPr>
           <w:rStyle w:val="CodeinText"/>
-          <w:rPrChange w:id="74" w:author="Jimmy Bogard" w:date="2010-03-21T21:44:00Z">
-            <w:rPr/>
-          </w:rPrChange>
         </w:rPr>
         <w:t>IsValid</w:t>
       </w:r>
@@ -1249,22 +1066,18 @@
         <w:t xml:space="preserve"> property.</w:t>
       </w:r>
       <w:r>
-        <w:t xml:space="preserve">  If there are no errors, we show the </w:t>
-      </w:r>
-      <w:r>
+        <w:t xml:space="preserve">  If there are no errors, we show the Success view (2).  Otherwise, we display the original Edit view, now with validation errors inline (3).  To display our validation errors, we simply need to post our form without the company name filled out.  The resulting page is shown in figure 15.2 below.</w:t>
+      </w:r>
+    </w:p>
+    <w:p>
+      <w:pPr>
+        <w:pStyle w:val="Figure"/>
+      </w:pPr>
+      <w:r>
+        <w:rPr>
+          <w:noProof/>
+        </w:rPr>
         <w:lastRenderedPageBreak/>
-        <w:t>Success view (2).  Otherwise, we display the original Edit view, now with validation errors inline (3).  To display our validation errors, we simply need to post our form without the company name filled out.  The resulting page is shown in figure 15.2 below.</w:t>
-      </w:r>
-    </w:p>
-    <w:p>
-      <w:pPr>
-        <w:pStyle w:val="Figure"/>
-      </w:pPr>
-      <w:r>
-        <w:rPr>
-          <w:noProof/>
-          <w:lang w:val="en-GB" w:eastAsia="en-GB"/>
-        </w:rPr>
         <w:drawing>
           <wp:inline distT="0" distB="0" distL="0" distR="0">
             <wp:extent cx="4800600" cy="3168315"/>
@@ -1283,7 +1096,7 @@
                     </pic:cNvPicPr>
                   </pic:nvPicPr>
                   <pic:blipFill>
-                    <a:blip r:embed="rId11" cstate="print"/>
+                    <a:blip r:embed="rId10" cstate="print"/>
                     <a:srcRect/>
                     <a:stretch>
                       <a:fillRect/>
@@ -1330,9 +1143,6 @@
       <w:r>
         <w:rPr>
           <w:rStyle w:val="CodeinText"/>
-          <w:rPrChange w:id="75" w:author="Jimmy Bogard" w:date="2010-03-21T21:44:00Z">
-            <w:rPr/>
-          </w:rPrChange>
         </w:rPr>
         <w:t>HtmlHelper</w:t>
       </w:r>
@@ -1342,58 +1152,33 @@
       <w:r>
         <w:rPr>
           <w:rStyle w:val="CodeinText"/>
-          <w:rPrChange w:id="76" w:author="Jimmy Bogard" w:date="2010-03-21T21:44:00Z">
-            <w:rPr/>
-          </w:rPrChange>
         </w:rPr>
         <w:t>DisplayNameAttribute</w:t>
       </w:r>
       <w:r>
         <w:t xml:space="preserve"> (part of the System.ComponentModel namespace).  Since it is a common occurrence to simply display the property name with spaces between words, we will examine extending the built-in </w:t>
       </w:r>
-      <w:del w:id="77" w:author="JSkinner" w:date="2010-03-27T17:40:00Z">
-        <w:r>
-          <w:rPr>
-            <w:rStyle w:val="CodeinText"/>
-            <w:rPrChange w:id="78" w:author="Jimmy Bogard" w:date="2010-03-21T21:44:00Z">
-              <w:rPr/>
-            </w:rPrChange>
-          </w:rPr>
-          <w:delText>ModelMetaDataProvider</w:delText>
-        </w:r>
-        <w:r>
-          <w:delText xml:space="preserve"> </w:delText>
-        </w:r>
-      </w:del>
-      <w:ins w:id="79" w:author="JSkinner" w:date="2010-03-27T17:40:00Z">
-        <w:r>
-          <w:rPr>
-            <w:rStyle w:val="CodeinText"/>
-            <w:rPrChange w:id="80" w:author="Jimmy Bogard" w:date="2010-03-21T21:44:00Z">
-              <w:rPr/>
-            </w:rPrChange>
-          </w:rPr>
-          <w:t>ModelMeta</w:t>
-        </w:r>
-        <w:r>
-          <w:rPr>
-            <w:rStyle w:val="CodeinText"/>
-          </w:rPr>
-          <w:t>d</w:t>
-        </w:r>
-        <w:r>
-          <w:rPr>
-            <w:rStyle w:val="CodeinText"/>
-            <w:rPrChange w:id="81" w:author="Jimmy Bogard" w:date="2010-03-21T21:44:00Z">
-              <w:rPr/>
-            </w:rPrChange>
-          </w:rPr>
-          <w:t>ataProvider</w:t>
-        </w:r>
-        <w:r>
-          <w:t xml:space="preserve"> </w:t>
-        </w:r>
-      </w:ins>
+      <w:r>
+        <w:rPr>
+          <w:rStyle w:val="CodeinText"/>
+        </w:rPr>
+        <w:t>ModelMeta</w:t>
+      </w:r>
+      <w:r>
+        <w:rPr>
+          <w:rStyle w:val="CodeinText"/>
+        </w:rPr>
+        <w:t>d</w:t>
+      </w:r>
+      <w:r>
+        <w:rPr>
+          <w:rStyle w:val="CodeinText"/>
+        </w:rPr>
+        <w:t>ataProvider</w:t>
+      </w:r>
+      <w:r>
+        <w:t xml:space="preserve"> </w:t>
+      </w:r>
       <w:r>
         <w:t>class to autom</w:t>
       </w:r>
@@ -1406,19 +1191,11 @@
         <w:pStyle w:val="Head1"/>
       </w:pPr>
       <w:r>
-        <w:lastRenderedPageBreak/>
         <w:t xml:space="preserve">15.2 Extending the </w:t>
       </w:r>
-      <w:del w:id="82" w:author="JSkinner" w:date="2010-03-27T17:41:00Z">
-        <w:r>
-          <w:delText>ModelMetaDataProvider</w:delText>
-        </w:r>
-      </w:del>
-      <w:ins w:id="83" w:author="JSkinner" w:date="2010-03-27T17:41:00Z">
-        <w:r>
-          <w:t>ModelMetadataProvider</w:t>
-        </w:r>
-      </w:ins>
+      <w:r>
+        <w:t>ModelMetadataProvider</w:t>
+      </w:r>
     </w:p>
     <w:p>
       <w:pPr>
@@ -1427,48 +1204,33 @@
       <w:r>
         <w:t xml:space="preserve">As we saw in </w:t>
       </w:r>
-      <w:commentRangeStart w:id="84"/>
-      <w:del w:id="85" w:author="Jimmy Bogard" w:date="2010-03-21T21:44:00Z">
-        <w:r>
-          <w:delText xml:space="preserve">Chapter 3 </w:delText>
-        </w:r>
-        <w:commentRangeStart w:id="86"/>
-        <w:r>
-          <w:delText xml:space="preserve">and </w:delText>
-        </w:r>
-      </w:del>
+      <w:commentRangeStart w:id="35"/>
+      <w:commentRangeStart w:id="36"/>
       <w:r>
         <w:t xml:space="preserve">the previous section, </w:t>
       </w:r>
-      <w:commentRangeEnd w:id="86"/>
+      <w:commentRangeEnd w:id="36"/>
       <w:r>
         <w:rPr>
           <w:rStyle w:val="CommentReference"/>
           <w:vanish/>
         </w:rPr>
-        <w:commentReference w:id="86"/>
-      </w:r>
-      <w:commentRangeEnd w:id="84"/>
-      <w:r>
-        <w:commentReference w:id="84"/>
-      </w:r>
-      <w:r>
-        <w:t>many new features in ASP.NET MVC 2</w:t>
-      </w:r>
-      <w:del w:id="87" w:author="JSkinner" w:date="2010-03-27T17:53:00Z">
-        <w:r>
-          <w:delText>.0</w:delText>
-        </w:r>
-      </w:del>
-      <w:r>
-        <w:t xml:space="preserve"> use model metadata.  Templates use model metadata to display input elements and display text, and the validation providers use model metadata to execute validation.  The model metadata is populated from an implementation of a </w:t>
+        <w:commentReference w:id="36"/>
+      </w:r>
+      <w:commentRangeEnd w:id="35"/>
+      <w:r>
+        <w:commentReference w:id="35"/>
+      </w:r>
+      <w:r>
+        <w:t xml:space="preserve">many new features in ASP.NET MVC 2 use model metadata.  Templates use model metadata to display input elements and display text, and the validation providers use model metadata to execute validation.  The model metadata is </w:t>
+      </w:r>
+      <w:r>
+        <w:lastRenderedPageBreak/>
+        <w:t xml:space="preserve">populated from an implementation of a </w:t>
       </w:r>
       <w:r>
         <w:rPr>
           <w:rStyle w:val="CodeinText"/>
-          <w:rPrChange w:id="88" w:author="Jimmy Bogard" w:date="2010-03-21T21:44:00Z">
-            <w:rPr/>
-          </w:rPrChange>
         </w:rPr>
         <w:t>ModelMetadataProvider</w:t>
       </w:r>
@@ -1478,9 +1240,6 @@
       <w:r>
         <w:rPr>
           <w:rStyle w:val="CodeinText"/>
-          <w:rPrChange w:id="89" w:author="Jimmy Bogard" w:date="2010-03-21T21:44:00Z">
-            <w:rPr/>
-          </w:rPrChange>
         </w:rPr>
         <w:t>DataAnnotationsModelMetadataProvider</w:t>
       </w:r>
@@ -1498,9 +1257,6 @@
       <w:r>
         <w:rPr>
           <w:rStyle w:val="CodeinText"/>
-          <w:rPrChange w:id="90" w:author="Jimmy Bogard" w:date="2010-03-21T21:44:00Z">
-            <w:rPr/>
-          </w:rPrChange>
         </w:rPr>
         <w:t>ModelMetadataProvider</w:t>
       </w:r>
@@ -1520,7 +1276,7 @@
       <w:pPr>
         <w:pStyle w:val="Code"/>
       </w:pPr>
-      <w:commentRangeStart w:id="91"/>
+      <w:commentRangeStart w:id="37"/>
       <w:r>
         <w:t>public abstract class ModelMetadataProvider {</w:t>
       </w:r>
@@ -1532,75 +1288,46 @@
       <w:r>
         <w:t xml:space="preserve">    public abstract IEnumerable&lt;ModelMetadata&gt; </w:t>
       </w:r>
-      <w:ins w:id="92" w:author="JSkinner" w:date="2010-03-27T17:42:00Z">
-        <w:r>
-          <w:t xml:space="preserve">                    |#1</w:t>
-        </w:r>
-      </w:ins>
-    </w:p>
-    <w:p>
-      <w:pPr>
-        <w:pStyle w:val="Code"/>
-        <w:rPr>
-          <w:ins w:id="93" w:author="JSkinner" w:date="2010-03-27T17:42:00Z"/>
-        </w:rPr>
+      <w:r>
+        <w:t xml:space="preserve">                    |#1</w:t>
+      </w:r>
+    </w:p>
+    <w:p>
+      <w:pPr>
+        <w:pStyle w:val="Code"/>
       </w:pPr>
       <w:r>
         <w:t xml:space="preserve">        GetMetadataForProperties(object container, </w:t>
       </w:r>
-      <w:ins w:id="94" w:author="JSkinner" w:date="2010-03-27T17:42:00Z">
-        <w:r>
-          <w:t xml:space="preserve">     </w:t>
-        </w:r>
-      </w:ins>
-      <w:ins w:id="95" w:author="JSkinner" w:date="2010-03-27T17:43:00Z">
-        <w:r>
-          <w:t xml:space="preserve">           </w:t>
-        </w:r>
-      </w:ins>
-      <w:ins w:id="96" w:author="JSkinner" w:date="2010-03-27T17:42:00Z">
-        <w:r>
-          <w:t>|#1</w:t>
-        </w:r>
-      </w:ins>
-    </w:p>
-    <w:p>
-      <w:pPr>
-        <w:pStyle w:val="Code"/>
-      </w:pPr>
-      <w:ins w:id="97" w:author="JSkinner" w:date="2010-03-27T17:42:00Z">
-        <w:r>
-          <w:t xml:space="preserve">                    </w:t>
-        </w:r>
-      </w:ins>
+      <w:r>
+        <w:t xml:space="preserve">                |#1</w:t>
+      </w:r>
+    </w:p>
+    <w:p>
+      <w:pPr>
+        <w:pStyle w:val="Code"/>
+      </w:pPr>
+      <w:r>
+        <w:t xml:space="preserve">                    </w:t>
+      </w:r>
       <w:r>
         <w:t>Type containerType);</w:t>
       </w:r>
-      <w:ins w:id="98" w:author="Jimmy Bogard" w:date="2010-03-21T21:48:00Z">
-        <w:r>
-          <w:t xml:space="preserve"> </w:t>
-        </w:r>
-      </w:ins>
-      <w:ins w:id="99" w:author="JSkinner" w:date="2010-03-27T17:42:00Z">
-        <w:r>
-          <w:t xml:space="preserve">                         </w:t>
-        </w:r>
-      </w:ins>
-      <w:ins w:id="100" w:author="Jimmy Bogard" w:date="2010-03-21T21:48:00Z">
-        <w:r>
-          <w:t xml:space="preserve"> </w:t>
-        </w:r>
-      </w:ins>
-      <w:ins w:id="101" w:author="JSkinner" w:date="2010-03-27T17:42:00Z">
-        <w:r>
-          <w:t>|</w:t>
-        </w:r>
-      </w:ins>
-      <w:ins w:id="102" w:author="Jimmy Bogard" w:date="2010-03-21T21:48:00Z">
-        <w:r>
-          <w:t>#1</w:t>
-        </w:r>
-      </w:ins>
+      <w:r>
+        <w:t xml:space="preserve"> </w:t>
+      </w:r>
+      <w:r>
+        <w:t xml:space="preserve">                         </w:t>
+      </w:r>
+      <w:r>
+        <w:t xml:space="preserve"> </w:t>
+      </w:r>
+      <w:r>
+        <w:t>|</w:t>
+      </w:r>
+      <w:r>
+        <w:t>#1</w:t>
+      </w:r>
     </w:p>
     <w:p>
       <w:pPr>
@@ -1614,55 +1341,37 @@
       <w:r>
         <w:t xml:space="preserve">    public abstract ModelMetadata </w:t>
       </w:r>
-      <w:ins w:id="103" w:author="JSkinner" w:date="2010-03-27T17:42:00Z">
-        <w:r>
-          <w:t xml:space="preserve">                                 |#2</w:t>
-        </w:r>
-      </w:ins>
-    </w:p>
-    <w:p>
-      <w:pPr>
-        <w:pStyle w:val="Code"/>
-        <w:rPr>
-          <w:ins w:id="104" w:author="JSkinner" w:date="2010-03-27T17:42:00Z"/>
-        </w:rPr>
+      <w:r>
+        <w:t xml:space="preserve">                                 |#2</w:t>
+      </w:r>
+    </w:p>
+    <w:p>
+      <w:pPr>
+        <w:pStyle w:val="Code"/>
       </w:pPr>
       <w:r>
         <w:t xml:space="preserve">        GetMetadataForProperty(Func&lt;object&gt; modelAccessor, </w:t>
       </w:r>
-      <w:ins w:id="105" w:author="JSkinner" w:date="2010-03-27T17:42:00Z">
-        <w:r>
-          <w:t xml:space="preserve">        |#2</w:t>
-        </w:r>
-      </w:ins>
-    </w:p>
-    <w:p>
-      <w:pPr>
-        <w:pStyle w:val="Code"/>
-      </w:pPr>
-      <w:ins w:id="106" w:author="JSkinner" w:date="2010-03-27T17:42:00Z">
-        <w:r>
-          <w:t xml:space="preserve">           </w:t>
-        </w:r>
-      </w:ins>
+      <w:r>
+        <w:t xml:space="preserve">        |#2</w:t>
+      </w:r>
+    </w:p>
+    <w:p>
+      <w:pPr>
+        <w:pStyle w:val="Code"/>
+      </w:pPr>
+      <w:r>
+        <w:t xml:space="preserve">           </w:t>
+      </w:r>
       <w:r>
         <w:t>Type containerType, string propertyName);</w:t>
       </w:r>
-      <w:ins w:id="107" w:author="JSkinner" w:date="2010-03-27T17:42:00Z">
-        <w:r>
-          <w:t xml:space="preserve">               |</w:t>
-        </w:r>
-      </w:ins>
-      <w:ins w:id="108" w:author="Jimmy Bogard" w:date="2010-03-21T21:48:00Z">
-        <w:del w:id="109" w:author="JSkinner" w:date="2010-03-27T17:42:00Z">
-          <w:r>
-            <w:delText xml:space="preserve">                                     </w:delText>
-          </w:r>
-        </w:del>
-        <w:r>
-          <w:t>#2</w:t>
-        </w:r>
-      </w:ins>
+      <w:r>
+        <w:t xml:space="preserve">               |</w:t>
+      </w:r>
+      <w:r>
+        <w:t>#2</w:t>
+      </w:r>
     </w:p>
     <w:p>
       <w:pPr>
@@ -1676,55 +1385,40 @@
       <w:r>
         <w:t xml:space="preserve">    public abstract ModelMetadata </w:t>
       </w:r>
-      <w:ins w:id="110" w:author="JSkinner" w:date="2010-03-27T17:43:00Z">
-        <w:r>
-          <w:t xml:space="preserve">                                 |#3</w:t>
-        </w:r>
-      </w:ins>
-    </w:p>
-    <w:p>
-      <w:pPr>
-        <w:pStyle w:val="Code"/>
-        <w:rPr>
-          <w:ins w:id="111" w:author="JSkinner" w:date="2010-03-27T17:43:00Z"/>
-        </w:rPr>
+      <w:r>
+        <w:t xml:space="preserve">                                 |#3</w:t>
+      </w:r>
+    </w:p>
+    <w:p>
+      <w:pPr>
+        <w:pStyle w:val="Code"/>
       </w:pPr>
       <w:r>
         <w:t xml:space="preserve">        GetMetadataForType(Func&lt;object&gt; modelAccessor, </w:t>
       </w:r>
-      <w:ins w:id="112" w:author="JSkinner" w:date="2010-03-27T17:43:00Z">
-        <w:r>
-          <w:t xml:space="preserve">            |#3</w:t>
-        </w:r>
-      </w:ins>
-    </w:p>
-    <w:p>
-      <w:pPr>
-        <w:pStyle w:val="Code"/>
-      </w:pPr>
-      <w:ins w:id="113" w:author="JSkinner" w:date="2010-03-27T17:43:00Z">
-        <w:r>
-          <w:t xml:space="preserve">            </w:t>
-        </w:r>
-      </w:ins>
+      <w:r>
+        <w:t xml:space="preserve">            |#3</w:t>
+      </w:r>
+    </w:p>
+    <w:p>
+      <w:pPr>
+        <w:pStyle w:val="Code"/>
+      </w:pPr>
+      <w:r>
+        <w:t xml:space="preserve">            </w:t>
+      </w:r>
       <w:r>
         <w:t>Type modelType);</w:t>
       </w:r>
-      <w:ins w:id="114" w:author="Jimmy Bogard" w:date="2010-03-21T21:48:00Z">
-        <w:r>
-          <w:t xml:space="preserve">  </w:t>
-        </w:r>
-      </w:ins>
-      <w:ins w:id="115" w:author="JSkinner" w:date="2010-03-27T17:43:00Z">
-        <w:r>
-          <w:t xml:space="preserve">                                     |</w:t>
-        </w:r>
-      </w:ins>
-      <w:ins w:id="116" w:author="Jimmy Bogard" w:date="2010-03-21T21:48:00Z">
-        <w:r>
-          <w:t>#3</w:t>
-        </w:r>
-      </w:ins>
+      <w:r>
+        <w:t xml:space="preserve">  </w:t>
+      </w:r>
+      <w:r>
+        <w:t xml:space="preserve">                                     |</w:t>
+      </w:r>
+      <w:r>
+        <w:t>#3</w:t>
+      </w:r>
     </w:p>
     <w:p>
       <w:pPr>
@@ -1734,113 +1428,74 @@
         <w:t>}</w:t>
       </w:r>
     </w:p>
-    <w:commentRangeEnd w:id="91"/>
+    <w:commentRangeEnd w:id="37"/>
     <w:p>
       <w:pPr>
         <w:pStyle w:val="Body"/>
-        <w:rPr>
-          <w:ins w:id="117" w:author="Jimmy Bogard" w:date="2010-03-21T21:45:00Z"/>
-        </w:rPr>
       </w:pPr>
       <w:r>
         <w:rPr>
           <w:rStyle w:val="CommentReference"/>
           <w:vanish/>
         </w:rPr>
-        <w:commentReference w:id="91"/>
-      </w:r>
-      <w:commentRangeStart w:id="118"/>
-      <w:ins w:id="119" w:author="Jimmy Bogard" w:date="2010-03-21T21:45:00Z">
-        <w:r>
-          <w:t xml:space="preserve">The </w:t>
-        </w:r>
-        <w:r>
-          <w:rPr>
-            <w:rStyle w:val="CodeinText"/>
-            <w:rPrChange w:id="120" w:author="Jimmy Bogard" w:date="2010-03-21T21:47:00Z">
-              <w:rPr/>
-            </w:rPrChange>
-          </w:rPr>
-          <w:t>ModelMetadataProvider</w:t>
-        </w:r>
-        <w:r>
-          <w:t xml:space="preserve"> class</w:t>
-        </w:r>
-      </w:ins>
-      <w:ins w:id="121" w:author="Jimmy Bogard" w:date="2010-03-21T21:46:00Z">
-        <w:r>
-          <w:t xml:space="preserve"> includes methods to get </w:t>
-        </w:r>
-        <w:r>
-          <w:rPr>
-            <w:rStyle w:val="CodeinText"/>
-            <w:rPrChange w:id="122" w:author="Jimmy Bogard" w:date="2010-03-21T21:47:00Z">
-              <w:rPr/>
-            </w:rPrChange>
-          </w:rPr>
-          <w:t>ModelMetadata</w:t>
-        </w:r>
-        <w:r>
-          <w:t xml:space="preserve"> for each member in the type (1), </w:t>
-        </w:r>
-        <w:r>
-          <w:rPr>
-            <w:rStyle w:val="CodeinText"/>
-            <w:rPrChange w:id="123" w:author="Jimmy Bogard" w:date="2010-03-21T21:47:00Z">
-              <w:rPr/>
-            </w:rPrChange>
-          </w:rPr>
-          <w:t>ModelMetadata</w:t>
-        </w:r>
-        <w:r>
-          <w:t xml:space="preserve"> for a </w:t>
-        </w:r>
-      </w:ins>
-      <w:ins w:id="124" w:author="Jimmy Bogard" w:date="2010-03-21T21:47:00Z">
-        <w:r>
-          <w:t xml:space="preserve">specific property (2), and </w:t>
-        </w:r>
-        <w:r>
-          <w:rPr>
-            <w:rStyle w:val="CodeinText"/>
-            <w:rPrChange w:id="125" w:author="Jimmy Bogard" w:date="2010-03-21T21:47:00Z">
-              <w:rPr/>
-            </w:rPrChange>
-          </w:rPr>
-          <w:t>ModelMetadata</w:t>
-        </w:r>
-        <w:r>
-          <w:t xml:space="preserve"> for </w:t>
-        </w:r>
-      </w:ins>
-      <w:ins w:id="126" w:author="JSkinner" w:date="2010-03-27T17:46:00Z">
-        <w:r>
-          <w:t xml:space="preserve">a particular type </w:t>
-        </w:r>
-      </w:ins>
-      <w:ins w:id="127" w:author="Jimmy Bogard" w:date="2010-03-21T21:47:00Z">
-        <w:del w:id="128" w:author="JSkinner" w:date="2010-03-27T17:46:00Z">
-          <w:r>
-            <w:delText xml:space="preserve">the specified model accessor and type </w:delText>
-          </w:r>
-        </w:del>
-        <w:r>
-          <w:t xml:space="preserve">(3).  </w:t>
-        </w:r>
-        <w:commentRangeEnd w:id="118"/>
-        <w:r>
-          <w:commentReference w:id="118"/>
-        </w:r>
-      </w:ins>
+        <w:commentReference w:id="37"/>
+      </w:r>
+      <w:commentRangeStart w:id="38"/>
+      <w:r>
+        <w:t xml:space="preserve">The </w:t>
+      </w:r>
+      <w:r>
+        <w:rPr>
+          <w:rStyle w:val="CodeinText"/>
+        </w:rPr>
+        <w:t>ModelMetadataProvider</w:t>
+      </w:r>
+      <w:r>
+        <w:t xml:space="preserve"> class includes methods to get </w:t>
+      </w:r>
+      <w:r>
+        <w:rPr>
+          <w:rStyle w:val="CodeinText"/>
+        </w:rPr>
+        <w:t>ModelMetadata</w:t>
+      </w:r>
+      <w:r>
+        <w:t xml:space="preserve"> for each member in the type (1), </w:t>
+      </w:r>
+      <w:r>
+        <w:rPr>
+          <w:rStyle w:val="CodeinText"/>
+        </w:rPr>
+        <w:t>ModelMetadata</w:t>
+      </w:r>
+      <w:r>
+        <w:t xml:space="preserve"> for a specific property (2), and </w:t>
+      </w:r>
+      <w:r>
+        <w:rPr>
+          <w:rStyle w:val="CodeinText"/>
+        </w:rPr>
+        <w:t>ModelMetadata</w:t>
+      </w:r>
+      <w:r>
+        <w:t xml:space="preserve"> for </w:t>
+      </w:r>
+      <w:r>
+        <w:t xml:space="preserve">a particular type </w:t>
+      </w:r>
+      <w:r>
+        <w:t xml:space="preserve">(3).  </w:t>
+      </w:r>
+      <w:commentRangeEnd w:id="38"/>
+      <w:r>
+        <w:commentReference w:id="38"/>
+      </w:r>
       <w:r>
         <w:t xml:space="preserve">However, we only need to override specific behavior of the existing </w:t>
       </w:r>
       <w:r>
         <w:rPr>
           <w:rStyle w:val="CodeinText"/>
-          <w:rPrChange w:id="129" w:author="Jimmy Bogard" w:date="2010-03-21T21:47:00Z">
-            <w:rPr/>
-          </w:rPrChange>
         </w:rPr>
         <w:t>DataAnnotationsModelMetadataProvider</w:t>
       </w:r>
@@ -1853,9 +1508,6 @@
       <w:r>
         <w:rPr>
           <w:rStyle w:val="CodeinText"/>
-          <w:rPrChange w:id="130" w:author="Jimmy Bogard" w:date="2010-03-21T21:47:00Z">
-            <w:rPr/>
-          </w:rPrChange>
         </w:rPr>
         <w:t>AssociatedMetadataProvider</w:t>
       </w:r>
@@ -1865,9 +1517,6 @@
       <w:r>
         <w:rPr>
           <w:rStyle w:val="CodeinText"/>
-          <w:rPrChange w:id="131" w:author="Jimmy Bogard" w:date="2010-03-21T21:47:00Z">
-            <w:rPr/>
-          </w:rPrChange>
         </w:rPr>
         <w:t>DataAnnotationsModelMetadataProvider</w:t>
       </w:r>
@@ -1877,9 +1526,6 @@
       <w:r>
         <w:rPr>
           <w:rStyle w:val="CodeinText"/>
-          <w:rPrChange w:id="132" w:author="Jimmy Bogard" w:date="2010-03-21T21:47:00Z">
-            <w:rPr/>
-          </w:rPrChange>
         </w:rPr>
         <w:t>ModelMetadata</w:t>
       </w:r>
@@ -1889,9 +1535,6 @@
       <w:r>
         <w:rPr>
           <w:rStyle w:val="CodeinText"/>
-          <w:rPrChange w:id="133" w:author="Jimmy Bogard" w:date="2010-03-21T21:47:00Z">
-            <w:rPr/>
-          </w:rPrChange>
         </w:rPr>
         <w:t>DisplayName</w:t>
       </w:r>
@@ -1901,9 +1544,6 @@
       <w:r>
         <w:rPr>
           <w:rStyle w:val="CodeinText"/>
-          <w:rPrChange w:id="134" w:author="Jimmy Bogard" w:date="2010-03-21T21:47:00Z">
-            <w:rPr/>
-          </w:rPrChange>
         </w:rPr>
         <w:t>ModelMetadata</w:t>
       </w:r>
@@ -1913,9 +1553,6 @@
       <w:r>
         <w:rPr>
           <w:rStyle w:val="CodeinText"/>
-          <w:rPrChange w:id="135" w:author="Jimmy Bogard" w:date="2010-03-21T21:47:00Z">
-            <w:rPr/>
-          </w:rPrChange>
         </w:rPr>
         <w:t>DisplayName</w:t>
       </w:r>
@@ -1925,9 +1562,6 @@
       <w:r>
         <w:rPr>
           <w:rStyle w:val="CodeinText"/>
-          <w:rPrChange w:id="136" w:author="Jimmy Bogard" w:date="2010-03-21T21:47:00Z">
-            <w:rPr/>
-          </w:rPrChange>
         </w:rPr>
         <w:t>DisplayNameAttribute</w:t>
       </w:r>
@@ -1943,9 +1577,6 @@
       <w:r>
         <w:rPr>
           <w:rStyle w:val="CodeinText"/>
-          <w:rPrChange w:id="137" w:author="Jimmy Bogard" w:date="2010-03-21T21:47:00Z">
-            <w:rPr/>
-          </w:rPrChange>
         </w:rPr>
         <w:t>DisplayName</w:t>
       </w:r>
@@ -1957,27 +1588,27 @@
       <w:pPr>
         <w:pStyle w:val="Body"/>
       </w:pPr>
-      <w:commentRangeStart w:id="138"/>
-      <w:del w:id="139" w:author="Jimmy Bogard" w:date="2010-03-21T21:45:00Z">
-        <w:r>
-          <w:delText xml:space="preserve">  </w:delText>
-        </w:r>
-      </w:del>
-      <w:commentRangeStart w:id="140"/>
+      <w:commentRangeStart w:id="39"/>
+      <w:commentRangeStart w:id="40"/>
+      <w:commentRangeStart w:id="41"/>
       <w:r>
         <w:t>In</w:t>
       </w:r>
-      <w:commentRangeEnd w:id="138"/>
-      <w:commentRangeEnd w:id="140"/>
-      <w:r>
-        <w:commentReference w:id="138"/>
+      <w:commentRangeEnd w:id="39"/>
+      <w:commentRangeEnd w:id="40"/>
+      <w:r>
+        <w:commentReference w:id="39"/>
       </w:r>
       <w:r>
         <w:rPr>
           <w:rStyle w:val="CommentReference"/>
           <w:vanish/>
         </w:rPr>
-        <w:commentReference w:id="140"/>
+        <w:commentReference w:id="40"/>
+      </w:r>
+      <w:commentRangeEnd w:id="41"/>
+      <w:r>
+        <w:commentReference w:id="41"/>
       </w:r>
       <w:r>
         <w:t xml:space="preserve"> listing 15.5 below, we extend the built-in </w:t>
@@ -1985,25 +1616,15 @@
       <w:r>
         <w:rPr>
           <w:rStyle w:val="CodeinText"/>
-          <w:rPrChange w:id="141" w:author="Jimmy Bogard" w:date="2010-03-21T21:48:00Z">
-            <w:rPr/>
-          </w:rPrChange>
         </w:rPr>
         <w:t>DataAnnotationsModelMetadataProvider</w:t>
       </w:r>
       <w:r>
         <w:t xml:space="preserve"> </w:t>
       </w:r>
-      <w:del w:id="142" w:author="JSkinner" w:date="2010-03-27T17:47:00Z">
-        <w:r>
-          <w:delText xml:space="preserve">for </w:delText>
-        </w:r>
-      </w:del>
-      <w:ins w:id="143" w:author="JSkinner" w:date="2010-03-27T17:47:00Z">
-        <w:r>
-          <w:t xml:space="preserve">with </w:t>
-        </w:r>
-      </w:ins>
+      <w:r>
+        <w:t xml:space="preserve">with </w:t>
+      </w:r>
       <w:r>
         <w:t>this more useful display name behavior.</w:t>
       </w:r>
@@ -2029,96 +1650,96 @@
         <w:pStyle w:val="Code"/>
       </w:pPr>
       <w:r>
+        <w:t xml:space="preserve">    DataAnnotationsModelMetadataProvider</w:t>
+      </w:r>
+      <w:r>
+        <w:t xml:space="preserve">                               #1</w:t>
+      </w:r>
+    </w:p>
+    <w:p>
+      <w:pPr>
+        <w:pStyle w:val="Code"/>
+      </w:pPr>
+      <w:r>
+        <w:t>{</w:t>
+      </w:r>
+    </w:p>
+    <w:p>
+      <w:pPr>
+        <w:pStyle w:val="Code"/>
+      </w:pPr>
+      <w:r>
+        <w:t xml:space="preserve">    protected override ModelMetadata CreateMetadata(</w:t>
+      </w:r>
+      <w:r>
+        <w:t xml:space="preserve">                   #2</w:t>
+      </w:r>
+    </w:p>
+    <w:p>
+      <w:pPr>
+        <w:pStyle w:val="Code"/>
+      </w:pPr>
+      <w:r>
+        <w:t xml:space="preserve">        IEnumerable&lt;Attribute&gt; attributes, </w:t>
+      </w:r>
+    </w:p>
+    <w:p>
+      <w:pPr>
+        <w:pStyle w:val="Code"/>
+      </w:pPr>
+      <w:r>
+        <w:t xml:space="preserve">        Type containerType, </w:t>
+      </w:r>
+    </w:p>
+    <w:p>
+      <w:pPr>
+        <w:pStyle w:val="Code"/>
+      </w:pPr>
+      <w:r>
+        <w:t xml:space="preserve">        Func&lt;object&gt; modelAccessor, </w:t>
+      </w:r>
+    </w:p>
+    <w:p>
+      <w:pPr>
+        <w:pStyle w:val="Code"/>
+      </w:pPr>
+      <w:r>
+        <w:t xml:space="preserve">        Type modelType, </w:t>
+      </w:r>
+    </w:p>
+    <w:p>
+      <w:pPr>
+        <w:pStyle w:val="Code"/>
+      </w:pPr>
+      <w:r>
+        <w:t xml:space="preserve">        string propertyName)</w:t>
+      </w:r>
+    </w:p>
+    <w:p>
+      <w:pPr>
+        <w:pStyle w:val="Code"/>
+      </w:pPr>
+      <w:r>
+        <w:t xml:space="preserve">    {</w:t>
+      </w:r>
+    </w:p>
+    <w:p>
+      <w:pPr>
+        <w:pStyle w:val="Code"/>
+      </w:pPr>
+      <w:r>
+        <w:t xml:space="preserve">        var meta = base.CreateMetadata(attributes, containerType, modelAccessor, modelType, propertyName);</w:t>
+      </w:r>
+      <w:r>
+        <w:t xml:space="preserve">                               #3</w:t>
+      </w:r>
+    </w:p>
+    <w:p>
+      <w:pPr>
+        <w:pStyle w:val="Code"/>
+      </w:pPr>
+      <w:r>
         <w:lastRenderedPageBreak/>
-        <w:t xml:space="preserve">    DataAnnotationsModelMetadataProvider</w:t>
-      </w:r>
-      <w:r>
-        <w:t xml:space="preserve">                               #1</w:t>
-      </w:r>
-    </w:p>
-    <w:p>
-      <w:pPr>
-        <w:pStyle w:val="Code"/>
-      </w:pPr>
-      <w:r>
-        <w:t>{</w:t>
-      </w:r>
-    </w:p>
-    <w:p>
-      <w:pPr>
-        <w:pStyle w:val="Code"/>
-      </w:pPr>
-      <w:r>
-        <w:t xml:space="preserve">    protected override ModelMetadata CreateMetadata(</w:t>
-      </w:r>
-      <w:r>
-        <w:t xml:space="preserve">                   #2</w:t>
-      </w:r>
-    </w:p>
-    <w:p>
-      <w:pPr>
-        <w:pStyle w:val="Code"/>
-      </w:pPr>
-      <w:r>
-        <w:t xml:space="preserve">        IEnumerable&lt;Attribute&gt; attributes, </w:t>
-      </w:r>
-    </w:p>
-    <w:p>
-      <w:pPr>
-        <w:pStyle w:val="Code"/>
-      </w:pPr>
-      <w:r>
-        <w:t xml:space="preserve">        Type containerType, </w:t>
-      </w:r>
-    </w:p>
-    <w:p>
-      <w:pPr>
-        <w:pStyle w:val="Code"/>
-      </w:pPr>
-      <w:r>
-        <w:t xml:space="preserve">        Func&lt;object&gt; modelAccessor, </w:t>
-      </w:r>
-    </w:p>
-    <w:p>
-      <w:pPr>
-        <w:pStyle w:val="Code"/>
-      </w:pPr>
-      <w:r>
-        <w:t xml:space="preserve">        Type modelType, </w:t>
-      </w:r>
-    </w:p>
-    <w:p>
-      <w:pPr>
-        <w:pStyle w:val="Code"/>
-      </w:pPr>
-      <w:r>
-        <w:t xml:space="preserve">        string propertyName)</w:t>
-      </w:r>
-    </w:p>
-    <w:p>
-      <w:pPr>
-        <w:pStyle w:val="Code"/>
-      </w:pPr>
-      <w:r>
-        <w:t xml:space="preserve">    {</w:t>
-      </w:r>
-    </w:p>
-    <w:p>
-      <w:pPr>
-        <w:pStyle w:val="Code"/>
-      </w:pPr>
-      <w:r>
-        <w:t xml:space="preserve">        var meta = base.CreateMetadata(attributes, containerType, modelAccessor, modelType, propertyName);</w:t>
-      </w:r>
-      <w:r>
-        <w:t xml:space="preserve">                               #3</w:t>
-      </w:r>
-    </w:p>
-    <w:p>
-      <w:pPr>
-        <w:pStyle w:val="Code"/>
-      </w:pPr>
-      <w:r>
         <w:t xml:space="preserve">        if (meta.DisplayName == null)</w:t>
       </w:r>
       <w:r>
@@ -2169,9 +1790,6 @@
     <w:p>
       <w:pPr>
         <w:pStyle w:val="Body"/>
-        <w:rPr>
-          <w:ins w:id="144" w:author="Jimmy Bogard" w:date="2010-03-21T21:48:00Z"/>
-        </w:rPr>
       </w:pPr>
       <w:r>
         <w:t xml:space="preserve">To build our convention-based display name scheme, we first create a class that inherits from the </w:t>
@@ -2179,29 +1797,21 @@
       <w:r>
         <w:rPr>
           <w:rStyle w:val="CodeinText"/>
-          <w:rPrChange w:id="145" w:author="Jimmy Bogard" w:date="2010-03-21T21:48:00Z">
-            <w:rPr/>
-          </w:rPrChange>
         </w:rPr>
         <w:t>DataAnnotationsModelMetadataProvider</w:t>
       </w:r>
       <w:r>
         <w:t xml:space="preserve"> class</w:t>
       </w:r>
-      <w:ins w:id="146" w:author="JSkinner" w:date="2010-03-27T17:49:00Z">
-        <w:r>
-          <w:t xml:space="preserve"> (1)</w:t>
-        </w:r>
-      </w:ins>
+      <w:r>
+        <w:t xml:space="preserve"> (1)</w:t>
+      </w:r>
       <w:r>
         <w:t xml:space="preserve">.  This class provides quite a lot of functionality out of the box, but we only need to override the </w:t>
       </w:r>
       <w:r>
         <w:rPr>
           <w:rStyle w:val="CodeinText"/>
-          <w:rPrChange w:id="147" w:author="Jimmy Bogard" w:date="2010-03-21T21:48:00Z">
-            <w:rPr/>
-          </w:rPrChange>
         </w:rPr>
         <w:t>CreateMetadata</w:t>
       </w:r>
@@ -2217,9 +1827,6 @@
       <w:r>
         <w:rPr>
           <w:rStyle w:val="CodeinText"/>
-          <w:rPrChange w:id="148" w:author="Jimmy Bogard" w:date="2010-03-21T21:48:00Z">
-            <w:rPr/>
-          </w:rPrChange>
         </w:rPr>
         <w:t>ToSeparatedWords</w:t>
       </w:r>
@@ -2229,9 +1836,6 @@
       <w:r>
         <w:rPr>
           <w:rStyle w:val="CodeinText"/>
-          <w:rPrChange w:id="149" w:author="Jimmy Bogard" w:date="2010-03-21T21:48:00Z">
-            <w:rPr/>
-          </w:rPrChange>
         </w:rPr>
         <w:t>ModelMetadata</w:t>
       </w:r>
@@ -2243,32 +1847,29 @@
       <w:pPr>
         <w:pStyle w:val="Body"/>
       </w:pPr>
-      <w:commentRangeStart w:id="150"/>
-      <w:commentRangeStart w:id="151"/>
+      <w:commentRangeStart w:id="42"/>
+      <w:commentRangeStart w:id="43"/>
       <w:r>
         <w:t>The</w:t>
       </w:r>
-      <w:commentRangeEnd w:id="150"/>
+      <w:commentRangeEnd w:id="42"/>
       <w:r>
         <w:rPr>
           <w:rStyle w:val="CommentReference"/>
           <w:vanish/>
         </w:rPr>
-        <w:commentReference w:id="150"/>
+        <w:commentReference w:id="42"/>
       </w:r>
       <w:r>
         <w:t xml:space="preserve"> </w:t>
       </w:r>
-      <w:commentRangeEnd w:id="151"/>
-      <w:r>
-        <w:commentReference w:id="151"/>
+      <w:commentRangeEnd w:id="43"/>
+      <w:r>
+        <w:commentReference w:id="43"/>
       </w:r>
       <w:r>
         <w:rPr>
           <w:rStyle w:val="CodeinText"/>
-          <w:rPrChange w:id="152" w:author="Jimmy Bogard" w:date="2010-03-21T21:48:00Z">
-            <w:rPr/>
-          </w:rPrChange>
         </w:rPr>
         <w:t>ToSeparatedWords</w:t>
       </w:r>
@@ -2366,9 +1967,6 @@
       <w:r>
         <w:rPr>
           <w:rStyle w:val="CodeinText"/>
-          <w:rPrChange w:id="153" w:author="Jimmy Bogard" w:date="2010-03-21T21:48:00Z">
-            <w:rPr/>
-          </w:rPrChange>
         </w:rPr>
         <w:t>ModelMetadataProvider</w:t>
       </w:r>
@@ -2437,133 +2035,72 @@
         <w:pStyle w:val="Body"/>
       </w:pPr>
       <w:r>
+        <w:t xml:space="preserve">To override the model metadata provider used, we set the </w:t>
+      </w:r>
+      <w:r>
+        <w:rPr>
+          <w:rStyle w:val="CodeinText"/>
+        </w:rPr>
+        <w:t>ModelMetadataProviders.Current</w:t>
+      </w:r>
+      <w:r>
+        <w:t xml:space="preserve"> property and supply our custom provider.  With our custom provider in place, the labels displayed on both the input and validation messages have a much friendlier look, shown in figure 15.3.</w:t>
+      </w:r>
+    </w:p>
+    <w:p>
+      <w:pPr>
+        <w:pStyle w:val="Figure"/>
+      </w:pPr>
+      <w:commentRangeStart w:id="44"/>
+      <w:r>
+        <w:rPr>
+          <w:noProof/>
+        </w:rPr>
         <w:lastRenderedPageBreak/>
-        <w:t xml:space="preserve">To override the model metadata provider used, we set the </w:t>
-      </w:r>
-      <w:r>
-        <w:rPr>
-          <w:rStyle w:val="CodeinText"/>
-          <w:rPrChange w:id="154" w:author="Jimmy Bogard" w:date="2010-03-21T21:48:00Z">
-            <w:rPr/>
-          </w:rPrChange>
-        </w:rPr>
-        <w:t>ModelMetadataProviders.Current</w:t>
-      </w:r>
-      <w:r>
-        <w:t xml:space="preserve"> property and supply our custom provider.  With our custom provider in place, the labels displayed on both the input and validation messages have a much friendlier look, shown in figure 15.3.</w:t>
-      </w:r>
-    </w:p>
-    <w:p>
-      <w:pPr>
-        <w:pStyle w:val="Figure"/>
-      </w:pPr>
-      <w:commentRangeStart w:id="155"/>
-      <w:ins w:id="156" w:author="Jimmy Bogard" w:date="2010-03-21T21:49:00Z">
-        <w:r>
-          <w:rPr>
-            <w:noProof/>
-            <w:lang w:val="en-GB" w:eastAsia="en-GB"/>
-          </w:rPr>
-          <w:drawing>
-            <wp:inline distT="0" distB="0" distL="0" distR="0">
-              <wp:extent cx="4371429" cy="1771429"/>
-              <wp:effectExtent l="19050" t="0" r="0" b="0"/>
-              <wp:docPr id="4" name="Picture 4"/>
-              <wp:cNvGraphicFramePr/>
-              <a:graphic xmlns:a="http://schemas.openxmlformats.org/drawingml/2006/main">
-                <a:graphicData uri="http://schemas.openxmlformats.org/drawingml/2006/picture">
-                  <pic:pic xmlns:pic="http://schemas.openxmlformats.org/drawingml/2006/picture">
-                    <pic:nvPicPr>
-                      <pic:cNvPr id="0" name=""/>
-                      <pic:cNvPicPr/>
-                    </pic:nvPicPr>
-                    <pic:blipFill>
-                      <a:blip r:embed="rId12" cstate="print"/>
-                      <a:stretch>
-                        <a:fillRect/>
-                      </a:stretch>
-                    </pic:blipFill>
-                    <pic:spPr>
-                      <a:xfrm>
-                        <a:off x="0" y="0"/>
-                        <a:ext cx="4371429" cy="1771429"/>
-                      </a:xfrm>
-                      <a:prstGeom prst="rect">
-                        <a:avLst/>
-                      </a:prstGeom>
-                    </pic:spPr>
-                  </pic:pic>
-                </a:graphicData>
-              </a:graphic>
-            </wp:inline>
-          </w:drawing>
-        </w:r>
-        <w:commentRangeEnd w:id="155"/>
-        <w:r>
-          <w:commentReference w:id="155"/>
-        </w:r>
-      </w:ins>
-      <w:commentRangeStart w:id="157"/>
-      <w:del w:id="158" w:author="Jimmy Bogard" w:date="2010-03-21T21:49:00Z">
-        <w:r>
-          <w:rPr>
-            <w:noProof/>
-            <w:lang w:val="en-GB" w:eastAsia="en-GB"/>
-          </w:rPr>
-          <w:drawing>
-            <wp:inline distT="0" distB="0" distL="0" distR="0">
-              <wp:extent cx="4800600" cy="3168315"/>
-              <wp:effectExtent l="19050" t="0" r="0" b="0"/>
-              <wp:docPr id="19" name="Picture 19"/>
-              <wp:cNvGraphicFramePr>
-                <a:graphicFrameLocks xmlns:a="http://schemas.openxmlformats.org/drawingml/2006/main" noChangeAspect="1"/>
-              </wp:cNvGraphicFramePr>
-              <a:graphic xmlns:a="http://schemas.openxmlformats.org/drawingml/2006/main">
-                <a:graphicData uri="http://schemas.openxmlformats.org/drawingml/2006/picture">
-                  <pic:pic xmlns:pic="http://schemas.openxmlformats.org/drawingml/2006/picture">
-                    <pic:nvPicPr>
-                      <pic:cNvPr id="0" name="Picture 19"/>
-                      <pic:cNvPicPr>
-                        <a:picLocks noChangeAspect="1" noChangeArrowheads="1"/>
-                      </pic:cNvPicPr>
-                    </pic:nvPicPr>
-                    <pic:blipFill>
-                      <a:blip r:embed="rId13" cstate="print"/>
-                      <a:srcRect/>
-                      <a:stretch>
-                        <a:fillRect/>
-                      </a:stretch>
-                    </pic:blipFill>
-                    <pic:spPr bwMode="auto">
-                      <a:xfrm>
-                        <a:off x="0" y="0"/>
-                        <a:ext cx="4800600" cy="3168315"/>
-                      </a:xfrm>
-                      <a:prstGeom prst="rect">
-                        <a:avLst/>
-                      </a:prstGeom>
-                      <a:noFill/>
-                      <a:ln w="9525">
-                        <a:noFill/>
-                        <a:miter lim="800000"/>
-                        <a:headEnd/>
-                        <a:tailEnd/>
-                      </a:ln>
-                    </pic:spPr>
-                  </pic:pic>
-                </a:graphicData>
-              </a:graphic>
-            </wp:inline>
-          </w:drawing>
-        </w:r>
-      </w:del>
-      <w:commentRangeEnd w:id="157"/>
+        <w:drawing>
+          <wp:inline distT="0" distB="0" distL="0" distR="0">
+            <wp:extent cx="4371429" cy="1771429"/>
+            <wp:effectExtent l="19050" t="0" r="0" b="0"/>
+            <wp:docPr id="4" name="Picture 4"/>
+            <wp:cNvGraphicFramePr/>
+            <a:graphic xmlns:a="http://schemas.openxmlformats.org/drawingml/2006/main">
+              <a:graphicData uri="http://schemas.openxmlformats.org/drawingml/2006/picture">
+                <pic:pic xmlns:pic="http://schemas.openxmlformats.org/drawingml/2006/picture">
+                  <pic:nvPicPr>
+                    <pic:cNvPr id="0" name=""/>
+                    <pic:cNvPicPr/>
+                  </pic:nvPicPr>
+                  <pic:blipFill>
+                    <a:blip r:embed="rId11" cstate="print"/>
+                    <a:stretch>
+                      <a:fillRect/>
+                    </a:stretch>
+                  </pic:blipFill>
+                  <pic:spPr>
+                    <a:xfrm>
+                      <a:off x="0" y="0"/>
+                      <a:ext cx="4371429" cy="1771429"/>
+                    </a:xfrm>
+                    <a:prstGeom prst="rect">
+                      <a:avLst/>
+                    </a:prstGeom>
+                  </pic:spPr>
+                </pic:pic>
+              </a:graphicData>
+            </a:graphic>
+          </wp:inline>
+        </w:drawing>
+      </w:r>
+      <w:commentRangeEnd w:id="44"/>
+      <w:r>
+        <w:commentReference w:id="44"/>
+      </w:r>
       <w:r>
         <w:rPr>
           <w:rStyle w:val="CommentReference"/>
           <w:vanish/>
         </w:rPr>
-        <w:commentReference w:id="157"/>
+        <w:commentReference w:id="45"/>
       </w:r>
     </w:p>
     <w:p>
@@ -2584,26 +2121,11 @@
       <w:r>
         <w:rPr>
           <w:rStyle w:val="CodeinText"/>
-          <w:rPrChange w:id="159" w:author="Jimmy Bogard" w:date="2010-03-21T21:49:00Z">
-            <w:rPr/>
-          </w:rPrChange>
         </w:rPr>
         <w:t>DataAnnotationsModelMetadataProvider</w:t>
       </w:r>
       <w:r>
-        <w:t xml:space="preserve">, we can rely on our property names more </w:t>
-      </w:r>
-      <w:r>
-        <w:lastRenderedPageBreak/>
-        <w:t>for displaying labels and error messages.  Otherwise, we would either need to avoid using the editor and display templates, or supply the display name in attribute form in many, many more places.  In the examples so far, we have used strictly server side validation.  However, ASP.NET MVC 2</w:t>
-      </w:r>
-      <w:del w:id="160" w:author="JSkinner" w:date="2010-03-27T17:53:00Z">
-        <w:r>
-          <w:delText>.0</w:delText>
-        </w:r>
-      </w:del>
-      <w:r>
-        <w:t xml:space="preserve"> includes support for dual client and server side validation also, as we will see in the next section.</w:t>
+        <w:t>, we can rely on our property names more for displaying labels and error messages.  Otherwise, we would either need to avoid using the editor and display templates, or supply the display name in attribute form in many, many more places.  In the examples so far, we have used strictly server side validation.  However, ASP.NET MVC 2 includes support for dual client and server side validation also, as we will see in the next section.</w:t>
       </w:r>
     </w:p>
     <w:p>
@@ -2613,16 +2135,9 @@
       <w:r>
         <w:t xml:space="preserve">15.3 Client-side validation with ASP.NET </w:t>
       </w:r>
-      <w:del w:id="161" w:author="JSkinner" w:date="2010-03-27T17:56:00Z">
-        <w:r>
-          <w:delText>AJAX</w:delText>
-        </w:r>
-      </w:del>
-      <w:ins w:id="162" w:author="JSkinner" w:date="2010-03-27T17:56:00Z">
-        <w:r>
-          <w:t>Ajax</w:t>
-        </w:r>
-      </w:ins>
+      <w:r>
+        <w:t>Ajax</w:t>
+      </w:r>
     </w:p>
     <w:p>
       <w:pPr>
@@ -2640,94 +2155,20 @@
         <w:pStyle w:val="Body"/>
       </w:pPr>
       <w:r>
-        <w:t>Building this behavior from scratch is most often cost-prohibitive and wasteful, as many client validation frameworks have been under development and in production for years.  However, the real trick with integrating client-side validation has been linking client and server-side validation, without repeating a lot of code.  With ASP.NET MVC 2</w:t>
-      </w:r>
-      <w:del w:id="163" w:author="JSkinner" w:date="2010-03-27T17:53:00Z">
-        <w:r>
-          <w:delText>.0</w:delText>
-        </w:r>
-      </w:del>
-      <w:r>
-        <w:t xml:space="preserve">, the potential duplication is greatly reduced.  </w:t>
-      </w:r>
-      <w:commentRangeStart w:id="164"/>
-      <w:ins w:id="165" w:author="JSkinner" w:date="2010-03-27T17:54:00Z">
-        <w:r>
-          <w:t xml:space="preserve">ASP.NET MVC 2 ships with support for using </w:t>
-        </w:r>
-      </w:ins>
-      <w:ins w:id="166" w:author="JSkinner" w:date="2010-03-27T17:56:00Z">
-        <w:r>
-          <w:t xml:space="preserve">the </w:t>
-        </w:r>
-      </w:ins>
-      <w:ins w:id="167" w:author="JSkinner" w:date="2010-03-27T17:54:00Z">
-        <w:r>
-          <w:t xml:space="preserve">Microsoft </w:t>
-        </w:r>
-      </w:ins>
-      <w:ins w:id="168" w:author="JSkinner" w:date="2010-03-27T17:56:00Z">
-        <w:r>
-          <w:t xml:space="preserve">ASP.NET </w:t>
-        </w:r>
-      </w:ins>
-      <w:ins w:id="169" w:author="JSkinner" w:date="2010-03-27T17:54:00Z">
-        <w:r>
-          <w:t xml:space="preserve">Ajax </w:t>
-        </w:r>
-      </w:ins>
-      <w:ins w:id="170" w:author="JSkinner" w:date="2010-03-27T17:56:00Z">
-        <w:r>
-          <w:t xml:space="preserve">library </w:t>
-        </w:r>
-      </w:ins>
-      <w:ins w:id="171" w:author="JSkinner" w:date="2010-03-27T17:54:00Z">
-        <w:r>
-          <w:t>for performing client-side validation. There is also integration with jQuery ava</w:t>
-        </w:r>
-      </w:ins>
-      <w:ins w:id="172" w:author="JSkinner" w:date="2010-03-27T17:55:00Z">
-        <w:r>
-          <w:t xml:space="preserve">ilable as part of the MvcFutures </w:t>
-        </w:r>
-      </w:ins>
-      <w:ins w:id="173" w:author="JSkinner" w:date="2010-03-27T17:56:00Z">
-        <w:r>
-          <w:t xml:space="preserve">project </w:t>
-        </w:r>
-      </w:ins>
-      <w:ins w:id="174" w:author="JSkinner" w:date="2010-03-27T17:55:00Z">
-        <w:r>
-          <w:t xml:space="preserve">which can be found at http://aspnet.codeplex.com. </w:t>
-        </w:r>
-      </w:ins>
-      <w:del w:id="175" w:author="JSkinner" w:date="2010-03-27T17:55:00Z">
-        <w:r>
-          <w:delText>Included with the ASP.NET MVC 2</w:delText>
-        </w:r>
-      </w:del>
-      <w:del w:id="176" w:author="JSkinner" w:date="2010-03-27T17:53:00Z">
-        <w:r>
-          <w:delText>.0</w:delText>
-        </w:r>
-      </w:del>
-      <w:del w:id="177" w:author="JSkinner" w:date="2010-03-27T17:55:00Z">
-        <w:r>
-          <w:delText xml:space="preserve"> release is support for both the ASP.NET AJAX validators as well as jQuery </w:delText>
-        </w:r>
-        <w:r>
-          <w:delText>V</w:delText>
-        </w:r>
-        <w:r>
-          <w:delText>alidation</w:delText>
-        </w:r>
-        <w:r>
-          <w:delText>.  In our example, we will enable support with ASP.NET AJAX validators, although enabling support for jQuery is the same number of steps.</w:delText>
-        </w:r>
-      </w:del>
-      <w:commentRangeEnd w:id="164"/>
-      <w:r>
-        <w:commentReference w:id="164"/>
+        <w:t xml:space="preserve">Building this behavior from scratch is most often cost-prohibitive and wasteful, as many client validation frameworks have been under development and in production for years.  However, the real trick with integrating client-side validation has been linking client and server-side validation, without repeating a lot of code.  With ASP.NET MVC 2, the potential duplication is greatly reduced.  </w:t>
+      </w:r>
+      <w:commentRangeStart w:id="46"/>
+      <w:commentRangeStart w:id="47"/>
+      <w:r>
+        <w:t xml:space="preserve">ASP.NET MVC 2 ships with support for using the Microsoft ASP.NET Ajax library for performing client-side validation. There is also integration with jQuery available as part of the MvcFutures project which can be found at http://aspnet.codeplex.com. </w:t>
+      </w:r>
+      <w:commentRangeEnd w:id="46"/>
+      <w:r>
+        <w:commentReference w:id="46"/>
+      </w:r>
+      <w:commentRangeEnd w:id="47"/>
+      <w:r>
+        <w:commentReference w:id="47"/>
       </w:r>
     </w:p>
     <w:p>
@@ -2737,16 +2178,9 @@
       <w:r>
         <w:t xml:space="preserve">First, we need to make sure that our application includes both the ASP.NET </w:t>
       </w:r>
-      <w:del w:id="178" w:author="JSkinner" w:date="2010-03-27T17:56:00Z">
-        <w:r>
-          <w:delText xml:space="preserve">AJAX </w:delText>
-        </w:r>
-      </w:del>
-      <w:ins w:id="179" w:author="JSkinner" w:date="2010-03-27T17:56:00Z">
-        <w:r>
-          <w:t xml:space="preserve">Ajax </w:t>
-        </w:r>
-      </w:ins>
+      <w:r>
+        <w:t xml:space="preserve">Ajax </w:t>
+      </w:r>
       <w:r>
         <w:t xml:space="preserve">script library as well as the MVC </w:t>
       </w:r>
@@ -2762,7 +2196,6 @@
       <w:r>
         <w:rPr>
           <w:noProof/>
-          <w:lang w:val="en-GB" w:eastAsia="en-GB"/>
         </w:rPr>
         <w:lastRenderedPageBreak/>
         <w:drawing>
@@ -2783,7 +2216,7 @@
                     </pic:cNvPicPr>
                   </pic:nvPicPr>
                   <pic:blipFill>
-                    <a:blip r:embed="rId14" cstate="print"/>
+                    <a:blip r:embed="rId12" cstate="print"/>
                     <a:srcRect/>
                     <a:stretch>
                       <a:fillRect/>
@@ -2911,16 +2344,9 @@
       <w:r>
         <w:t xml:space="preserve">Since each JavaScript library build off others, it is important that the above files are included in the correct order.  We first register the ASP.NET </w:t>
       </w:r>
-      <w:del w:id="180" w:author="JSkinner" w:date="2010-03-27T17:57:00Z">
-        <w:r>
-          <w:delText xml:space="preserve">AJAX </w:delText>
-        </w:r>
-      </w:del>
-      <w:ins w:id="181" w:author="JSkinner" w:date="2010-03-27T17:57:00Z">
-        <w:r>
-          <w:t xml:space="preserve">Ajax </w:t>
-        </w:r>
-      </w:ins>
+      <w:r>
+        <w:t xml:space="preserve">Ajax </w:t>
+      </w:r>
       <w:r>
         <w:t xml:space="preserve">library (1) and later register the MVC validation support library (2).  If we are using jQuery as our validation framework, we will include the </w:t>
       </w:r>
@@ -2930,20 +2356,15 @@
       <w:r>
         <w:t xml:space="preserve"> file instead</w:t>
       </w:r>
-      <w:ins w:id="182" w:author="JSkinner" w:date="2010-03-27T17:57:00Z">
-        <w:r>
-          <w:t xml:space="preserve"> (included with MvcFutures)</w:t>
-        </w:r>
-      </w:ins>
+      <w:r>
+        <w:t xml:space="preserve"> (included with MvcFutures)</w:t>
+      </w:r>
       <w:r>
         <w:t xml:space="preserve">.  With our client libraries included in the master page, we can selectively opt-in to validation on individual pages.  This is as simple as the </w:t>
       </w:r>
       <w:r>
         <w:rPr>
           <w:rStyle w:val="CodeinText"/>
-          <w:rPrChange w:id="183" w:author="Jimmy Bogard" w:date="2010-03-21T21:50:00Z">
-            <w:rPr/>
-          </w:rPrChange>
         </w:rPr>
         <w:t>EnableClientValidation</w:t>
       </w:r>
@@ -2953,9 +2374,6 @@
       <w:r>
         <w:rPr>
           <w:rStyle w:val="CodeinText"/>
-          <w:rPrChange w:id="184" w:author="Jimmy Bogard" w:date="2010-03-21T21:50:00Z">
-            <w:rPr/>
-          </w:rPrChange>
         </w:rPr>
         <w:t>HtmlHelper</w:t>
       </w:r>
@@ -3035,9 +2453,6 @@
       <w:r>
         <w:rPr>
           <w:rStyle w:val="CodeinText"/>
-          <w:rPrChange w:id="185" w:author="Jimmy Bogard" w:date="2010-03-21T21:50:00Z">
-            <w:rPr/>
-          </w:rPrChange>
         </w:rPr>
         <w:t>EnableClientValidation</w:t>
       </w:r>
@@ -3047,9 +2462,6 @@
       <w:r>
         <w:rPr>
           <w:rStyle w:val="CodeinText"/>
-          <w:rPrChange w:id="186" w:author="Jimmy Bogard" w:date="2010-03-21T21:50:00Z">
-            <w:rPr/>
-          </w:rPrChange>
         </w:rPr>
         <w:t>ViewContext</w:t>
       </w:r>
@@ -3059,9 +2471,6 @@
       <w:r>
         <w:rPr>
           <w:rStyle w:val="CodeinText"/>
-          <w:rPrChange w:id="187" w:author="Jimmy Bogard" w:date="2010-03-21T21:50:00Z">
-            <w:rPr/>
-          </w:rPrChange>
         </w:rPr>
         <w:t>BeginForm</w:t>
       </w:r>
@@ -3071,9 +2480,6 @@
       <w:r>
         <w:rPr>
           <w:rStyle w:val="CodeinText"/>
-          <w:rPrChange w:id="188" w:author="Jimmy Bogard" w:date="2010-03-21T21:50:00Z">
-            <w:rPr/>
-          </w:rPrChange>
         </w:rPr>
         <w:t>EnableClientValidation</w:t>
       </w:r>
@@ -3083,9 +2489,6 @@
       <w:r>
         <w:rPr>
           <w:rStyle w:val="CodeinText"/>
-          <w:rPrChange w:id="189" w:author="Jimmy Bogard" w:date="2010-03-21T21:50:00Z">
-            <w:rPr/>
-          </w:rPrChange>
         </w:rPr>
         <w:t>BeginForm</w:t>
       </w:r>
@@ -3100,7 +2503,6 @@
       <w:r>
         <w:rPr>
           <w:noProof/>
-          <w:lang w:val="en-GB" w:eastAsia="en-GB"/>
         </w:rPr>
         <w:lastRenderedPageBreak/>
         <w:drawing>
@@ -3121,7 +2523,7 @@
                     </pic:cNvPicPr>
                   </pic:nvPicPr>
                   <pic:blipFill>
-                    <a:blip r:embed="rId15" cstate="print"/>
+                    <a:blip r:embed="rId13" cstate="print"/>
                     <a:srcRect/>
                     <a:stretch>
                       <a:fillRect/>
@@ -3157,17 +2559,10 @@
       <w:r>
         <w:t xml:space="preserve">Figure 15.4 The </w:t>
       </w:r>
-      <w:commentRangeStart w:id="190"/>
+      <w:commentRangeStart w:id="48"/>
       <w:r>
         <w:t>generated</w:t>
       </w:r>
-      <w:commentRangeStart w:id="191"/>
-      <w:del w:id="192" w:author="Jimmy Bogard" w:date="2010-03-21T21:26:00Z">
-        <w:r>
-          <w:delText>emitted</w:delText>
-        </w:r>
-      </w:del>
-      <w:commentRangeEnd w:id="191"/>
       <w:r>
         <w:rPr>
           <w:rStyle w:val="CommentReference"/>
@@ -3175,18 +2570,18 @@
           <w:vanish/>
           <w:color w:val="000000"/>
         </w:rPr>
-        <w:commentReference w:id="191"/>
+        <w:commentReference w:id="49"/>
       </w:r>
       <w:r>
         <w:t xml:space="preserve"> </w:t>
       </w:r>
-      <w:commentRangeEnd w:id="190"/>
+      <w:commentRangeEnd w:id="48"/>
       <w:r>
         <w:rPr>
           <w:rFonts w:ascii="Verdana" w:hAnsi="Verdana"/>
           <w:color w:val="000000"/>
         </w:rPr>
-        <w:commentReference w:id="190"/>
+        <w:commentReference w:id="48"/>
       </w:r>
       <w:r>
         <w:t>metadata and validation information.</w:t>
@@ -3199,37 +2594,15 @@
       <w:r>
         <w:t xml:space="preserve">The </w:t>
       </w:r>
-      <w:commentRangeStart w:id="193"/>
-      <w:del w:id="194" w:author="Jimmy Bogard" w:date="2010-03-21T21:26:00Z">
-        <w:r>
-          <w:delText>emitted</w:delText>
-        </w:r>
-        <w:commentRangeEnd w:id="193"/>
-        <w:r>
-          <w:rPr>
-            <w:rStyle w:val="CommentReference"/>
-            <w:vanish/>
-          </w:rPr>
-          <w:commentReference w:id="193"/>
-        </w:r>
-        <w:r>
-          <w:delText xml:space="preserve"> </w:delText>
-        </w:r>
-      </w:del>
-      <w:ins w:id="195" w:author="Jimmy Bogard" w:date="2010-03-21T21:26:00Z">
-        <w:r>
-          <w:t xml:space="preserve">generated </w:t>
-        </w:r>
-      </w:ins>
+      <w:r>
+        <w:t xml:space="preserve">generated </w:t>
+      </w:r>
       <w:r>
         <w:t xml:space="preserve">validation information combines with the MVC validation library to act as a bridge between the client-side validation framework and the server-side model metadata emitted as JSON.  For example, we can see above that there seems to be some information about the </w:t>
       </w:r>
       <w:r>
         <w:rPr>
           <w:rStyle w:val="CodeinText"/>
-          <w:rPrChange w:id="196" w:author="JSkinner" w:date="2010-03-27T17:59:00Z">
-            <w:rPr/>
-          </w:rPrChange>
         </w:rPr>
         <w:t>CompanyName</w:t>
       </w:r>
@@ -3247,7 +2620,6 @@
       <w:r>
         <w:rPr>
           <w:noProof/>
-          <w:lang w:val="en-GB" w:eastAsia="en-GB"/>
         </w:rPr>
         <w:lastRenderedPageBreak/>
         <w:drawing>
@@ -3268,7 +2640,7 @@
                     </pic:cNvPicPr>
                   </pic:nvPicPr>
                   <pic:blipFill>
-                    <a:blip r:embed="rId16" cstate="print"/>
+                    <a:blip r:embed="rId14" cstate="print"/>
                     <a:srcRect/>
                     <a:stretch>
                       <a:fillRect/>
@@ -3313,15 +2685,7 @@
         <w:t xml:space="preserve">Because our server-side validation is still in place, </w:t>
       </w:r>
       <w:r>
-        <w:t>we can be confident that even browsers without JavaScript available or enabled will still have validation executed.  ASP.NET MVC 2</w:t>
-      </w:r>
-      <w:del w:id="197" w:author="JSkinner" w:date="2010-03-27T17:59:00Z">
-        <w:r>
-          <w:delText>.0</w:delText>
-        </w:r>
-      </w:del>
-      <w:r>
-        <w:t xml:space="preserve"> also supports custom validators, with plugins for both server and client-side behavior.  It is just up to the developers to decide how much richness is needed in the client-side behavior.</w:t>
+        <w:t>we can be confident that even browsers without JavaScript available or enabled will still have validation executed.  ASP.NET MVC 2 also supports custom validators, with plugins for both server and client-side behavior.  It is just up to the developers to decide how much richness is needed in the client-side behavior.</w:t>
       </w:r>
     </w:p>
     <w:p>
@@ -3337,70 +2701,45 @@
         <w:pStyle w:val="Body1"/>
       </w:pPr>
       <w:r>
-        <w:t>With the release of ASP.NET MVC 2</w:t>
-      </w:r>
-      <w:del w:id="198" w:author="JSkinner" w:date="2010-03-27T17:59:00Z">
-        <w:r>
-          <w:delText>.0</w:delText>
-        </w:r>
-      </w:del>
-      <w:r>
-        <w:t>, a large gap was closed in much needed functionality for validation.  Rich, extensible server-side validation in the form of Data</w:t>
-      </w:r>
-      <w:ins w:id="199" w:author="Jimmy Bogard" w:date="2010-03-21T21:50:00Z">
-        <w:r>
-          <w:t xml:space="preserve"> </w:t>
-        </w:r>
-      </w:ins>
+        <w:t>With the release of ASP.NET MVC 2, a large gap was closed in much needed functionality for validation.  Rich, extensible server-side validation in the form of Data</w:t>
+      </w:r>
+      <w:r>
+        <w:t xml:space="preserve"> </w:t>
+      </w:r>
       <w:r>
         <w:t>Annotations and support for popular client-side validation helps remove much of the custom-built validation solutions prevalent in MVC 1.0 applications.  The integration of a metadata model allowed validation and HTML generation tools to share metadata information for displaying labels, generating input elements, and executing and displaying validation errors.</w:t>
       </w:r>
       <w:r>
-        <w:t xml:space="preserve">  Since many applications demand a rich client-side experience, MVC 2</w:t>
-      </w:r>
-      <w:del w:id="200" w:author="JSkinner" w:date="2010-03-27T18:00:00Z">
-        <w:r>
-          <w:delText>.0</w:delText>
-        </w:r>
-      </w:del>
-      <w:r>
-        <w:t xml:space="preserve"> also </w:t>
-      </w:r>
-      <w:commentRangeStart w:id="201"/>
+        <w:t xml:space="preserve">  Since many applications demand a rich client-side experience, MVC 2 also </w:t>
+      </w:r>
+      <w:commentRangeStart w:id="50"/>
       <w:r>
         <w:t xml:space="preserve">includes support for two popular client-side validation libraries, jQuery </w:t>
       </w:r>
-      <w:commentRangeEnd w:id="201"/>
-      <w:r>
-        <w:commentReference w:id="201"/>
+      <w:commentRangeEnd w:id="50"/>
+      <w:r>
+        <w:commentReference w:id="50"/>
       </w:r>
       <w:r>
         <w:t xml:space="preserve">and ASP.NET </w:t>
       </w:r>
-      <w:del w:id="202" w:author="JSkinner" w:date="2010-03-27T17:59:00Z">
-        <w:r>
-          <w:delText>AJAX</w:delText>
-        </w:r>
-      </w:del>
-      <w:ins w:id="203" w:author="JSkinner" w:date="2010-03-27T17:59:00Z">
-        <w:r>
-          <w:t>Ajax</w:t>
-        </w:r>
-      </w:ins>
+      <w:r>
+        <w:t>Ajax</w:t>
+      </w:r>
       <w:r>
         <w:t xml:space="preserve">.  Validation is now as simple as decorating our models with </w:t>
       </w:r>
-      <w:commentRangeStart w:id="204"/>
+      <w:commentRangeStart w:id="51"/>
       <w:r>
         <w:t>attributes</w:t>
       </w:r>
-      <w:commentRangeEnd w:id="204"/>
+      <w:commentRangeEnd w:id="51"/>
       <w:r>
         <w:rPr>
           <w:rStyle w:val="CommentReference"/>
           <w:vanish/>
         </w:rPr>
-        <w:commentReference w:id="204"/>
+        <w:commentReference w:id="51"/>
       </w:r>
       <w:r>
         <w:t>.</w:t>
@@ -3408,20 +2747,20 @@
       <w:r>
         <w:t xml:space="preserve">  </w:t>
       </w:r>
-      <w:commentRangeStart w:id="205"/>
+      <w:commentRangeStart w:id="52"/>
       <w:r>
         <w:t>In the next chapter, we move into the advanced ASP.NET MVC topics, starting with routing.</w:t>
       </w:r>
-      <w:commentRangeEnd w:id="205"/>
-      <w:r>
-        <w:commentReference w:id="205"/>
+      <w:commentRangeEnd w:id="52"/>
+      <w:r>
+        <w:commentReference w:id="52"/>
       </w:r>
     </w:p>
     <w:sectPr>
-      <w:headerReference w:type="even" r:id="rId17"/>
-      <w:headerReference w:type="default" r:id="rId18"/>
-      <w:footerReference w:type="even" r:id="rId19"/>
-      <w:footerReference w:type="first" r:id="rId20"/>
+      <w:headerReference w:type="even" r:id="rId15"/>
+      <w:headerReference w:type="default" r:id="rId16"/>
+      <w:footerReference w:type="even" r:id="rId17"/>
+      <w:footerReference w:type="first" r:id="rId18"/>
       <w:footnotePr>
         <w:numRestart w:val="eachSect"/>
       </w:footnotePr>
@@ -3438,7 +2777,57 @@
 
 <file path=word/comments.xml><?xml version="1.0" encoding="utf-8"?>
 <w:comments xmlns:ve="http://schemas.openxmlformats.org/markup-compatibility/2006" xmlns:o="urn:schemas-microsoft-com:office:office" xmlns:r="http://schemas.openxmlformats.org/officeDocument/2006/relationships" xmlns:m="http://schemas.openxmlformats.org/officeDocument/2006/math" xmlns:v="urn:schemas-microsoft-com:vml" xmlns:wp="http://schemas.openxmlformats.org/drawingml/2006/wordprocessingDrawing" xmlns:w10="urn:schemas-microsoft-com:office:word" xmlns:w="http://schemas.openxmlformats.org/wordprocessingml/2006/main" xmlns:wne="http://schemas.microsoft.com/office/word/2006/wordml">
-  <w:comment w:id="0" w:author="Katharine Osborne" w:date="2010-03-22T19:36:00Z" w:initials="KO">
+  <w:comment w:id="0" w:author="Jimmy Bogard" w:date="2010-03-22T19:36:00Z" w:initials="JB">
+    <w:p>
+      <w:r>
+        <w:annotationRef/>
+      </w:r>
+      <w:r>
+        <w:t>Just plain Validation is a better title. ModelState is a minor detail.</w:t>
+      </w:r>
+    </w:p>
+  </w:comment>
+  <w:comment w:id="1" w:author="Jeffrey" w:date="2010-04-02T09:44:00Z" w:initials="J">
+    <w:p>
+      <w:r>
+        <w:annotationRef/>
+      </w:r>
+      <w:r>
+        <w:t>agreed</w:t>
+      </w:r>
+    </w:p>
+  </w:comment>
+  <w:comment w:id="2" w:author="JSkinner" w:date="2010-03-22T19:36:00Z" w:initials="JS">
+    <w:p>
+      <w:r>
+        <w:annotationRef/>
+      </w:r>
+      <w:r>
+        <w:t>Should this be "Ajax" to be consistent with other chapters?</w:t>
+      </w:r>
+    </w:p>
+  </w:comment>
+  <w:comment w:id="3" w:author="Jeffrey" w:date="2010-04-02T09:45:00Z" w:initials="J">
+    <w:p>
+      <w:r>
+        <w:annotationRef/>
+      </w:r>
+      <w:r>
+        <w:t xml:space="preserve">Sure.  </w:t>
+      </w:r>
+    </w:p>
+  </w:comment>
+  <w:comment w:id="6" w:author="Jimmy Bogard" w:date="2010-03-22T19:36:00Z" w:initials="JB">
+    <w:p>
+      <w:r>
+        <w:annotationRef/>
+      </w:r>
+      <w:r>
+        <w:t>Clarified</w:t>
+      </w:r>
+    </w:p>
+  </w:comment>
+  <w:comment w:id="7" w:author="Katharine Osborne" w:date="2010-03-22T19:36:00Z" w:initials="KO">
     <w:p>
       <w:pPr>
         <w:pStyle w:val="CommentText"/>
@@ -3450,41 +2839,31 @@
         <w:annotationRef/>
       </w:r>
       <w:r>
-        <w:t>This says ModelState, but the chapter intro says nothing about it. How does this relate to the content of the chapter?</w:t>
+        <w:t>What exactly does validationmean in this context? Will the average developer understand what you mean here without a definition?</w:t>
       </w:r>
     </w:p>
   </w:comment>
-  <w:comment w:id="2" w:author="Jimmy Bogard" w:date="2010-03-22T19:36:00Z" w:initials="JB">
+  <w:comment w:id="8" w:author="JSkinner" w:date="2010-03-27T17:53:00Z" w:initials="JS">
     <w:p>
       <w:r>
         <w:annotationRef/>
       </w:r>
       <w:r>
-        <w:t>Just plain Validation is a better title. ModelState is a minor detail.</w:t>
+        <w:t>The official name is "ASP.NET MVC 2" not "ASP.NET MVC 2.0"</w:t>
       </w:r>
     </w:p>
   </w:comment>
-  <w:comment w:id="4" w:author="JSkinner" w:date="2010-03-27T18:01:00Z" w:initials="JS">
+  <w:comment w:id="9" w:author="Jeffrey" w:date="2010-04-02T09:45:00Z" w:initials="J">
     <w:p>
       <w:r>
         <w:annotationRef/>
       </w:r>
       <w:r>
-        <w:t>This chapter shows how to write a custom MetadataProvider, but it does not show how you could plug in your own validation framework - I think this might be useful, even if it was only a brief mention.</w:t>
+        <w:t>thanks</w:t>
       </w:r>
     </w:p>
   </w:comment>
-  <w:comment w:id="7" w:author="JSkinner" w:date="2010-03-22T19:36:00Z" w:initials="JS">
-    <w:p>
-      <w:r>
-        <w:annotationRef/>
-      </w:r>
-      <w:r>
-        <w:t>Should this be "Ajax" to be consistent with other chapters?</w:t>
-      </w:r>
-    </w:p>
-  </w:comment>
-  <w:comment w:id="9" w:author="Jimmy Bogard" w:date="2010-03-22T19:36:00Z" w:initials="JB">
+  <w:comment w:id="11" w:author="Jimmy Bogard" w:date="2010-03-22T19:36:00Z" w:initials="JB">
     <w:p>
       <w:r>
         <w:annotationRef/>
@@ -3506,31 +2885,67 @@
         <w:annotationRef/>
       </w:r>
       <w:r>
-        <w:t>What exactly does validationmean in this context? Will the average developer understand what you mean here without a definition?</w:t>
+        <w:t>Why is this capped? What is it specifically, and how does it relate to validation?</w:t>
       </w:r>
     </w:p>
   </w:comment>
-  <w:comment w:id="11" w:author="JSkinner" w:date="2010-03-27T17:53:00Z" w:initials="JS">
+  <w:comment w:id="12" w:author="JSkinner" w:date="2010-03-22T19:36:00Z" w:initials="JS">
     <w:p>
       <w:r>
         <w:annotationRef/>
       </w:r>
       <w:r>
-        <w:t>The official name is "ASP.NET MVC 2" not "ASP.NET MVC 2.0"</w:t>
+        <w:t>This sentence didn't read very well. Is this change OK?</w:t>
       </w:r>
     </w:p>
   </w:comment>
-  <w:comment w:id="16" w:author="Jimmy Bogard" w:date="2010-03-22T19:36:00Z" w:initials="JB">
+  <w:comment w:id="13" w:author="Jeffrey" w:date="2010-04-02T09:45:00Z" w:initials="J">
     <w:p>
       <w:r>
         <w:annotationRef/>
       </w:r>
       <w:r>
-        <w:t>Clarified</w:t>
+        <w:t>Yes.</w:t>
       </w:r>
     </w:p>
   </w:comment>
-  <w:comment w:id="14" w:author="Katharine Osborne" w:date="2010-03-22T19:36:00Z" w:initials="KO">
+  <w:comment w:id="14" w:author="JSkinner" w:date="2010-03-27T17:27:00Z" w:initials="JS">
+    <w:p>
+      <w:r>
+        <w:annotationRef/>
+      </w:r>
+      <w:r>
+        <w:t xml:space="preserve">Not true as of .NET 4. </w:t>
+      </w:r>
+    </w:p>
+    <w:p/>
+    <w:p>
+      <w:r>
+        <w:t>The 4.0 version of System.ComponentModel.DataAnnotations contain the appropriate classes to actually execute validation too.</w:t>
+      </w:r>
+    </w:p>
+  </w:comment>
+  <w:comment w:id="15" w:author="Jeffrey" w:date="2010-04-02T09:47:00Z" w:initials="J">
+    <w:p>
+      <w:r>
+        <w:annotationRef/>
+      </w:r>
+      <w:r>
+        <w:t>Modified.  thanks</w:t>
+      </w:r>
+    </w:p>
+  </w:comment>
+  <w:comment w:id="24" w:author="Jimmy Bogard" w:date="2010-03-22T19:36:00Z" w:initials="JB">
+    <w:p>
+      <w:r>
+        <w:annotationRef/>
+      </w:r>
+      <w:r>
+        <w:t>Added a couple samples, the full list is in ch 3</w:t>
+      </w:r>
+    </w:p>
+  </w:comment>
+  <w:comment w:id="23" w:author="Katharine Osborne" w:date="2010-03-22T19:36:00Z" w:initials="KO">
     <w:p>
       <w:pPr>
         <w:pStyle w:val="CommentText"/>
@@ -3542,43 +2957,59 @@
         <w:annotationRef/>
       </w:r>
       <w:r>
-        <w:t>Why is this capped? What is it specifically, and how does it relate to validation?</w:t>
+        <w:t>What are the others?</w:t>
       </w:r>
     </w:p>
   </w:comment>
-  <w:comment w:id="21" w:author="JSkinner" w:date="2010-03-22T19:36:00Z" w:initials="JS">
-    <w:p>
-      <w:r>
+  <w:comment w:id="25" w:author="Katharine Osborne" w:date="2010-03-22T19:36:00Z" w:initials="KO">
+    <w:p>
+      <w:pPr>
+        <w:pStyle w:val="CommentText"/>
+      </w:pPr>
+      <w:r>
+        <w:rPr>
+          <w:rStyle w:val="CommentReference"/>
+        </w:rPr>
         <w:annotationRef/>
       </w:r>
       <w:r>
-        <w:t>This sentence didn't read very well. Is this change OK?</w:t>
+        <w:t>This table needs a caption and a number.</w:t>
       </w:r>
     </w:p>
   </w:comment>
-  <w:comment w:id="24" w:author="JSkinner" w:date="2010-03-27T17:27:00Z" w:initials="JS">
+  <w:comment w:id="26" w:author="Jimmy Bogard" w:date="2010-03-22T19:36:00Z" w:initials="JB">
     <w:p>
       <w:r>
         <w:annotationRef/>
       </w:r>
       <w:r>
-        <w:t xml:space="preserve">Not true as of .NET 4. </w:t>
-      </w:r>
-    </w:p>
-    <w:p/>
-    <w:p>
-      <w:r>
-        <w:t>The 4.0 version of System.ComponentModel.DataAnnotations contain the appropriate classes to actually execute validation too.</w:t>
+        <w:t>Added caption/number</w:t>
       </w:r>
     </w:p>
   </w:comment>
-  <w:comment w:id="33" w:author="Jimmy Bogard" w:date="2010-03-22T19:36:00Z" w:initials="JB">
+  <w:comment w:id="27" w:author="Jimmy Bogard" w:date="2010-03-22T19:36:00Z" w:initials="JB">
     <w:p>
       <w:r>
         <w:annotationRef/>
       </w:r>
       <w:r>
-        <w:t>Added a couple samples, the full list is in ch 3</w:t>
+        <w:t>Fixed screenshot.</w:t>
+      </w:r>
+    </w:p>
+  </w:comment>
+  <w:comment w:id="28" w:author="Katharine Osborne" w:date="2010-03-22T19:36:00Z" w:initials="KO">
+    <w:p>
+      <w:pPr>
+        <w:pStyle w:val="CommentText"/>
+      </w:pPr>
+      <w:r>
+        <w:rPr>
+          <w:rStyle w:val="CommentReference"/>
+        </w:rPr>
+        <w:annotationRef/>
+      </w:r>
+      <w:r>
+        <w:t>Does the screen shot need to be this long? There’s a lot of whitespace (well, blue).</w:t>
       </w:r>
     </w:p>
   </w:comment>
@@ -3594,7 +3025,200 @@
         <w:annotationRef/>
       </w:r>
       <w:r>
-        <w:t>What are the others?</w:t>
+        <w:t>Code font?</w:t>
+      </w:r>
+    </w:p>
+  </w:comment>
+  <w:comment w:id="30" w:author="Jimmy Bogard" w:date="2010-03-22T19:36:00Z" w:initials="JB">
+    <w:p>
+      <w:r>
+        <w:annotationRef/>
+      </w:r>
+      <w:r>
+        <w:t>Done</w:t>
+      </w:r>
+    </w:p>
+  </w:comment>
+  <w:comment w:id="31" w:author="Katharine Osborne" w:date="2010-03-22T19:36:00Z" w:initials="KO">
+    <w:p>
+      <w:pPr>
+        <w:pStyle w:val="CommentText"/>
+      </w:pPr>
+      <w:r>
+        <w:rPr>
+          <w:rStyle w:val="CommentReference"/>
+        </w:rPr>
+        <w:annotationRef/>
+      </w:r>
+      <w:r>
+        <w:t>Code font for these.</w:t>
+      </w:r>
+    </w:p>
+  </w:comment>
+  <w:comment w:id="32" w:author="Jimmy Bogard" w:date="2010-03-22T19:36:00Z" w:initials="JB">
+    <w:p>
+      <w:r>
+        <w:annotationRef/>
+      </w:r>
+      <w:r>
+        <w:t>Fixed</w:t>
+      </w:r>
+    </w:p>
+  </w:comment>
+  <w:comment w:id="33" w:author="JSkinner" w:date="2010-03-27T17:40:00Z" w:initials="JS">
+    <w:p>
+      <w:r>
+        <w:annotationRef/>
+      </w:r>
+      <w:r>
+        <w:t xml:space="preserve">Should this be in all caps? It was lowercase in other chapters. </w:t>
+      </w:r>
+    </w:p>
+  </w:comment>
+  <w:comment w:id="34" w:author="Jeffrey" w:date="2010-04-02T09:48:00Z" w:initials="J">
+    <w:p>
+      <w:r>
+        <w:annotationRef/>
+      </w:r>
+      <w:r>
+        <w:t>All caps</w:t>
+      </w:r>
+    </w:p>
+  </w:comment>
+  <w:comment w:id="36" w:author="Katharine Osborne" w:date="2010-03-22T19:36:00Z" w:initials="KO">
+    <w:p>
+      <w:pPr>
+        <w:pStyle w:val="CommentText"/>
+      </w:pPr>
+      <w:r>
+        <w:rPr>
+          <w:rStyle w:val="CommentReference"/>
+        </w:rPr>
+        <w:annotationRef/>
+      </w:r>
+      <w:r>
+        <w:t>“…and in the previous section…”</w:t>
+      </w:r>
+    </w:p>
+    <w:p>
+      <w:pPr>
+        <w:pStyle w:val="CommentText"/>
+      </w:pPr>
+    </w:p>
+    <w:p>
+      <w:pPr>
+        <w:pStyle w:val="CommentText"/>
+      </w:pPr>
+      <w:r>
+        <w:t>When using conjuctions, make sure the items in the list are parallel.</w:t>
+      </w:r>
+    </w:p>
+  </w:comment>
+  <w:comment w:id="35" w:author="Jimmy Bogard" w:date="2010-03-22T19:36:00Z" w:initials="JB">
+    <w:p>
+      <w:r>
+        <w:annotationRef/>
+      </w:r>
+      <w:r>
+        <w:t>Just removed the confusing part</w:t>
+      </w:r>
+    </w:p>
+  </w:comment>
+  <w:comment w:id="37" w:author="Katharine Osborne" w:date="2010-03-22T19:36:00Z" w:initials="KO">
+    <w:p>
+      <w:pPr>
+        <w:pStyle w:val="CommentText"/>
+      </w:pPr>
+      <w:r>
+        <w:rPr>
+          <w:rStyle w:val="CommentReference"/>
+        </w:rPr>
+        <w:annotationRef/>
+      </w:r>
+      <w:r>
+        <w:t>Cueballs? This one is fairly long.</w:t>
+      </w:r>
+    </w:p>
+  </w:comment>
+  <w:comment w:id="38" w:author="Jimmy Bogard" w:date="2010-03-22T19:36:00Z" w:initials="JB">
+    <w:p>
+      <w:r>
+        <w:annotationRef/>
+      </w:r>
+      <w:r>
+        <w:t>Added cueballs</w:t>
+      </w:r>
+    </w:p>
+  </w:comment>
+  <w:comment w:id="39" w:author="Jimmy Bogard" w:date="2010-03-22T19:36:00Z" w:initials="JB">
+    <w:p>
+      <w:r>
+        <w:annotationRef/>
+      </w:r>
+      <w:r>
+        <w:t>New paragraph</w:t>
+      </w:r>
+    </w:p>
+  </w:comment>
+  <w:comment w:id="40" w:author="Katharine Osborne" w:date="2010-03-22T19:36:00Z" w:initials="KO">
+    <w:p>
+      <w:pPr>
+        <w:pStyle w:val="CommentText"/>
+      </w:pPr>
+      <w:r>
+        <w:rPr>
+          <w:rStyle w:val="CommentReference"/>
+        </w:rPr>
+        <w:annotationRef/>
+      </w:r>
+      <w:r>
+        <w:t>This should be a new paragraph</w:t>
+      </w:r>
+    </w:p>
+  </w:comment>
+  <w:comment w:id="41" w:author="Jeffrey" w:date="2010-04-02T09:48:00Z" w:initials="J">
+    <w:p>
+      <w:r>
+        <w:annotationRef/>
+      </w:r>
+      <w:r>
+        <w:t>good</w:t>
+      </w:r>
+    </w:p>
+  </w:comment>
+  <w:comment w:id="42" w:author="Katharine Osborne" w:date="2010-03-22T19:36:00Z" w:initials="KO">
+    <w:p>
+      <w:pPr>
+        <w:pStyle w:val="CommentText"/>
+      </w:pPr>
+      <w:r>
+        <w:rPr>
+          <w:rStyle w:val="CommentReference"/>
+        </w:rPr>
+        <w:annotationRef/>
+      </w:r>
+      <w:r>
+        <w:t>New paragraph.</w:t>
+      </w:r>
+    </w:p>
+  </w:comment>
+  <w:comment w:id="43" w:author="Jimmy Bogard" w:date="2010-03-22T19:36:00Z" w:initials="JB">
+    <w:p>
+      <w:r>
+        <w:annotationRef/>
+      </w:r>
+      <w:r>
+        <w:t>Added</w:t>
+      </w:r>
+    </w:p>
+  </w:comment>
+  <w:comment w:id="44" w:author="Jimmy Bogard" w:date="2010-03-22T19:36:00Z" w:initials="JB">
+    <w:p>
+      <w:r>
+        <w:annotationRef/>
+      </w:r>
+      <w:r>
+        <w:t>Cropped and enlarged</w:t>
       </w:r>
     </w:p>
   </w:comment>
@@ -3610,31 +3234,31 @@
         <w:annotationRef/>
       </w:r>
       <w:r>
-        <w:t>This table needs a caption and a number.</w:t>
+        <w:t>The words are hard to read. This would be better cropped and enlarged.</w:t>
       </w:r>
     </w:p>
   </w:comment>
-  <w:comment w:id="46" w:author="Jimmy Bogard" w:date="2010-03-22T19:36:00Z" w:initials="JB">
+  <w:comment w:id="46" w:author="JSkinner" w:date="2010-03-27T17:55:00Z" w:initials="JS">
     <w:p>
       <w:r>
         <w:annotationRef/>
       </w:r>
       <w:r>
-        <w:t>Added caption/number</w:t>
+        <w:t xml:space="preserve">Integration with jQuery is not available out of the box - this is only included as part of MvcFutures. </w:t>
       </w:r>
     </w:p>
   </w:comment>
-  <w:comment w:id="51" w:author="Jimmy Bogard" w:date="2010-03-22T19:36:00Z" w:initials="JB">
+  <w:comment w:id="47" w:author="Jeffrey" w:date="2010-04-02T09:49:00Z" w:initials="J">
     <w:p>
       <w:r>
         <w:annotationRef/>
       </w:r>
       <w:r>
-        <w:t>Fixed screenshot.</w:t>
+        <w:t>thanks</w:t>
       </w:r>
     </w:p>
   </w:comment>
-  <w:comment w:id="54" w:author="Katharine Osborne" w:date="2010-03-22T19:36:00Z" w:initials="KO">
+  <w:comment w:id="49" w:author="Katharine Osborne" w:date="2010-03-22T19:36:00Z" w:initials="KO">
     <w:p>
       <w:pPr>
         <w:pStyle w:val="CommentText"/>
@@ -3646,11 +3270,31 @@
         <w:annotationRef/>
       </w:r>
       <w:r>
-        <w:t>Does the screen shot need to be this long? There’s a lot of whitespace (well, blue).</w:t>
+        <w:t>“resulting”</w:t>
       </w:r>
     </w:p>
   </w:comment>
-  <w:comment w:id="56" w:author="Katharine Osborne" w:date="2010-03-22T19:36:00Z" w:initials="KO">
+  <w:comment w:id="48" w:author="Jimmy Bogard" w:date="2010-03-22T19:36:00Z" w:initials="JB">
+    <w:p>
+      <w:r>
+        <w:annotationRef/>
+      </w:r>
+      <w:r>
+        <w:t>Generated is more descriptive of the underlying operation</w:t>
+      </w:r>
+    </w:p>
+  </w:comment>
+  <w:comment w:id="50" w:author="JSkinner" w:date="2010-03-27T18:00:00Z" w:initials="JS">
+    <w:p>
+      <w:r>
+        <w:annotationRef/>
+      </w:r>
+      <w:r>
+        <w:t>Again, jQuery integration is not provided out of the box. This is in MvcFutures.</w:t>
+      </w:r>
+    </w:p>
+  </w:comment>
+  <w:comment w:id="51" w:author="Katharine Osborne" w:date="2010-03-22T19:36:00Z" w:initials="KO">
     <w:p>
       <w:pPr>
         <w:pStyle w:val="CommentText"/>
@@ -3662,288 +3306,11 @@
         <w:annotationRef/>
       </w:r>
       <w:r>
-        <w:t>Code font?</w:t>
+        <w:t>Can you provide a brief segue to the next chapter? You want the reader to keep turning pages.</w:t>
       </w:r>
     </w:p>
   </w:comment>
-  <w:comment w:id="57" w:author="Jimmy Bogard" w:date="2010-03-22T19:36:00Z" w:initials="JB">
-    <w:p>
-      <w:r>
-        <w:annotationRef/>
-      </w:r>
-      <w:r>
-        <w:t>Done</w:t>
-      </w:r>
-    </w:p>
-  </w:comment>
-  <w:comment w:id="64" w:author="Katharine Osborne" w:date="2010-03-22T19:36:00Z" w:initials="KO">
-    <w:p>
-      <w:pPr>
-        <w:pStyle w:val="CommentText"/>
-      </w:pPr>
-      <w:r>
-        <w:rPr>
-          <w:rStyle w:val="CommentReference"/>
-        </w:rPr>
-        <w:annotationRef/>
-      </w:r>
-      <w:r>
-        <w:t>Code font for these.</w:t>
-      </w:r>
-    </w:p>
-  </w:comment>
-  <w:comment w:id="65" w:author="Jimmy Bogard" w:date="2010-03-22T19:36:00Z" w:initials="JB">
-    <w:p>
-      <w:r>
-        <w:annotationRef/>
-      </w:r>
-      <w:r>
-        <w:t>Fixed</w:t>
-      </w:r>
-    </w:p>
-  </w:comment>
-  <w:comment w:id="70" w:author="JSkinner" w:date="2010-03-27T17:39:00Z" w:initials="JS">
-    <w:p>
-      <w:r>
-        <w:annotationRef/>
-      </w:r>
-      <w:r>
-        <w:t xml:space="preserve">The success view does not exist in the sample code. </w:t>
-      </w:r>
-    </w:p>
-  </w:comment>
-  <w:comment w:id="71" w:author="JSkinner" w:date="2010-03-27T17:40:00Z" w:initials="JS">
-    <w:p>
-      <w:r>
-        <w:annotationRef/>
-      </w:r>
-      <w:r>
-        <w:t xml:space="preserve">Should this be in all caps? It was lowercase in other chapters. </w:t>
-      </w:r>
-    </w:p>
-  </w:comment>
-  <w:comment w:id="86" w:author="Katharine Osborne" w:date="2010-03-22T19:36:00Z" w:initials="KO">
-    <w:p>
-      <w:pPr>
-        <w:pStyle w:val="CommentText"/>
-      </w:pPr>
-      <w:r>
-        <w:rPr>
-          <w:rStyle w:val="CommentReference"/>
-        </w:rPr>
-        <w:annotationRef/>
-      </w:r>
-      <w:r>
-        <w:t>“…and in the previous section…”</w:t>
-      </w:r>
-    </w:p>
-    <w:p>
-      <w:pPr>
-        <w:pStyle w:val="CommentText"/>
-      </w:pPr>
-    </w:p>
-    <w:p>
-      <w:pPr>
-        <w:pStyle w:val="CommentText"/>
-      </w:pPr>
-      <w:r>
-        <w:t>When using conjuctions, make sure the items in the list are parallel.</w:t>
-      </w:r>
-    </w:p>
-  </w:comment>
-  <w:comment w:id="84" w:author="Jimmy Bogard" w:date="2010-03-22T19:36:00Z" w:initials="JB">
-    <w:p>
-      <w:r>
-        <w:annotationRef/>
-      </w:r>
-      <w:r>
-        <w:t>Just removed the confusing part</w:t>
-      </w:r>
-    </w:p>
-  </w:comment>
-  <w:comment w:id="91" w:author="Katharine Osborne" w:date="2010-03-22T19:36:00Z" w:initials="KO">
-    <w:p>
-      <w:pPr>
-        <w:pStyle w:val="CommentText"/>
-      </w:pPr>
-      <w:r>
-        <w:rPr>
-          <w:rStyle w:val="CommentReference"/>
-        </w:rPr>
-        <w:annotationRef/>
-      </w:r>
-      <w:r>
-        <w:t>Cueballs? This one is fairly long.</w:t>
-      </w:r>
-    </w:p>
-  </w:comment>
-  <w:comment w:id="118" w:author="Jimmy Bogard" w:date="2010-03-22T19:36:00Z" w:initials="JB">
-    <w:p>
-      <w:r>
-        <w:annotationRef/>
-      </w:r>
-      <w:r>
-        <w:t>Added cueballs</w:t>
-      </w:r>
-    </w:p>
-  </w:comment>
-  <w:comment w:id="138" w:author="Jimmy Bogard" w:date="2010-03-22T19:36:00Z" w:initials="JB">
-    <w:p>
-      <w:r>
-        <w:annotationRef/>
-      </w:r>
-      <w:r>
-        <w:t>New paragraph</w:t>
-      </w:r>
-    </w:p>
-  </w:comment>
-  <w:comment w:id="140" w:author="Katharine Osborne" w:date="2010-03-22T19:36:00Z" w:initials="KO">
-    <w:p>
-      <w:pPr>
-        <w:pStyle w:val="CommentText"/>
-      </w:pPr>
-      <w:r>
-        <w:rPr>
-          <w:rStyle w:val="CommentReference"/>
-        </w:rPr>
-        <w:annotationRef/>
-      </w:r>
-      <w:r>
-        <w:t>This should be a new paragraph</w:t>
-      </w:r>
-    </w:p>
-  </w:comment>
-  <w:comment w:id="150" w:author="Katharine Osborne" w:date="2010-03-22T19:36:00Z" w:initials="KO">
-    <w:p>
-      <w:pPr>
-        <w:pStyle w:val="CommentText"/>
-      </w:pPr>
-      <w:r>
-        <w:rPr>
-          <w:rStyle w:val="CommentReference"/>
-        </w:rPr>
-        <w:annotationRef/>
-      </w:r>
-      <w:r>
-        <w:t>New paragraph.</w:t>
-      </w:r>
-    </w:p>
-  </w:comment>
-  <w:comment w:id="151" w:author="Jimmy Bogard" w:date="2010-03-22T19:36:00Z" w:initials="JB">
-    <w:p>
-      <w:r>
-        <w:annotationRef/>
-      </w:r>
-      <w:r>
-        <w:t>Added</w:t>
-      </w:r>
-    </w:p>
-  </w:comment>
-  <w:comment w:id="155" w:author="Jimmy Bogard" w:date="2010-03-22T19:36:00Z" w:initials="JB">
-    <w:p>
-      <w:r>
-        <w:annotationRef/>
-      </w:r>
-      <w:r>
-        <w:t>Cropped and enlarged</w:t>
-      </w:r>
-    </w:p>
-  </w:comment>
-  <w:comment w:id="157" w:author="Katharine Osborne" w:date="2010-03-22T19:36:00Z" w:initials="KO">
-    <w:p>
-      <w:pPr>
-        <w:pStyle w:val="CommentText"/>
-      </w:pPr>
-      <w:r>
-        <w:rPr>
-          <w:rStyle w:val="CommentReference"/>
-        </w:rPr>
-        <w:annotationRef/>
-      </w:r>
-      <w:r>
-        <w:t>The words are hard to read. This would be better cropped and enlarged.</w:t>
-      </w:r>
-    </w:p>
-  </w:comment>
-  <w:comment w:id="164" w:author="JSkinner" w:date="2010-03-27T17:55:00Z" w:initials="JS">
-    <w:p>
-      <w:r>
-        <w:annotationRef/>
-      </w:r>
-      <w:r>
-        <w:t xml:space="preserve">Integration with jQuery is not available out of the box - this is only included as part of MvcFutures. </w:t>
-      </w:r>
-    </w:p>
-  </w:comment>
-  <w:comment w:id="191" w:author="Katharine Osborne" w:date="2010-03-22T19:36:00Z" w:initials="KO">
-    <w:p>
-      <w:pPr>
-        <w:pStyle w:val="CommentText"/>
-      </w:pPr>
-      <w:r>
-        <w:rPr>
-          <w:rStyle w:val="CommentReference"/>
-        </w:rPr>
-        <w:annotationRef/>
-      </w:r>
-      <w:r>
-        <w:t>“resulting”</w:t>
-      </w:r>
-    </w:p>
-  </w:comment>
-  <w:comment w:id="190" w:author="Jimmy Bogard" w:date="2010-03-22T19:36:00Z" w:initials="JB">
-    <w:p>
-      <w:r>
-        <w:annotationRef/>
-      </w:r>
-      <w:r>
-        <w:t>Generated is more descriptive of the underlying operation</w:t>
-      </w:r>
-    </w:p>
-  </w:comment>
-  <w:comment w:id="193" w:author="Katharine Osborne" w:date="2010-03-22T19:36:00Z" w:initials="KO">
-    <w:p>
-      <w:pPr>
-        <w:pStyle w:val="CommentText"/>
-      </w:pPr>
-      <w:r>
-        <w:rPr>
-          <w:rStyle w:val="CommentReference"/>
-        </w:rPr>
-        <w:annotationRef/>
-      </w:r>
-      <w:r>
-        <w:t>“resulting”, unless this is common parlance.</w:t>
-      </w:r>
-    </w:p>
-  </w:comment>
-  <w:comment w:id="201" w:author="JSkinner" w:date="2010-03-27T18:00:00Z" w:initials="JS">
-    <w:p>
-      <w:r>
-        <w:annotationRef/>
-      </w:r>
-      <w:r>
-        <w:t>Again, jQuery integration is not provided out of the box. This is in MvcFutures.</w:t>
-      </w:r>
-    </w:p>
-  </w:comment>
-  <w:comment w:id="204" w:author="Katharine Osborne" w:date="2010-03-22T19:36:00Z" w:initials="KO">
-    <w:p>
-      <w:pPr>
-        <w:pStyle w:val="CommentText"/>
-      </w:pPr>
-      <w:r>
-        <w:rPr>
-          <w:rStyle w:val="CommentReference"/>
-        </w:rPr>
-        <w:annotationRef/>
-      </w:r>
-      <w:r>
-        <w:t>Can you provide a brief segue to the next chapter? You want the reader to keep turning pages.</w:t>
-      </w:r>
-    </w:p>
-  </w:comment>
-  <w:comment w:id="205" w:author="Jimmy Bogard" w:date="2010-03-22T19:36:00Z" w:initials="JB">
+  <w:comment w:id="52" w:author="Jimmy Bogard" w:date="2010-03-22T19:36:00Z" w:initials="JB">
     <w:p>
       <w:r>
         <w:annotationRef/>
@@ -4180,7 +3547,7 @@
         <w:rPr>
           <w:noProof/>
         </w:rPr>
-        <w:t>6</w:t>
+        <w:t>10</w:t>
       </w:r>
     </w:fldSimple>
     <w:r>
@@ -4209,22 +3576,12 @@
       <w:t xml:space="preserve">Last saved: </w:t>
     </w:r>
     <w:fldSimple w:instr=" SAVEDATE  \@ &quot;M/d/yyyy&quot;  \* MERGEFORMAT ">
-      <w:ins w:id="206" w:author="JSkinner" w:date="2010-03-27T17:26:00Z">
-        <w:r>
-          <w:rPr>
-            <w:noProof/>
-          </w:rPr>
-          <w:t>3/22/2010</w:t>
-        </w:r>
-      </w:ins>
-      <w:del w:id="207" w:author="JSkinner" w:date="2010-03-22T19:32:00Z">
-        <w:r>
-          <w:rPr>
-            <w:noProof/>
-          </w:rPr>
-          <w:delText>3/18/2010</w:delText>
-        </w:r>
-      </w:del>
+      <w:r>
+        <w:rPr>
+          <w:noProof/>
+        </w:rPr>
+        <w:t>3/27/2010</w:t>
+      </w:r>
     </w:fldSimple>
   </w:p>
 </w:hdr>
@@ -4245,22 +3602,12 @@
       <w:t xml:space="preserve">Last saved: </w:t>
     </w:r>
     <w:fldSimple w:instr=" SAVEDATE  \@ &quot;M/d/yyyy&quot;  \* MERGEFORMAT ">
-      <w:ins w:id="208" w:author="JSkinner" w:date="2010-03-27T17:26:00Z">
-        <w:r>
-          <w:rPr>
-            <w:noProof/>
-          </w:rPr>
-          <w:t>3/22/2010</w:t>
-        </w:r>
-      </w:ins>
-      <w:del w:id="209" w:author="JSkinner" w:date="2010-03-22T19:32:00Z">
-        <w:r>
-          <w:rPr>
-            <w:noProof/>
-          </w:rPr>
-          <w:delText>3/18/2010</w:delText>
-        </w:r>
-      </w:del>
+      <w:r>
+        <w:rPr>
+          <w:noProof/>
+        </w:rPr>
+        <w:t>3/27/2010</w:t>
+      </w:r>
     </w:fldSimple>
     <w:r>
       <w:tab/>

</xml_diff>